<commit_message>
State and Dom Event
</commit_message>
<xml_diff>
--- a/Learn_React_JS.docx
+++ b/Learn_React_JS.docx
@@ -77,13 +77,13 @@
             </w:rPr>
             <w:fldChar w:fldCharType="separate"/>
           </w:r>
-          <w:hyperlink w:anchor="_Toc154870650" w:history="1">
+          <w:hyperlink w:anchor="_Toc154926013" w:history="1">
             <w:r>
               <w:rPr>
                 <w:rStyle w:val="Hyperlink"/>
                 <w:noProof/>
               </w:rPr>
-              <w:t>Components :</w:t>
+              <w:t>Components</w:t>
             </w:r>
             <w:r>
               <w:rPr>
@@ -104,7 +104,7 @@
                 <w:noProof/>
                 <w:webHidden/>
               </w:rPr>
-              <w:instrText xml:space="preserve"> PAGEREF _Toc154870650 \h </w:instrText>
+              <w:instrText xml:space="preserve"> PAGEREF _Toc154926013 \h </w:instrText>
             </w:r>
             <w:r>
               <w:rPr>
@@ -150,13 +150,13 @@
               <w14:ligatures w14:val="standardContextual"/>
             </w:rPr>
           </w:pPr>
-          <w:hyperlink w:anchor="_Toc154870651" w:history="1">
+          <w:hyperlink w:anchor="_Toc154926014" w:history="1">
             <w:r>
               <w:rPr>
                 <w:rStyle w:val="Hyperlink"/>
                 <w:noProof/>
               </w:rPr>
-              <w:t>Funciton :</w:t>
+              <w:t>Funciton</w:t>
             </w:r>
             <w:r>
               <w:rPr>
@@ -177,7 +177,151 @@
                 <w:noProof/>
                 <w:webHidden/>
               </w:rPr>
-              <w:instrText xml:space="preserve"> PAGEREF _Toc154870651 \h </w:instrText>
+              <w:instrText xml:space="preserve"> PAGEREF _Toc154926014 \h </w:instrText>
+            </w:r>
+            <w:r>
+              <w:rPr>
+                <w:noProof/>
+                <w:webHidden/>
+              </w:rPr>
+            </w:r>
+            <w:r>
+              <w:rPr>
+                <w:noProof/>
+                <w:webHidden/>
+              </w:rPr>
+              <w:fldChar w:fldCharType="separate"/>
+            </w:r>
+            <w:r>
+              <w:rPr>
+                <w:noProof/>
+                <w:webHidden/>
+              </w:rPr>
+              <w:t>2</w:t>
+            </w:r>
+            <w:r>
+              <w:rPr>
+                <w:noProof/>
+                <w:webHidden/>
+              </w:rPr>
+              <w:fldChar w:fldCharType="end"/>
+            </w:r>
+          </w:hyperlink>
+        </w:p>
+        <w:p>
+          <w:pPr>
+            <w:pStyle w:val="TOC2"/>
+            <w:tabs>
+              <w:tab w:val="right" w:leader="dot" w:pos="9019"/>
+            </w:tabs>
+            <w:rPr>
+              <w:rFonts w:asciiTheme="minorHAnsi" w:eastAsiaTheme="minorEastAsia" w:hAnsiTheme="minorHAnsi"/>
+              <w:b w:val="0"/>
+              <w:noProof/>
+              <w:color w:val="auto"/>
+              <w:sz w:val="22"/>
+            </w:rPr>
+          </w:pPr>
+          <w:hyperlink w:anchor="_Toc154926015" w:history="1">
+            <w:r>
+              <w:rPr>
+                <w:rStyle w:val="Hyperlink"/>
+                <w:noProof/>
+              </w:rPr>
+              <w:t>render()</w:t>
+            </w:r>
+            <w:r>
+              <w:rPr>
+                <w:noProof/>
+                <w:webHidden/>
+              </w:rPr>
+              <w:tab/>
+            </w:r>
+            <w:r>
+              <w:rPr>
+                <w:noProof/>
+                <w:webHidden/>
+              </w:rPr>
+              <w:fldChar w:fldCharType="begin"/>
+            </w:r>
+            <w:r>
+              <w:rPr>
+                <w:noProof/>
+                <w:webHidden/>
+              </w:rPr>
+              <w:instrText xml:space="preserve"> PAGEREF _Toc154926015 \h </w:instrText>
+            </w:r>
+            <w:r>
+              <w:rPr>
+                <w:noProof/>
+                <w:webHidden/>
+              </w:rPr>
+            </w:r>
+            <w:r>
+              <w:rPr>
+                <w:noProof/>
+                <w:webHidden/>
+              </w:rPr>
+              <w:fldChar w:fldCharType="separate"/>
+            </w:r>
+            <w:r>
+              <w:rPr>
+                <w:noProof/>
+                <w:webHidden/>
+              </w:rPr>
+              <w:t>2</w:t>
+            </w:r>
+            <w:r>
+              <w:rPr>
+                <w:noProof/>
+                <w:webHidden/>
+              </w:rPr>
+              <w:fldChar w:fldCharType="end"/>
+            </w:r>
+          </w:hyperlink>
+        </w:p>
+        <w:p>
+          <w:pPr>
+            <w:pStyle w:val="TOC2"/>
+            <w:tabs>
+              <w:tab w:val="right" w:leader="dot" w:pos="9019"/>
+            </w:tabs>
+            <w:rPr>
+              <w:rFonts w:asciiTheme="minorHAnsi" w:eastAsiaTheme="minorEastAsia" w:hAnsiTheme="minorHAnsi"/>
+              <w:b w:val="0"/>
+              <w:noProof/>
+              <w:color w:val="auto"/>
+              <w:sz w:val="22"/>
+            </w:rPr>
+          </w:pPr>
+          <w:hyperlink w:anchor="_Toc154926016" w:history="1">
+            <w:r>
+              <w:rPr>
+                <w:rStyle w:val="Hyperlink"/>
+                <w:noProof/>
+              </w:rPr>
+              <w:t>console.log(a,b)</w:t>
+            </w:r>
+            <w:r>
+              <w:rPr>
+                <w:noProof/>
+                <w:webHidden/>
+              </w:rPr>
+              <w:tab/>
+            </w:r>
+            <w:r>
+              <w:rPr>
+                <w:noProof/>
+                <w:webHidden/>
+              </w:rPr>
+              <w:fldChar w:fldCharType="begin"/>
+            </w:r>
+            <w:r>
+              <w:rPr>
+                <w:noProof/>
+                <w:webHidden/>
+              </w:rPr>
+              <w:instrText xml:space="preserve"> PAGEREF _Toc154926016 \h </w:instrText>
             </w:r>
             <w:r>
               <w:rPr>
@@ -223,13 +367,13 @@
               <w14:ligatures w14:val="standardContextual"/>
             </w:rPr>
           </w:pPr>
-          <w:hyperlink w:anchor="_Toc154870652" w:history="1">
+          <w:hyperlink w:anchor="_Toc154926017" w:history="1">
             <w:r>
               <w:rPr>
                 <w:rStyle w:val="Hyperlink"/>
                 <w:noProof/>
               </w:rPr>
-              <w:t>Các định nghĩa :</w:t>
+              <w:t>Các định nghĩa</w:t>
             </w:r>
             <w:r>
               <w:rPr>
@@ -250,7 +394,7 @@
                 <w:noProof/>
                 <w:webHidden/>
               </w:rPr>
-              <w:instrText xml:space="preserve"> PAGEREF _Toc154870652 \h </w:instrText>
+              <w:instrText xml:space="preserve"> PAGEREF _Toc154926017 \h </w:instrText>
             </w:r>
             <w:r>
               <w:rPr>
@@ -271,6 +415,367 @@
                 <w:webHidden/>
               </w:rPr>
               <w:t>2</w:t>
+            </w:r>
+            <w:r>
+              <w:rPr>
+                <w:noProof/>
+                <w:webHidden/>
+              </w:rPr>
+              <w:fldChar w:fldCharType="end"/>
+            </w:r>
+          </w:hyperlink>
+        </w:p>
+        <w:p>
+          <w:pPr>
+            <w:pStyle w:val="TOC2"/>
+            <w:tabs>
+              <w:tab w:val="right" w:leader="dot" w:pos="9019"/>
+            </w:tabs>
+            <w:rPr>
+              <w:rFonts w:asciiTheme="minorHAnsi" w:eastAsiaTheme="minorEastAsia" w:hAnsiTheme="minorHAnsi"/>
+              <w:b w:val="0"/>
+              <w:noProof/>
+              <w:color w:val="auto"/>
+              <w:sz w:val="22"/>
+            </w:rPr>
+          </w:pPr>
+          <w:hyperlink w:anchor="_Toc154926018" w:history="1">
+            <w:r>
+              <w:rPr>
+                <w:rStyle w:val="Hyperlink"/>
+                <w:noProof/>
+              </w:rPr>
+              <w:t>export</w:t>
+            </w:r>
+            <w:r>
+              <w:rPr>
+                <w:noProof/>
+                <w:webHidden/>
+              </w:rPr>
+              <w:tab/>
+            </w:r>
+            <w:r>
+              <w:rPr>
+                <w:noProof/>
+                <w:webHidden/>
+              </w:rPr>
+              <w:fldChar w:fldCharType="begin"/>
+            </w:r>
+            <w:r>
+              <w:rPr>
+                <w:noProof/>
+                <w:webHidden/>
+              </w:rPr>
+              <w:instrText xml:space="preserve"> PAGEREF _Toc154926018 \h </w:instrText>
+            </w:r>
+            <w:r>
+              <w:rPr>
+                <w:noProof/>
+                <w:webHidden/>
+              </w:rPr>
+            </w:r>
+            <w:r>
+              <w:rPr>
+                <w:noProof/>
+                <w:webHidden/>
+              </w:rPr>
+              <w:fldChar w:fldCharType="separate"/>
+            </w:r>
+            <w:r>
+              <w:rPr>
+                <w:noProof/>
+                <w:webHidden/>
+              </w:rPr>
+              <w:t>2</w:t>
+            </w:r>
+            <w:r>
+              <w:rPr>
+                <w:noProof/>
+                <w:webHidden/>
+              </w:rPr>
+              <w:fldChar w:fldCharType="end"/>
+            </w:r>
+          </w:hyperlink>
+        </w:p>
+        <w:p>
+          <w:pPr>
+            <w:pStyle w:val="TOC2"/>
+            <w:tabs>
+              <w:tab w:val="right" w:leader="dot" w:pos="9019"/>
+            </w:tabs>
+            <w:rPr>
+              <w:rFonts w:asciiTheme="minorHAnsi" w:eastAsiaTheme="minorEastAsia" w:hAnsiTheme="minorHAnsi"/>
+              <w:b w:val="0"/>
+              <w:noProof/>
+              <w:color w:val="auto"/>
+              <w:sz w:val="22"/>
+            </w:rPr>
+          </w:pPr>
+          <w:hyperlink w:anchor="_Toc154926019" w:history="1">
+            <w:r>
+              <w:rPr>
+                <w:rStyle w:val="Hyperlink"/>
+                <w:noProof/>
+              </w:rPr>
+              <w:t>return</w:t>
+            </w:r>
+            <w:r>
+              <w:rPr>
+                <w:noProof/>
+                <w:webHidden/>
+              </w:rPr>
+              <w:tab/>
+            </w:r>
+            <w:r>
+              <w:rPr>
+                <w:noProof/>
+                <w:webHidden/>
+              </w:rPr>
+              <w:fldChar w:fldCharType="begin"/>
+            </w:r>
+            <w:r>
+              <w:rPr>
+                <w:noProof/>
+                <w:webHidden/>
+              </w:rPr>
+              <w:instrText xml:space="preserve"> PAGEREF _Toc154926019 \h </w:instrText>
+            </w:r>
+            <w:r>
+              <w:rPr>
+                <w:noProof/>
+                <w:webHidden/>
+              </w:rPr>
+            </w:r>
+            <w:r>
+              <w:rPr>
+                <w:noProof/>
+                <w:webHidden/>
+              </w:rPr>
+              <w:fldChar w:fldCharType="separate"/>
+            </w:r>
+            <w:r>
+              <w:rPr>
+                <w:noProof/>
+                <w:webHidden/>
+              </w:rPr>
+              <w:t>2</w:t>
+            </w:r>
+            <w:r>
+              <w:rPr>
+                <w:noProof/>
+                <w:webHidden/>
+              </w:rPr>
+              <w:fldChar w:fldCharType="end"/>
+            </w:r>
+          </w:hyperlink>
+        </w:p>
+        <w:p>
+          <w:pPr>
+            <w:pStyle w:val="TOC2"/>
+            <w:tabs>
+              <w:tab w:val="right" w:leader="dot" w:pos="9019"/>
+            </w:tabs>
+            <w:rPr>
+              <w:rFonts w:asciiTheme="minorHAnsi" w:eastAsiaTheme="minorEastAsia" w:hAnsiTheme="minorHAnsi"/>
+              <w:b w:val="0"/>
+              <w:noProof/>
+              <w:color w:val="auto"/>
+              <w:sz w:val="22"/>
+            </w:rPr>
+          </w:pPr>
+          <w:hyperlink w:anchor="_Toc154926020" w:history="1">
+            <w:r>
+              <w:rPr>
+                <w:rStyle w:val="Hyperlink"/>
+                <w:noProof/>
+              </w:rPr>
+              <w:t>State</w:t>
+            </w:r>
+            <w:r>
+              <w:rPr>
+                <w:noProof/>
+                <w:webHidden/>
+              </w:rPr>
+              <w:tab/>
+            </w:r>
+            <w:r>
+              <w:rPr>
+                <w:noProof/>
+                <w:webHidden/>
+              </w:rPr>
+              <w:fldChar w:fldCharType="begin"/>
+            </w:r>
+            <w:r>
+              <w:rPr>
+                <w:noProof/>
+                <w:webHidden/>
+              </w:rPr>
+              <w:instrText xml:space="preserve"> PAGEREF _Toc154926020 \h </w:instrText>
+            </w:r>
+            <w:r>
+              <w:rPr>
+                <w:noProof/>
+                <w:webHidden/>
+              </w:rPr>
+            </w:r>
+            <w:r>
+              <w:rPr>
+                <w:noProof/>
+                <w:webHidden/>
+              </w:rPr>
+              <w:fldChar w:fldCharType="separate"/>
+            </w:r>
+            <w:r>
+              <w:rPr>
+                <w:noProof/>
+                <w:webHidden/>
+              </w:rPr>
+              <w:t>2</w:t>
+            </w:r>
+            <w:r>
+              <w:rPr>
+                <w:noProof/>
+                <w:webHidden/>
+              </w:rPr>
+              <w:fldChar w:fldCharType="end"/>
+            </w:r>
+          </w:hyperlink>
+        </w:p>
+        <w:p>
+          <w:pPr>
+            <w:pStyle w:val="TOC2"/>
+            <w:tabs>
+              <w:tab w:val="right" w:leader="dot" w:pos="9019"/>
+            </w:tabs>
+            <w:rPr>
+              <w:rFonts w:asciiTheme="minorHAnsi" w:eastAsiaTheme="minorEastAsia" w:hAnsiTheme="minorHAnsi"/>
+              <w:b w:val="0"/>
+              <w:noProof/>
+              <w:color w:val="auto"/>
+              <w:sz w:val="22"/>
+            </w:rPr>
+          </w:pPr>
+          <w:hyperlink w:anchor="_Toc154926021" w:history="1">
+            <w:r>
+              <w:rPr>
+                <w:rStyle w:val="Hyperlink"/>
+                <w:noProof/>
+              </w:rPr>
+              <w:t>button</w:t>
+            </w:r>
+            <w:r>
+              <w:rPr>
+                <w:noProof/>
+                <w:webHidden/>
+              </w:rPr>
+              <w:tab/>
+            </w:r>
+            <w:r>
+              <w:rPr>
+                <w:noProof/>
+                <w:webHidden/>
+              </w:rPr>
+              <w:fldChar w:fldCharType="begin"/>
+            </w:r>
+            <w:r>
+              <w:rPr>
+                <w:noProof/>
+                <w:webHidden/>
+              </w:rPr>
+              <w:instrText xml:space="preserve"> PAGEREF _Toc154926021 \h </w:instrText>
+            </w:r>
+            <w:r>
+              <w:rPr>
+                <w:noProof/>
+                <w:webHidden/>
+              </w:rPr>
+            </w:r>
+            <w:r>
+              <w:rPr>
+                <w:noProof/>
+                <w:webHidden/>
+              </w:rPr>
+              <w:fldChar w:fldCharType="separate"/>
+            </w:r>
+            <w:r>
+              <w:rPr>
+                <w:noProof/>
+                <w:webHidden/>
+              </w:rPr>
+              <w:t>3</w:t>
+            </w:r>
+            <w:r>
+              <w:rPr>
+                <w:noProof/>
+                <w:webHidden/>
+              </w:rPr>
+              <w:fldChar w:fldCharType="end"/>
+            </w:r>
+          </w:hyperlink>
+        </w:p>
+        <w:p>
+          <w:pPr>
+            <w:pStyle w:val="TOC1"/>
+            <w:tabs>
+              <w:tab w:val="right" w:leader="dot" w:pos="9019"/>
+            </w:tabs>
+            <w:rPr>
+              <w:rFonts w:asciiTheme="minorHAnsi" w:hAnsiTheme="minorHAnsi" w:cstheme="minorBidi"/>
+              <w:b w:val="0"/>
+              <w:noProof/>
+              <w:kern w:val="2"/>
+              <w:sz w:val="22"/>
+              <w14:ligatures w14:val="standardContextual"/>
+            </w:rPr>
+          </w:pPr>
+          <w:hyperlink w:anchor="_Toc154926022" w:history="1">
+            <w:r>
+              <w:rPr>
+                <w:rStyle w:val="Hyperlink"/>
+                <w:noProof/>
+              </w:rPr>
+              <w:t>Biến</w:t>
+            </w:r>
+            <w:r>
+              <w:rPr>
+                <w:noProof/>
+                <w:webHidden/>
+              </w:rPr>
+              <w:tab/>
+            </w:r>
+            <w:r>
+              <w:rPr>
+                <w:noProof/>
+                <w:webHidden/>
+              </w:rPr>
+              <w:fldChar w:fldCharType="begin"/>
+            </w:r>
+            <w:r>
+              <w:rPr>
+                <w:noProof/>
+                <w:webHidden/>
+              </w:rPr>
+              <w:instrText xml:space="preserve"> PAGEREF _Toc154926022 \h </w:instrText>
+            </w:r>
+            <w:r>
+              <w:rPr>
+                <w:noProof/>
+                <w:webHidden/>
+              </w:rPr>
+            </w:r>
+            <w:r>
+              <w:rPr>
+                <w:noProof/>
+                <w:webHidden/>
+              </w:rPr>
+              <w:fldChar w:fldCharType="separate"/>
+            </w:r>
+            <w:r>
+              <w:rPr>
+                <w:noProof/>
+                <w:webHidden/>
+              </w:rPr>
+              <w:t>3</w:t>
             </w:r>
             <w:r>
               <w:rPr>
@@ -302,12 +807,15 @@
       <w:pPr>
         <w:pStyle w:val="Heading1"/>
       </w:pPr>
-      <w:bookmarkStart w:id="0" w:name="_Toc154870650"/>
+      <w:bookmarkStart w:id="0" w:name="_Toc154926013"/>
       <w:r>
         <w:lastRenderedPageBreak/>
-        <w:t>Components :</w:t>
+        <w:t>Components</w:t>
       </w:r>
       <w:bookmarkEnd w:id="0"/>
+      <w:r>
+        <w:t xml:space="preserve"> </w:t>
+      </w:r>
     </w:p>
     <w:p>
       <w:r>
@@ -337,60 +845,136 @@
       <w:r>
         <w:t>function component : (function , array)</w:t>
       </w:r>
-    </w:p>
-    <w:p>
-      <w:r>
-        <w:t>Function :</w:t>
-      </w:r>
-    </w:p>
-    <w:p>
-      <w:r>
-        <w:tab/>
+      <w:r>
+        <w:t xml:space="preserve"> </w:t>
+      </w:r>
+    </w:p>
+    <w:p>
+      <w:r>
+        <w:t xml:space="preserve">Tên component viết hoa chữ đầu </w:t>
+      </w:r>
+      <w:r>
+        <w:t>. Vd :class Mycomponent extends React.Component{}</w:t>
+      </w:r>
+      <w:r>
+        <w:t>.</w:t>
+      </w:r>
+    </w:p>
+    <w:p>
+      <w:pPr>
+        <w:pStyle w:val="Heading1"/>
+      </w:pPr>
+      <w:bookmarkStart w:id="1" w:name="_Toc154926014"/>
+      <w:r>
+        <w:t>Funciton</w:t>
+      </w:r>
+      <w:bookmarkEnd w:id="1"/>
+      <w:r>
+        <w:t xml:space="preserve"> </w:t>
+      </w:r>
+    </w:p>
+    <w:p>
+      <w:pPr>
+        <w:rPr>
+          <w:rStyle w:val="CodeChar"/>
+          <w:rFonts w:eastAsiaTheme="minorHAnsi"/>
+        </w:rPr>
+      </w:pPr>
+      <w:r>
+        <w:t>Khai báo hàm :</w:t>
+      </w:r>
+      <w:r>
+        <w:t xml:space="preserve"> Ví dụ :</w:t>
+      </w:r>
+      <w:r>
+        <w:t xml:space="preserve"> </w:t>
+      </w:r>
+      <w:r>
+        <w:rPr>
+          <w:rStyle w:val="CodeChar"/>
+          <w:rFonts w:eastAsiaTheme="minorHAnsi"/>
+        </w:rPr>
         <w:t xml:space="preserve">funtion App() {} = const App = () =&gt; {} </w:t>
       </w:r>
     </w:p>
     <w:p>
-      <w:r>
-        <w:t xml:space="preserve">Tên component viết hoa chữ đầu </w:t>
-      </w:r>
-      <w:r>
-        <w:t>. Vd :class Mycomponent extends React.Component{}</w:t>
-      </w:r>
-      <w:r>
-        <w:t>.</w:t>
+      <w:pPr>
+        <w:pStyle w:val="Heading2"/>
+      </w:pPr>
+      <w:bookmarkStart w:id="2" w:name="_Toc154926015"/>
+      <w:r>
+        <w:t>render()</w:t>
+      </w:r>
+      <w:bookmarkEnd w:id="2"/>
+      <w:r>
+        <w:t xml:space="preserve"> </w:t>
+      </w:r>
+    </w:p>
+    <w:p>
+      <w:pPr>
+        <w:ind w:firstLine="720"/>
+      </w:pPr>
+      <w:r>
+        <w:t xml:space="preserve"> </w:t>
+      </w:r>
+      <w:r>
+        <w:t>L</w:t>
+      </w:r>
+      <w:r>
+        <w:t>à component mà muốn render ra dữ liệu ( dữ liệu trả ra )</w:t>
+      </w:r>
+    </w:p>
+    <w:p>
+      <w:pPr>
+        <w:pStyle w:val="Heading2"/>
+      </w:pPr>
+      <w:bookmarkStart w:id="3" w:name="_Toc154926016"/>
+      <w:r>
+        <w:t>console.log(a,b)</w:t>
+      </w:r>
+      <w:bookmarkEnd w:id="3"/>
+      <w:r>
+        <w:t xml:space="preserve"> </w:t>
+      </w:r>
+    </w:p>
+    <w:p>
+      <w:pPr>
+        <w:ind w:firstLine="720"/>
+      </w:pPr>
+      <w:r>
+        <w:t>L</w:t>
+      </w:r>
+      <w:r>
+        <w:t xml:space="preserve">à hàm dùng để hiển thị thông điệp hoặc giá trị trên console của trình duyệt </w:t>
       </w:r>
     </w:p>
     <w:p>
       <w:pPr>
         <w:pStyle w:val="Heading1"/>
       </w:pPr>
-      <w:bookmarkStart w:id="1" w:name="_Toc154870651"/>
-      <w:r>
-        <w:t>Funciton :</w:t>
-      </w:r>
-      <w:bookmarkEnd w:id="1"/>
-    </w:p>
-    <w:p>
-      <w:r>
-        <w:t>render() {} : là component mà muốn render ra dữ liệu ( dữ liệu trả ra )</w:t>
-      </w:r>
-    </w:p>
-    <w:p>
-      <w:pPr>
-        <w:pStyle w:val="Heading1"/>
-      </w:pPr>
-      <w:bookmarkStart w:id="2" w:name="_Toc154870652"/>
-      <w:r>
-        <w:t>Các định nghĩa :</w:t>
-      </w:r>
-      <w:bookmarkEnd w:id="2"/>
+      <w:bookmarkStart w:id="4" w:name="_Toc154926017"/>
+      <w:r>
+        <w:t>Các định nghĩa</w:t>
+      </w:r>
+      <w:bookmarkEnd w:id="4"/>
+      <w:r>
+        <w:t xml:space="preserve"> </w:t>
+      </w:r>
     </w:p>
     <w:p>
       <w:pPr>
         <w:pStyle w:val="Heading2"/>
       </w:pPr>
-      <w:r>
-        <w:t>export :</w:t>
+      <w:bookmarkStart w:id="5" w:name="_Toc154926018"/>
+      <w:r>
+        <w:t>export</w:t>
+      </w:r>
+      <w:bookmarkEnd w:id="5"/>
+      <w:r>
+        <w:t xml:space="preserve"> </w:t>
+      </w:r>
+      <w:r>
+        <w:t xml:space="preserve"> </w:t>
       </w:r>
     </w:p>
     <w:p>
@@ -429,13 +1013,1896 @@
         <w:t xml:space="preserve">export {} : trả về nhiều class/ component </w:t>
       </w:r>
       <w:r>
-        <w:t xml:space="preserve">. Vd : export {}  mycomponent1 , mycomponent2 </w:t>
-      </w:r>
-      <w:r>
+        <w:t xml:space="preserve">. Vd : export </w:t>
+      </w:r>
+      <w:r>
+        <w:t>{ Mycomponent1 , Mycomponent2} .</w:t>
+      </w:r>
+    </w:p>
+    <w:p>
+      <w:pPr>
+        <w:pStyle w:val="Heading2"/>
+      </w:pPr>
+      <w:bookmarkStart w:id="6" w:name="_Toc154926019"/>
+      <w:r>
+        <w:t>return</w:t>
+      </w:r>
+      <w:bookmarkEnd w:id="6"/>
+      <w:r>
+        <w:t xml:space="preserve">  </w:t>
+      </w:r>
+    </w:p>
+    <w:p>
+      <w:r>
+        <w:t xml:space="preserve"> chỉ trả về 1 div . Nếu muốn dùng 2 div thì chèn &lt;&gt; &lt;/&gt; vào code . Ví dụ :</w:t>
+      </w:r>
+    </w:p>
+    <w:p>
+      <w:pPr>
+        <w:shd w:val="clear" w:color="auto" w:fill="1F1F1F"/>
+        <w:spacing w:after="0" w:line="285" w:lineRule="atLeast"/>
+        <w:rPr>
+          <w:rFonts w:ascii="Consolas" w:eastAsia="Times New Roman" w:hAnsi="Consolas" w:cs="Times New Roman"/>
+          <w:color w:val="CCCCCC"/>
+          <w:kern w:val="0"/>
+          <w:sz w:val="21"/>
+          <w:szCs w:val="21"/>
+          <w14:ligatures w14:val="none"/>
+        </w:rPr>
+      </w:pPr>
+      <w:r>
+        <w:rPr>
+          <w:rFonts w:ascii="Consolas" w:eastAsia="Times New Roman" w:hAnsi="Consolas" w:cs="Times New Roman"/>
+          <w:color w:val="CCCCCC"/>
+          <w:kern w:val="0"/>
+          <w:sz w:val="21"/>
+          <w:szCs w:val="21"/>
+          <w14:ligatures w14:val="none"/>
+        </w:rPr>
+        <w:t xml:space="preserve">    </w:t>
+      </w:r>
+      <w:r>
+        <w:rPr>
+          <w:rFonts w:ascii="Consolas" w:eastAsia="Times New Roman" w:hAnsi="Consolas" w:cs="Times New Roman"/>
+          <w:color w:val="DCDCAA"/>
+          <w:kern w:val="0"/>
+          <w:sz w:val="21"/>
+          <w:szCs w:val="21"/>
+          <w14:ligatures w14:val="none"/>
+        </w:rPr>
+        <w:t>render</w:t>
+      </w:r>
+      <w:r>
+        <w:rPr>
+          <w:rFonts w:ascii="Consolas" w:eastAsia="Times New Roman" w:hAnsi="Consolas" w:cs="Times New Roman"/>
+          <w:color w:val="CCCCCC"/>
+          <w:kern w:val="0"/>
+          <w:sz w:val="21"/>
+          <w:szCs w:val="21"/>
+          <w14:ligatures w14:val="none"/>
+        </w:rPr>
+        <w:t>() {</w:t>
+      </w:r>
+    </w:p>
+    <w:p>
+      <w:pPr>
+        <w:shd w:val="clear" w:color="auto" w:fill="1F1F1F"/>
+        <w:spacing w:after="0" w:line="285" w:lineRule="atLeast"/>
+        <w:rPr>
+          <w:rFonts w:ascii="Consolas" w:eastAsia="Times New Roman" w:hAnsi="Consolas" w:cs="Times New Roman"/>
+          <w:color w:val="CCCCCC"/>
+          <w:kern w:val="0"/>
+          <w:sz w:val="21"/>
+          <w:szCs w:val="21"/>
+          <w14:ligatures w14:val="none"/>
+        </w:rPr>
+      </w:pPr>
+      <w:r>
+        <w:rPr>
+          <w:rFonts w:ascii="Consolas" w:eastAsia="Times New Roman" w:hAnsi="Consolas" w:cs="Times New Roman"/>
+          <w:color w:val="CCCCCC"/>
+          <w:kern w:val="0"/>
+          <w:sz w:val="21"/>
+          <w:szCs w:val="21"/>
+          <w14:ligatures w14:val="none"/>
+        </w:rPr>
+        <w:t xml:space="preserve">        </w:t>
+      </w:r>
+      <w:r>
+        <w:rPr>
+          <w:rFonts w:ascii="Consolas" w:eastAsia="Times New Roman" w:hAnsi="Consolas" w:cs="Times New Roman"/>
+          <w:color w:val="C586C0"/>
+          <w:kern w:val="0"/>
+          <w:sz w:val="21"/>
+          <w:szCs w:val="21"/>
+          <w14:ligatures w14:val="none"/>
+        </w:rPr>
+        <w:t>return</w:t>
+      </w:r>
+      <w:r>
+        <w:rPr>
+          <w:rFonts w:ascii="Consolas" w:eastAsia="Times New Roman" w:hAnsi="Consolas" w:cs="Times New Roman"/>
+          <w:color w:val="CCCCCC"/>
+          <w:kern w:val="0"/>
+          <w:sz w:val="21"/>
+          <w:szCs w:val="21"/>
+          <w14:ligatures w14:val="none"/>
+        </w:rPr>
+        <w:t xml:space="preserve"> (</w:t>
+      </w:r>
+    </w:p>
+    <w:p>
+      <w:pPr>
+        <w:shd w:val="clear" w:color="auto" w:fill="1F1F1F"/>
+        <w:spacing w:after="0" w:line="285" w:lineRule="atLeast"/>
+        <w:rPr>
+          <w:rFonts w:ascii="Consolas" w:eastAsia="Times New Roman" w:hAnsi="Consolas" w:cs="Times New Roman"/>
+          <w:color w:val="CCCCCC"/>
+          <w:kern w:val="0"/>
+          <w:sz w:val="21"/>
+          <w:szCs w:val="21"/>
+          <w14:ligatures w14:val="none"/>
+        </w:rPr>
+      </w:pPr>
+      <w:r>
+        <w:rPr>
+          <w:rFonts w:ascii="Consolas" w:eastAsia="Times New Roman" w:hAnsi="Consolas" w:cs="Times New Roman"/>
+          <w:color w:val="CCCCCC"/>
+          <w:kern w:val="0"/>
+          <w:sz w:val="21"/>
+          <w:szCs w:val="21"/>
+          <w14:ligatures w14:val="none"/>
+        </w:rPr>
+        <w:t xml:space="preserve">            </w:t>
+      </w:r>
+      <w:r>
+        <w:rPr>
+          <w:rFonts w:ascii="Consolas" w:eastAsia="Times New Roman" w:hAnsi="Consolas" w:cs="Times New Roman"/>
+          <w:color w:val="808080"/>
+          <w:kern w:val="0"/>
+          <w:sz w:val="21"/>
+          <w:szCs w:val="21"/>
+          <w14:ligatures w14:val="none"/>
+        </w:rPr>
+        <w:t>&lt;&gt;</w:t>
+      </w:r>
+    </w:p>
+    <w:p>
+      <w:pPr>
+        <w:shd w:val="clear" w:color="auto" w:fill="1F1F1F"/>
+        <w:spacing w:after="0" w:line="285" w:lineRule="atLeast"/>
+        <w:rPr>
+          <w:rFonts w:ascii="Consolas" w:eastAsia="Times New Roman" w:hAnsi="Consolas" w:cs="Times New Roman"/>
+          <w:color w:val="CCCCCC"/>
+          <w:kern w:val="0"/>
+          <w:sz w:val="21"/>
+          <w:szCs w:val="21"/>
+          <w14:ligatures w14:val="none"/>
+        </w:rPr>
+      </w:pPr>
+      <w:r>
+        <w:rPr>
+          <w:rFonts w:ascii="Consolas" w:eastAsia="Times New Roman" w:hAnsi="Consolas" w:cs="Times New Roman"/>
+          <w:color w:val="CCCCCC"/>
+          <w:kern w:val="0"/>
+          <w:sz w:val="21"/>
+          <w:szCs w:val="21"/>
+          <w14:ligatures w14:val="none"/>
+        </w:rPr>
+        <w:t xml:space="preserve">                </w:t>
+      </w:r>
+      <w:r>
+        <w:rPr>
+          <w:rFonts w:ascii="Consolas" w:eastAsia="Times New Roman" w:hAnsi="Consolas" w:cs="Times New Roman"/>
+          <w:color w:val="808080"/>
+          <w:kern w:val="0"/>
+          <w:sz w:val="21"/>
+          <w:szCs w:val="21"/>
+          <w14:ligatures w14:val="none"/>
+        </w:rPr>
+        <w:t>&lt;</w:t>
+      </w:r>
+      <w:r>
+        <w:rPr>
+          <w:rFonts w:ascii="Consolas" w:eastAsia="Times New Roman" w:hAnsi="Consolas" w:cs="Times New Roman"/>
+          <w:color w:val="569CD6"/>
+          <w:kern w:val="0"/>
+          <w:sz w:val="21"/>
+          <w:szCs w:val="21"/>
+          <w14:ligatures w14:val="none"/>
+        </w:rPr>
+        <w:t>div</w:t>
+      </w:r>
+      <w:r>
+        <w:rPr>
+          <w:rFonts w:ascii="Consolas" w:eastAsia="Times New Roman" w:hAnsi="Consolas" w:cs="Times New Roman"/>
+          <w:color w:val="CCCCCC"/>
+          <w:kern w:val="0"/>
+          <w:sz w:val="21"/>
+          <w:szCs w:val="21"/>
+          <w14:ligatures w14:val="none"/>
+        </w:rPr>
+        <w:t xml:space="preserve"> </w:t>
+      </w:r>
+      <w:r>
+        <w:rPr>
+          <w:rFonts w:ascii="Consolas" w:eastAsia="Times New Roman" w:hAnsi="Consolas" w:cs="Times New Roman"/>
+          <w:color w:val="9CDCFE"/>
+          <w:kern w:val="0"/>
+          <w:sz w:val="21"/>
+          <w:szCs w:val="21"/>
+          <w14:ligatures w14:val="none"/>
+        </w:rPr>
+        <w:t>className</w:t>
+      </w:r>
+      <w:r>
+        <w:rPr>
+          <w:rFonts w:ascii="Consolas" w:eastAsia="Times New Roman" w:hAnsi="Consolas" w:cs="Times New Roman"/>
+          <w:color w:val="D4D4D4"/>
+          <w:kern w:val="0"/>
+          <w:sz w:val="21"/>
+          <w:szCs w:val="21"/>
+          <w14:ligatures w14:val="none"/>
+        </w:rPr>
+        <w:t>=</w:t>
+      </w:r>
+      <w:r>
+        <w:rPr>
+          <w:rFonts w:ascii="Consolas" w:eastAsia="Times New Roman" w:hAnsi="Consolas" w:cs="Times New Roman"/>
+          <w:color w:val="CE9178"/>
+          <w:kern w:val="0"/>
+          <w:sz w:val="21"/>
+          <w:szCs w:val="21"/>
+          <w14:ligatures w14:val="none"/>
+        </w:rPr>
+        <w:t>'first'</w:t>
+      </w:r>
+      <w:r>
+        <w:rPr>
+          <w:rFonts w:ascii="Consolas" w:eastAsia="Times New Roman" w:hAnsi="Consolas" w:cs="Times New Roman"/>
+          <w:color w:val="808080"/>
+          <w:kern w:val="0"/>
+          <w:sz w:val="21"/>
+          <w:szCs w:val="21"/>
+          <w14:ligatures w14:val="none"/>
+        </w:rPr>
+        <w:t>&gt;</w:t>
+      </w:r>
+    </w:p>
+    <w:p>
+      <w:pPr>
+        <w:shd w:val="clear" w:color="auto" w:fill="1F1F1F"/>
+        <w:spacing w:after="0" w:line="285" w:lineRule="atLeast"/>
+        <w:rPr>
+          <w:rFonts w:ascii="Consolas" w:eastAsia="Times New Roman" w:hAnsi="Consolas" w:cs="Times New Roman"/>
+          <w:color w:val="CCCCCC"/>
+          <w:kern w:val="0"/>
+          <w:sz w:val="21"/>
+          <w:szCs w:val="21"/>
+          <w14:ligatures w14:val="none"/>
+        </w:rPr>
+      </w:pPr>
+      <w:r>
+        <w:rPr>
+          <w:rFonts w:ascii="Consolas" w:eastAsia="Times New Roman" w:hAnsi="Consolas" w:cs="Times New Roman"/>
+          <w:color w:val="CCCCCC"/>
+          <w:kern w:val="0"/>
+          <w:sz w:val="21"/>
+          <w:szCs w:val="21"/>
+          <w14:ligatures w14:val="none"/>
+        </w:rPr>
+        <w:t xml:space="preserve">                    Hello , my component of </w:t>
+      </w:r>
+      <w:r>
+        <w:rPr>
+          <w:rFonts w:ascii="Consolas" w:eastAsia="Times New Roman" w:hAnsi="Consolas" w:cs="Times New Roman"/>
+          <w:color w:val="569CD6"/>
+          <w:kern w:val="0"/>
+          <w:sz w:val="21"/>
+          <w:szCs w:val="21"/>
+          <w14:ligatures w14:val="none"/>
+        </w:rPr>
+        <w:t>{this</w:t>
+      </w:r>
+      <w:r>
+        <w:rPr>
+          <w:rFonts w:ascii="Consolas" w:eastAsia="Times New Roman" w:hAnsi="Consolas" w:cs="Times New Roman"/>
+          <w:color w:val="D4D4D4"/>
+          <w:kern w:val="0"/>
+          <w:sz w:val="21"/>
+          <w:szCs w:val="21"/>
+          <w14:ligatures w14:val="none"/>
+        </w:rPr>
         <w:t>.</w:t>
       </w:r>
+      <w:r>
+        <w:rPr>
+          <w:rFonts w:ascii="Consolas" w:eastAsia="Times New Roman" w:hAnsi="Consolas" w:cs="Times New Roman"/>
+          <w:color w:val="9CDCFE"/>
+          <w:kern w:val="0"/>
+          <w:sz w:val="21"/>
+          <w:szCs w:val="21"/>
+          <w14:ligatures w14:val="none"/>
+        </w:rPr>
+        <w:t>state</w:t>
+      </w:r>
+      <w:r>
+        <w:rPr>
+          <w:rFonts w:ascii="Consolas" w:eastAsia="Times New Roman" w:hAnsi="Consolas" w:cs="Times New Roman"/>
+          <w:color w:val="D4D4D4"/>
+          <w:kern w:val="0"/>
+          <w:sz w:val="21"/>
+          <w:szCs w:val="21"/>
+          <w14:ligatures w14:val="none"/>
+        </w:rPr>
+        <w:t>.</w:t>
+      </w:r>
+      <w:r>
+        <w:rPr>
+          <w:rFonts w:ascii="Consolas" w:eastAsia="Times New Roman" w:hAnsi="Consolas" w:cs="Times New Roman"/>
+          <w:color w:val="9CDCFE"/>
+          <w:kern w:val="0"/>
+          <w:sz w:val="21"/>
+          <w:szCs w:val="21"/>
+          <w14:ligatures w14:val="none"/>
+        </w:rPr>
+        <w:t>name</w:t>
+      </w:r>
+      <w:r>
+        <w:rPr>
+          <w:rFonts w:ascii="Consolas" w:eastAsia="Times New Roman" w:hAnsi="Consolas" w:cs="Times New Roman"/>
+          <w:color w:val="569CD6"/>
+          <w:kern w:val="0"/>
+          <w:sz w:val="21"/>
+          <w:szCs w:val="21"/>
+          <w14:ligatures w14:val="none"/>
+        </w:rPr>
+        <w:t>}</w:t>
+      </w:r>
+    </w:p>
+    <w:p>
+      <w:pPr>
+        <w:shd w:val="clear" w:color="auto" w:fill="1F1F1F"/>
+        <w:spacing w:after="0" w:line="285" w:lineRule="atLeast"/>
+        <w:rPr>
+          <w:rFonts w:ascii="Consolas" w:eastAsia="Times New Roman" w:hAnsi="Consolas" w:cs="Times New Roman"/>
+          <w:color w:val="CCCCCC"/>
+          <w:kern w:val="0"/>
+          <w:sz w:val="21"/>
+          <w:szCs w:val="21"/>
+          <w14:ligatures w14:val="none"/>
+        </w:rPr>
+      </w:pPr>
+      <w:r>
+        <w:rPr>
+          <w:rFonts w:ascii="Consolas" w:eastAsia="Times New Roman" w:hAnsi="Consolas" w:cs="Times New Roman"/>
+          <w:color w:val="CCCCCC"/>
+          <w:kern w:val="0"/>
+          <w:sz w:val="21"/>
+          <w:szCs w:val="21"/>
+          <w14:ligatures w14:val="none"/>
+        </w:rPr>
+        <w:t xml:space="preserve">                </w:t>
+      </w:r>
+      <w:r>
+        <w:rPr>
+          <w:rFonts w:ascii="Consolas" w:eastAsia="Times New Roman" w:hAnsi="Consolas" w:cs="Times New Roman"/>
+          <w:color w:val="808080"/>
+          <w:kern w:val="0"/>
+          <w:sz w:val="21"/>
+          <w:szCs w:val="21"/>
+          <w14:ligatures w14:val="none"/>
+        </w:rPr>
+        <w:t>&lt;/</w:t>
+      </w:r>
+      <w:r>
+        <w:rPr>
+          <w:rFonts w:ascii="Consolas" w:eastAsia="Times New Roman" w:hAnsi="Consolas" w:cs="Times New Roman"/>
+          <w:color w:val="569CD6"/>
+          <w:kern w:val="0"/>
+          <w:sz w:val="21"/>
+          <w:szCs w:val="21"/>
+          <w14:ligatures w14:val="none"/>
+        </w:rPr>
+        <w:t>div</w:t>
+      </w:r>
+      <w:r>
+        <w:rPr>
+          <w:rFonts w:ascii="Consolas" w:eastAsia="Times New Roman" w:hAnsi="Consolas" w:cs="Times New Roman"/>
+          <w:color w:val="808080"/>
+          <w:kern w:val="0"/>
+          <w:sz w:val="21"/>
+          <w:szCs w:val="21"/>
+          <w14:ligatures w14:val="none"/>
+        </w:rPr>
+        <w:t>&gt;</w:t>
+      </w:r>
+    </w:p>
+    <w:p>
+      <w:pPr>
+        <w:shd w:val="clear" w:color="auto" w:fill="1F1F1F"/>
+        <w:spacing w:after="0" w:line="285" w:lineRule="atLeast"/>
+        <w:rPr>
+          <w:rFonts w:ascii="Consolas" w:eastAsia="Times New Roman" w:hAnsi="Consolas" w:cs="Times New Roman"/>
+          <w:color w:val="CCCCCC"/>
+          <w:kern w:val="0"/>
+          <w:sz w:val="21"/>
+          <w:szCs w:val="21"/>
+          <w14:ligatures w14:val="none"/>
+        </w:rPr>
+      </w:pPr>
+      <w:r>
+        <w:rPr>
+          <w:rFonts w:ascii="Consolas" w:eastAsia="Times New Roman" w:hAnsi="Consolas" w:cs="Times New Roman"/>
+          <w:color w:val="CCCCCC"/>
+          <w:kern w:val="0"/>
+          <w:sz w:val="21"/>
+          <w:szCs w:val="21"/>
+          <w14:ligatures w14:val="none"/>
+        </w:rPr>
+        <w:t xml:space="preserve">                </w:t>
+      </w:r>
+      <w:r>
+        <w:rPr>
+          <w:rFonts w:ascii="Consolas" w:eastAsia="Times New Roman" w:hAnsi="Consolas" w:cs="Times New Roman"/>
+          <w:color w:val="808080"/>
+          <w:kern w:val="0"/>
+          <w:sz w:val="21"/>
+          <w:szCs w:val="21"/>
+          <w14:ligatures w14:val="none"/>
+        </w:rPr>
+        <w:t>&lt;</w:t>
+      </w:r>
+      <w:r>
+        <w:rPr>
+          <w:rFonts w:ascii="Consolas" w:eastAsia="Times New Roman" w:hAnsi="Consolas" w:cs="Times New Roman"/>
+          <w:color w:val="569CD6"/>
+          <w:kern w:val="0"/>
+          <w:sz w:val="21"/>
+          <w:szCs w:val="21"/>
+          <w14:ligatures w14:val="none"/>
+        </w:rPr>
+        <w:t>div</w:t>
+      </w:r>
+      <w:r>
+        <w:rPr>
+          <w:rFonts w:ascii="Consolas" w:eastAsia="Times New Roman" w:hAnsi="Consolas" w:cs="Times New Roman"/>
+          <w:color w:val="CCCCCC"/>
+          <w:kern w:val="0"/>
+          <w:sz w:val="21"/>
+          <w:szCs w:val="21"/>
+          <w14:ligatures w14:val="none"/>
+        </w:rPr>
+        <w:t xml:space="preserve"> </w:t>
+      </w:r>
+      <w:r>
+        <w:rPr>
+          <w:rFonts w:ascii="Consolas" w:eastAsia="Times New Roman" w:hAnsi="Consolas" w:cs="Times New Roman"/>
+          <w:color w:val="9CDCFE"/>
+          <w:kern w:val="0"/>
+          <w:sz w:val="21"/>
+          <w:szCs w:val="21"/>
+          <w14:ligatures w14:val="none"/>
+        </w:rPr>
+        <w:t>className</w:t>
+      </w:r>
+      <w:r>
+        <w:rPr>
+          <w:rFonts w:ascii="Consolas" w:eastAsia="Times New Roman" w:hAnsi="Consolas" w:cs="Times New Roman"/>
+          <w:color w:val="D4D4D4"/>
+          <w:kern w:val="0"/>
+          <w:sz w:val="21"/>
+          <w:szCs w:val="21"/>
+          <w14:ligatures w14:val="none"/>
+        </w:rPr>
+        <w:t>=</w:t>
+      </w:r>
+      <w:r>
+        <w:rPr>
+          <w:rFonts w:ascii="Consolas" w:eastAsia="Times New Roman" w:hAnsi="Consolas" w:cs="Times New Roman"/>
+          <w:color w:val="CE9178"/>
+          <w:kern w:val="0"/>
+          <w:sz w:val="21"/>
+          <w:szCs w:val="21"/>
+          <w14:ligatures w14:val="none"/>
+        </w:rPr>
+        <w:t>'second'</w:t>
+      </w:r>
+      <w:r>
+        <w:rPr>
+          <w:rFonts w:ascii="Consolas" w:eastAsia="Times New Roman" w:hAnsi="Consolas" w:cs="Times New Roman"/>
+          <w:color w:val="808080"/>
+          <w:kern w:val="0"/>
+          <w:sz w:val="21"/>
+          <w:szCs w:val="21"/>
+          <w14:ligatures w14:val="none"/>
+        </w:rPr>
+        <w:t>&gt;</w:t>
+      </w:r>
+    </w:p>
+    <w:p>
+      <w:pPr>
+        <w:shd w:val="clear" w:color="auto" w:fill="1F1F1F"/>
+        <w:spacing w:after="0" w:line="285" w:lineRule="atLeast"/>
+        <w:rPr>
+          <w:rFonts w:ascii="Consolas" w:eastAsia="Times New Roman" w:hAnsi="Consolas" w:cs="Times New Roman"/>
+          <w:color w:val="CCCCCC"/>
+          <w:kern w:val="0"/>
+          <w:sz w:val="21"/>
+          <w:szCs w:val="21"/>
+          <w14:ligatures w14:val="none"/>
+        </w:rPr>
+      </w:pPr>
+      <w:r>
+        <w:rPr>
+          <w:rFonts w:ascii="Consolas" w:eastAsia="Times New Roman" w:hAnsi="Consolas" w:cs="Times New Roman"/>
+          <w:color w:val="CCCCCC"/>
+          <w:kern w:val="0"/>
+          <w:sz w:val="21"/>
+          <w:szCs w:val="21"/>
+          <w14:ligatures w14:val="none"/>
+        </w:rPr>
+        <w:t xml:space="preserve">                    My page is : </w:t>
+      </w:r>
+      <w:r>
+        <w:rPr>
+          <w:rFonts w:ascii="Consolas" w:eastAsia="Times New Roman" w:hAnsi="Consolas" w:cs="Times New Roman"/>
+          <w:color w:val="569CD6"/>
+          <w:kern w:val="0"/>
+          <w:sz w:val="21"/>
+          <w:szCs w:val="21"/>
+          <w14:ligatures w14:val="none"/>
+        </w:rPr>
+        <w:t>{this</w:t>
+      </w:r>
+      <w:r>
+        <w:rPr>
+          <w:rFonts w:ascii="Consolas" w:eastAsia="Times New Roman" w:hAnsi="Consolas" w:cs="Times New Roman"/>
+          <w:color w:val="D4D4D4"/>
+          <w:kern w:val="0"/>
+          <w:sz w:val="21"/>
+          <w:szCs w:val="21"/>
+          <w14:ligatures w14:val="none"/>
+        </w:rPr>
+        <w:t>.</w:t>
+      </w:r>
+      <w:r>
+        <w:rPr>
+          <w:rFonts w:ascii="Consolas" w:eastAsia="Times New Roman" w:hAnsi="Consolas" w:cs="Times New Roman"/>
+          <w:color w:val="9CDCFE"/>
+          <w:kern w:val="0"/>
+          <w:sz w:val="21"/>
+          <w:szCs w:val="21"/>
+          <w14:ligatures w14:val="none"/>
+        </w:rPr>
+        <w:t>state</w:t>
+      </w:r>
+      <w:r>
+        <w:rPr>
+          <w:rFonts w:ascii="Consolas" w:eastAsia="Times New Roman" w:hAnsi="Consolas" w:cs="Times New Roman"/>
+          <w:color w:val="D4D4D4"/>
+          <w:kern w:val="0"/>
+          <w:sz w:val="21"/>
+          <w:szCs w:val="21"/>
+          <w14:ligatures w14:val="none"/>
+        </w:rPr>
+        <w:t>.</w:t>
+      </w:r>
+      <w:r>
+        <w:rPr>
+          <w:rFonts w:ascii="Consolas" w:eastAsia="Times New Roman" w:hAnsi="Consolas" w:cs="Times New Roman"/>
+          <w:color w:val="9CDCFE"/>
+          <w:kern w:val="0"/>
+          <w:sz w:val="21"/>
+          <w:szCs w:val="21"/>
+          <w14:ligatures w14:val="none"/>
+        </w:rPr>
+        <w:t>page</w:t>
+      </w:r>
+      <w:r>
+        <w:rPr>
+          <w:rFonts w:ascii="Consolas" w:eastAsia="Times New Roman" w:hAnsi="Consolas" w:cs="Times New Roman"/>
+          <w:color w:val="569CD6"/>
+          <w:kern w:val="0"/>
+          <w:sz w:val="21"/>
+          <w:szCs w:val="21"/>
+          <w14:ligatures w14:val="none"/>
+        </w:rPr>
+        <w:t>}</w:t>
+      </w:r>
+    </w:p>
+    <w:p>
+      <w:pPr>
+        <w:shd w:val="clear" w:color="auto" w:fill="1F1F1F"/>
+        <w:spacing w:after="0" w:line="285" w:lineRule="atLeast"/>
+        <w:rPr>
+          <w:rFonts w:ascii="Consolas" w:eastAsia="Times New Roman" w:hAnsi="Consolas" w:cs="Times New Roman"/>
+          <w:color w:val="CCCCCC"/>
+          <w:kern w:val="0"/>
+          <w:sz w:val="21"/>
+          <w:szCs w:val="21"/>
+          <w14:ligatures w14:val="none"/>
+        </w:rPr>
+      </w:pPr>
+      <w:r>
+        <w:rPr>
+          <w:rFonts w:ascii="Consolas" w:eastAsia="Times New Roman" w:hAnsi="Consolas" w:cs="Times New Roman"/>
+          <w:color w:val="CCCCCC"/>
+          <w:kern w:val="0"/>
+          <w:sz w:val="21"/>
+          <w:szCs w:val="21"/>
+          <w14:ligatures w14:val="none"/>
+        </w:rPr>
+        <w:t xml:space="preserve">                </w:t>
+      </w:r>
+      <w:r>
+        <w:rPr>
+          <w:rFonts w:ascii="Consolas" w:eastAsia="Times New Roman" w:hAnsi="Consolas" w:cs="Times New Roman"/>
+          <w:color w:val="808080"/>
+          <w:kern w:val="0"/>
+          <w:sz w:val="21"/>
+          <w:szCs w:val="21"/>
+          <w14:ligatures w14:val="none"/>
+        </w:rPr>
+        <w:t>&lt;/</w:t>
+      </w:r>
+      <w:r>
+        <w:rPr>
+          <w:rFonts w:ascii="Consolas" w:eastAsia="Times New Roman" w:hAnsi="Consolas" w:cs="Times New Roman"/>
+          <w:color w:val="569CD6"/>
+          <w:kern w:val="0"/>
+          <w:sz w:val="21"/>
+          <w:szCs w:val="21"/>
+          <w14:ligatures w14:val="none"/>
+        </w:rPr>
+        <w:t>div</w:t>
+      </w:r>
+      <w:r>
+        <w:rPr>
+          <w:rFonts w:ascii="Consolas" w:eastAsia="Times New Roman" w:hAnsi="Consolas" w:cs="Times New Roman"/>
+          <w:color w:val="808080"/>
+          <w:kern w:val="0"/>
+          <w:sz w:val="21"/>
+          <w:szCs w:val="21"/>
+          <w14:ligatures w14:val="none"/>
+        </w:rPr>
+        <w:t>&gt;</w:t>
+      </w:r>
+    </w:p>
+    <w:p>
+      <w:pPr>
+        <w:shd w:val="clear" w:color="auto" w:fill="1F1F1F"/>
+        <w:spacing w:after="0" w:line="285" w:lineRule="atLeast"/>
+        <w:rPr>
+          <w:rFonts w:ascii="Consolas" w:eastAsia="Times New Roman" w:hAnsi="Consolas" w:cs="Times New Roman"/>
+          <w:color w:val="CCCCCC"/>
+          <w:kern w:val="0"/>
+          <w:sz w:val="21"/>
+          <w:szCs w:val="21"/>
+          <w14:ligatures w14:val="none"/>
+        </w:rPr>
+      </w:pPr>
+      <w:r>
+        <w:rPr>
+          <w:rFonts w:ascii="Consolas" w:eastAsia="Times New Roman" w:hAnsi="Consolas" w:cs="Times New Roman"/>
+          <w:color w:val="CCCCCC"/>
+          <w:kern w:val="0"/>
+          <w:sz w:val="21"/>
+          <w:szCs w:val="21"/>
+          <w14:ligatures w14:val="none"/>
+        </w:rPr>
+        <w:t xml:space="preserve">            </w:t>
+      </w:r>
+      <w:r>
+        <w:rPr>
+          <w:rFonts w:ascii="Consolas" w:eastAsia="Times New Roman" w:hAnsi="Consolas" w:cs="Times New Roman"/>
+          <w:color w:val="808080"/>
+          <w:kern w:val="0"/>
+          <w:sz w:val="21"/>
+          <w:szCs w:val="21"/>
+          <w14:ligatures w14:val="none"/>
+        </w:rPr>
+        <w:t>&lt;/&gt;</w:t>
+      </w:r>
+    </w:p>
+    <w:p>
+      <w:pPr>
+        <w:shd w:val="clear" w:color="auto" w:fill="1F1F1F"/>
+        <w:spacing w:after="0" w:line="285" w:lineRule="atLeast"/>
+        <w:rPr>
+          <w:rFonts w:ascii="Consolas" w:eastAsia="Times New Roman" w:hAnsi="Consolas" w:cs="Times New Roman"/>
+          <w:color w:val="CCCCCC"/>
+          <w:kern w:val="0"/>
+          <w:sz w:val="21"/>
+          <w:szCs w:val="21"/>
+          <w14:ligatures w14:val="none"/>
+        </w:rPr>
+      </w:pPr>
+      <w:r>
+        <w:rPr>
+          <w:rFonts w:ascii="Consolas" w:eastAsia="Times New Roman" w:hAnsi="Consolas" w:cs="Times New Roman"/>
+          <w:color w:val="CCCCCC"/>
+          <w:kern w:val="0"/>
+          <w:sz w:val="21"/>
+          <w:szCs w:val="21"/>
+          <w14:ligatures w14:val="none"/>
+        </w:rPr>
+        <w:t>        );</w:t>
+      </w:r>
+    </w:p>
+    <w:p>
+      <w:pPr>
+        <w:shd w:val="clear" w:color="auto" w:fill="1F1F1F"/>
+        <w:spacing w:after="0" w:line="285" w:lineRule="atLeast"/>
+        <w:rPr>
+          <w:rFonts w:ascii="Consolas" w:eastAsia="Times New Roman" w:hAnsi="Consolas" w:cs="Times New Roman"/>
+          <w:color w:val="CCCCCC"/>
+          <w:kern w:val="0"/>
+          <w:sz w:val="21"/>
+          <w:szCs w:val="21"/>
+          <w14:ligatures w14:val="none"/>
+        </w:rPr>
+      </w:pPr>
+      <w:r>
+        <w:rPr>
+          <w:rFonts w:ascii="Consolas" w:eastAsia="Times New Roman" w:hAnsi="Consolas" w:cs="Times New Roman"/>
+          <w:color w:val="CCCCCC"/>
+          <w:kern w:val="0"/>
+          <w:sz w:val="21"/>
+          <w:szCs w:val="21"/>
+          <w14:ligatures w14:val="none"/>
+        </w:rPr>
+        <w:t>    }</w:t>
+      </w:r>
+    </w:p>
+    <w:p/>
+    <w:p>
+      <w:pPr>
+        <w:pStyle w:val="Heading2"/>
+      </w:pPr>
+      <w:bookmarkStart w:id="7" w:name="_Toc154926020"/>
+      <w:r>
+        <w:t>State</w:t>
+      </w:r>
+      <w:bookmarkEnd w:id="7"/>
+      <w:r>
+        <w:t xml:space="preserve"> </w:t>
+      </w:r>
+    </w:p>
+    <w:p>
+      <w:r>
+        <w:t>Là trạng thái</w:t>
+      </w:r>
+      <w:r>
+        <w:t xml:space="preserve"> , l</w:t>
+      </w:r>
+      <w:r>
+        <w:t>à dữ liệu có thể thay đổi được</w:t>
+      </w:r>
+    </w:p>
+    <w:p>
+      <w:r>
+        <w:t xml:space="preserve">Là object ( có key </w:t>
+      </w:r>
+      <w:r>
+        <w:t>:</w:t>
+      </w:r>
+      <w:r>
+        <w:t xml:space="preserve"> value)</w:t>
+      </w:r>
+      <w:r>
+        <w:t xml:space="preserve"> Ví dụ :</w:t>
+      </w:r>
+    </w:p>
+    <w:p>
+      <w:pPr>
+        <w:shd w:val="clear" w:color="auto" w:fill="1F1F1F"/>
+        <w:spacing w:after="0" w:line="285" w:lineRule="atLeast"/>
+        <w:rPr>
+          <w:rFonts w:ascii="Consolas" w:eastAsia="Times New Roman" w:hAnsi="Consolas" w:cs="Times New Roman"/>
+          <w:color w:val="CCCCCC"/>
+          <w:kern w:val="0"/>
+          <w:sz w:val="21"/>
+          <w:szCs w:val="21"/>
+          <w14:ligatures w14:val="none"/>
+        </w:rPr>
+      </w:pPr>
+      <w:r>
+        <w:rPr>
+          <w:rFonts w:ascii="Consolas" w:eastAsia="Times New Roman" w:hAnsi="Consolas" w:cs="Times New Roman"/>
+          <w:color w:val="CCCCCC"/>
+          <w:kern w:val="0"/>
+          <w:sz w:val="21"/>
+          <w:szCs w:val="21"/>
+          <w14:ligatures w14:val="none"/>
+        </w:rPr>
+        <w:lastRenderedPageBreak/>
+        <w:t xml:space="preserve">    </w:t>
+      </w:r>
+      <w:r>
+        <w:rPr>
+          <w:rFonts w:ascii="Consolas" w:eastAsia="Times New Roman" w:hAnsi="Consolas" w:cs="Times New Roman"/>
+          <w:color w:val="9CDCFE"/>
+          <w:kern w:val="0"/>
+          <w:sz w:val="21"/>
+          <w:szCs w:val="21"/>
+          <w14:ligatures w14:val="none"/>
+        </w:rPr>
+        <w:t>state</w:t>
+      </w:r>
+      <w:r>
+        <w:rPr>
+          <w:rFonts w:ascii="Consolas" w:eastAsia="Times New Roman" w:hAnsi="Consolas" w:cs="Times New Roman"/>
+          <w:color w:val="CCCCCC"/>
+          <w:kern w:val="0"/>
+          <w:sz w:val="21"/>
+          <w:szCs w:val="21"/>
+          <w14:ligatures w14:val="none"/>
+        </w:rPr>
+        <w:t xml:space="preserve"> </w:t>
+      </w:r>
+      <w:r>
+        <w:rPr>
+          <w:rFonts w:ascii="Consolas" w:eastAsia="Times New Roman" w:hAnsi="Consolas" w:cs="Times New Roman"/>
+          <w:color w:val="D4D4D4"/>
+          <w:kern w:val="0"/>
+          <w:sz w:val="21"/>
+          <w:szCs w:val="21"/>
+          <w14:ligatures w14:val="none"/>
+        </w:rPr>
+        <w:t>=</w:t>
+      </w:r>
+      <w:r>
+        <w:rPr>
+          <w:rFonts w:ascii="Consolas" w:eastAsia="Times New Roman" w:hAnsi="Consolas" w:cs="Times New Roman"/>
+          <w:color w:val="CCCCCC"/>
+          <w:kern w:val="0"/>
+          <w:sz w:val="21"/>
+          <w:szCs w:val="21"/>
+          <w14:ligatures w14:val="none"/>
+        </w:rPr>
+        <w:t xml:space="preserve"> {</w:t>
+      </w:r>
+    </w:p>
+    <w:p>
+      <w:pPr>
+        <w:shd w:val="clear" w:color="auto" w:fill="1F1F1F"/>
+        <w:spacing w:after="0" w:line="285" w:lineRule="atLeast"/>
+        <w:rPr>
+          <w:rFonts w:ascii="Consolas" w:eastAsia="Times New Roman" w:hAnsi="Consolas" w:cs="Times New Roman"/>
+          <w:color w:val="CCCCCC"/>
+          <w:kern w:val="0"/>
+          <w:sz w:val="21"/>
+          <w:szCs w:val="21"/>
+          <w14:ligatures w14:val="none"/>
+        </w:rPr>
+      </w:pPr>
+      <w:r>
+        <w:rPr>
+          <w:rFonts w:ascii="Consolas" w:eastAsia="Times New Roman" w:hAnsi="Consolas" w:cs="Times New Roman"/>
+          <w:color w:val="CCCCCC"/>
+          <w:kern w:val="0"/>
+          <w:sz w:val="21"/>
+          <w:szCs w:val="21"/>
+          <w14:ligatures w14:val="none"/>
+        </w:rPr>
+        <w:t xml:space="preserve">        </w:t>
+      </w:r>
+      <w:r>
+        <w:rPr>
+          <w:rFonts w:ascii="Consolas" w:eastAsia="Times New Roman" w:hAnsi="Consolas" w:cs="Times New Roman"/>
+          <w:color w:val="9CDCFE"/>
+          <w:kern w:val="0"/>
+          <w:sz w:val="21"/>
+          <w:szCs w:val="21"/>
+          <w14:ligatures w14:val="none"/>
+        </w:rPr>
+        <w:t>name:</w:t>
+      </w:r>
+      <w:r>
+        <w:rPr>
+          <w:rFonts w:ascii="Consolas" w:eastAsia="Times New Roman" w:hAnsi="Consolas" w:cs="Times New Roman"/>
+          <w:color w:val="CCCCCC"/>
+          <w:kern w:val="0"/>
+          <w:sz w:val="21"/>
+          <w:szCs w:val="21"/>
+          <w14:ligatures w14:val="none"/>
+        </w:rPr>
+        <w:t xml:space="preserve"> </w:t>
+      </w:r>
+      <w:r>
+        <w:rPr>
+          <w:rFonts w:ascii="Consolas" w:eastAsia="Times New Roman" w:hAnsi="Consolas" w:cs="Times New Roman"/>
+          <w:color w:val="CE9178"/>
+          <w:kern w:val="0"/>
+          <w:sz w:val="21"/>
+          <w:szCs w:val="21"/>
+          <w14:ligatures w14:val="none"/>
+        </w:rPr>
+        <w:t>'Tuan'</w:t>
+      </w:r>
+      <w:r>
+        <w:rPr>
+          <w:rFonts w:ascii="Consolas" w:eastAsia="Times New Roman" w:hAnsi="Consolas" w:cs="Times New Roman"/>
+          <w:color w:val="CCCCCC"/>
+          <w:kern w:val="0"/>
+          <w:sz w:val="21"/>
+          <w:szCs w:val="21"/>
+          <w14:ligatures w14:val="none"/>
+        </w:rPr>
+        <w:t>,</w:t>
+      </w:r>
+    </w:p>
+    <w:p>
+      <w:pPr>
+        <w:shd w:val="clear" w:color="auto" w:fill="1F1F1F"/>
+        <w:spacing w:after="0" w:line="285" w:lineRule="atLeast"/>
+        <w:rPr>
+          <w:rFonts w:ascii="Consolas" w:eastAsia="Times New Roman" w:hAnsi="Consolas" w:cs="Times New Roman"/>
+          <w:color w:val="CCCCCC"/>
+          <w:kern w:val="0"/>
+          <w:sz w:val="21"/>
+          <w:szCs w:val="21"/>
+          <w14:ligatures w14:val="none"/>
+        </w:rPr>
+      </w:pPr>
+      <w:r>
+        <w:rPr>
+          <w:rFonts w:ascii="Consolas" w:eastAsia="Times New Roman" w:hAnsi="Consolas" w:cs="Times New Roman"/>
+          <w:color w:val="CCCCCC"/>
+          <w:kern w:val="0"/>
+          <w:sz w:val="21"/>
+          <w:szCs w:val="21"/>
+          <w14:ligatures w14:val="none"/>
+        </w:rPr>
+        <w:t xml:space="preserve">        </w:t>
+      </w:r>
+      <w:r>
+        <w:rPr>
+          <w:rFonts w:ascii="Consolas" w:eastAsia="Times New Roman" w:hAnsi="Consolas" w:cs="Times New Roman"/>
+          <w:color w:val="9CDCFE"/>
+          <w:kern w:val="0"/>
+          <w:sz w:val="21"/>
+          <w:szCs w:val="21"/>
+          <w14:ligatures w14:val="none"/>
+        </w:rPr>
+        <w:t>page:</w:t>
+      </w:r>
+      <w:r>
+        <w:rPr>
+          <w:rFonts w:ascii="Consolas" w:eastAsia="Times New Roman" w:hAnsi="Consolas" w:cs="Times New Roman"/>
+          <w:color w:val="CCCCCC"/>
+          <w:kern w:val="0"/>
+          <w:sz w:val="21"/>
+          <w:szCs w:val="21"/>
+          <w14:ligatures w14:val="none"/>
+        </w:rPr>
+        <w:t xml:space="preserve"> </w:t>
+      </w:r>
+      <w:r>
+        <w:rPr>
+          <w:rFonts w:ascii="Consolas" w:eastAsia="Times New Roman" w:hAnsi="Consolas" w:cs="Times New Roman"/>
+          <w:color w:val="CE9178"/>
+          <w:kern w:val="0"/>
+          <w:sz w:val="21"/>
+          <w:szCs w:val="21"/>
+          <w14:ligatures w14:val="none"/>
+        </w:rPr>
+        <w:t>'NAT'</w:t>
+      </w:r>
+    </w:p>
+    <w:p>
+      <w:pPr>
+        <w:shd w:val="clear" w:color="auto" w:fill="1F1F1F"/>
+        <w:spacing w:after="0" w:line="285" w:lineRule="atLeast"/>
+        <w:rPr>
+          <w:rFonts w:ascii="Consolas" w:eastAsia="Times New Roman" w:hAnsi="Consolas" w:cs="Times New Roman"/>
+          <w:color w:val="CCCCCC"/>
+          <w:kern w:val="0"/>
+          <w:sz w:val="21"/>
+          <w:szCs w:val="21"/>
+          <w14:ligatures w14:val="none"/>
+        </w:rPr>
+      </w:pPr>
+      <w:r>
+        <w:rPr>
+          <w:rFonts w:ascii="Consolas" w:eastAsia="Times New Roman" w:hAnsi="Consolas" w:cs="Times New Roman"/>
+          <w:color w:val="CCCCCC"/>
+          <w:kern w:val="0"/>
+          <w:sz w:val="21"/>
+          <w:szCs w:val="21"/>
+          <w14:ligatures w14:val="none"/>
+        </w:rPr>
+        <w:t>    }</w:t>
+      </w:r>
+    </w:p>
+    <w:p/>
+    <w:p>
+      <w:r>
+        <w:t>Mỗi lần thay đổi thì giao diện được update lại</w:t>
+      </w:r>
+      <w:r>
+        <w:t xml:space="preserve"> ( không phải refresh lại page)</w:t>
+      </w:r>
+    </w:p>
+    <w:p>
+      <w:r>
+        <w:t>đ</w:t>
+      </w:r>
+    </w:p>
+    <w:p>
+      <w:r>
+        <w:t>Để lấy giá trị trong state dùng câu lệnh . Ví dụ :</w:t>
+      </w:r>
+    </w:p>
+    <w:p>
+      <w:pPr>
+        <w:pStyle w:val="Code"/>
+      </w:pPr>
+      <w:r>
+        <w:t>{this.state.name}</w:t>
+      </w:r>
+    </w:p>
+    <w:p/>
+    <w:p>
+      <w:pPr>
+        <w:pStyle w:val="Heading2"/>
+      </w:pPr>
+      <w:bookmarkStart w:id="8" w:name="_Toc154926021"/>
+      <w:r>
+        <w:t>button</w:t>
+      </w:r>
+      <w:bookmarkEnd w:id="8"/>
+    </w:p>
+    <w:p>
+      <w:r>
+        <w:t xml:space="preserve">Ví dụ : </w:t>
+      </w:r>
+    </w:p>
+    <w:p>
+      <w:pPr>
+        <w:pStyle w:val="Code"/>
+      </w:pPr>
+      <w:r>
+        <w:t>&lt;button&gt;Click me&lt;/button&gt;</w:t>
+      </w:r>
+    </w:p>
+    <w:p/>
+    <w:p>
+      <w:r>
+        <w:t>Ví dụ :</w:t>
+      </w:r>
+    </w:p>
+    <w:p>
+      <w:r>
+        <w:t>Khi ấn Click me thì sẽ có bảng alert hiện ra :</w:t>
+      </w:r>
+    </w:p>
+    <w:p>
+      <w:pPr>
+        <w:shd w:val="clear" w:color="auto" w:fill="1F1F1F"/>
+        <w:spacing w:after="0" w:line="285" w:lineRule="atLeast"/>
+        <w:rPr>
+          <w:rFonts w:ascii="Consolas" w:eastAsia="Times New Roman" w:hAnsi="Consolas" w:cs="Times New Roman"/>
+          <w:color w:val="CCCCCC"/>
+          <w:kern w:val="0"/>
+          <w:sz w:val="21"/>
+          <w:szCs w:val="21"/>
+          <w14:ligatures w14:val="none"/>
+        </w:rPr>
+      </w:pPr>
+      <w:r>
+        <w:rPr>
+          <w:rFonts w:ascii="Consolas" w:eastAsia="Times New Roman" w:hAnsi="Consolas" w:cs="Times New Roman"/>
+          <w:color w:val="DCDCAA"/>
+          <w:kern w:val="0"/>
+          <w:sz w:val="21"/>
+          <w:szCs w:val="21"/>
+          <w14:ligatures w14:val="none"/>
+        </w:rPr>
+        <w:t>handleClickButton</w:t>
+      </w:r>
+      <w:r>
+        <w:rPr>
+          <w:rFonts w:ascii="Consolas" w:eastAsia="Times New Roman" w:hAnsi="Consolas" w:cs="Times New Roman"/>
+          <w:color w:val="CCCCCC"/>
+          <w:kern w:val="0"/>
+          <w:sz w:val="21"/>
+          <w:szCs w:val="21"/>
+          <w14:ligatures w14:val="none"/>
+        </w:rPr>
+        <w:t xml:space="preserve"> </w:t>
+      </w:r>
+      <w:r>
+        <w:rPr>
+          <w:rFonts w:ascii="Consolas" w:eastAsia="Times New Roman" w:hAnsi="Consolas" w:cs="Times New Roman"/>
+          <w:color w:val="D4D4D4"/>
+          <w:kern w:val="0"/>
+          <w:sz w:val="21"/>
+          <w:szCs w:val="21"/>
+          <w14:ligatures w14:val="none"/>
+        </w:rPr>
+        <w:t>=</w:t>
+      </w:r>
+      <w:r>
+        <w:rPr>
+          <w:rFonts w:ascii="Consolas" w:eastAsia="Times New Roman" w:hAnsi="Consolas" w:cs="Times New Roman"/>
+          <w:color w:val="CCCCCC"/>
+          <w:kern w:val="0"/>
+          <w:sz w:val="21"/>
+          <w:szCs w:val="21"/>
+          <w14:ligatures w14:val="none"/>
+        </w:rPr>
+        <w:t xml:space="preserve"> () </w:t>
+      </w:r>
+      <w:r>
+        <w:rPr>
+          <w:rFonts w:ascii="Consolas" w:eastAsia="Times New Roman" w:hAnsi="Consolas" w:cs="Times New Roman"/>
+          <w:color w:val="569CD6"/>
+          <w:kern w:val="0"/>
+          <w:sz w:val="21"/>
+          <w:szCs w:val="21"/>
+          <w14:ligatures w14:val="none"/>
+        </w:rPr>
+        <w:t>=&gt;</w:t>
+      </w:r>
+      <w:r>
+        <w:rPr>
+          <w:rFonts w:ascii="Consolas" w:eastAsia="Times New Roman" w:hAnsi="Consolas" w:cs="Times New Roman"/>
+          <w:color w:val="CCCCCC"/>
+          <w:kern w:val="0"/>
+          <w:sz w:val="21"/>
+          <w:szCs w:val="21"/>
+          <w14:ligatures w14:val="none"/>
+        </w:rPr>
+        <w:t xml:space="preserve"> {</w:t>
+      </w:r>
+    </w:p>
+    <w:p>
+      <w:pPr>
+        <w:shd w:val="clear" w:color="auto" w:fill="1F1F1F"/>
+        <w:spacing w:after="0" w:line="285" w:lineRule="atLeast"/>
+        <w:rPr>
+          <w:rFonts w:ascii="Consolas" w:eastAsia="Times New Roman" w:hAnsi="Consolas" w:cs="Times New Roman"/>
+          <w:color w:val="CCCCCC"/>
+          <w:kern w:val="0"/>
+          <w:sz w:val="21"/>
+          <w:szCs w:val="21"/>
+          <w14:ligatures w14:val="none"/>
+        </w:rPr>
+      </w:pPr>
+      <w:r>
+        <w:rPr>
+          <w:rFonts w:ascii="Consolas" w:eastAsia="Times New Roman" w:hAnsi="Consolas" w:cs="Times New Roman"/>
+          <w:color w:val="CCCCCC"/>
+          <w:kern w:val="0"/>
+          <w:sz w:val="21"/>
+          <w:szCs w:val="21"/>
+          <w14:ligatures w14:val="none"/>
+        </w:rPr>
+        <w:t xml:space="preserve">        </w:t>
+      </w:r>
+      <w:r>
+        <w:rPr>
+          <w:rFonts w:ascii="Consolas" w:eastAsia="Times New Roman" w:hAnsi="Consolas" w:cs="Times New Roman"/>
+          <w:color w:val="DCDCAA"/>
+          <w:kern w:val="0"/>
+          <w:sz w:val="21"/>
+          <w:szCs w:val="21"/>
+          <w14:ligatures w14:val="none"/>
+        </w:rPr>
+        <w:t>alert</w:t>
+      </w:r>
+      <w:r>
+        <w:rPr>
+          <w:rFonts w:ascii="Consolas" w:eastAsia="Times New Roman" w:hAnsi="Consolas" w:cs="Times New Roman"/>
+          <w:color w:val="CCCCCC"/>
+          <w:kern w:val="0"/>
+          <w:sz w:val="21"/>
+          <w:szCs w:val="21"/>
+          <w14:ligatures w14:val="none"/>
+        </w:rPr>
+        <w:t>(</w:t>
+      </w:r>
+      <w:r>
+        <w:rPr>
+          <w:rFonts w:ascii="Consolas" w:eastAsia="Times New Roman" w:hAnsi="Consolas" w:cs="Times New Roman"/>
+          <w:color w:val="CE9178"/>
+          <w:kern w:val="0"/>
+          <w:sz w:val="21"/>
+          <w:szCs w:val="21"/>
+          <w14:ligatures w14:val="none"/>
+        </w:rPr>
+        <w:t>'Click me'</w:t>
+      </w:r>
+      <w:r>
+        <w:rPr>
+          <w:rFonts w:ascii="Consolas" w:eastAsia="Times New Roman" w:hAnsi="Consolas" w:cs="Times New Roman"/>
+          <w:color w:val="CCCCCC"/>
+          <w:kern w:val="0"/>
+          <w:sz w:val="21"/>
+          <w:szCs w:val="21"/>
+          <w14:ligatures w14:val="none"/>
+        </w:rPr>
+        <w:t>);</w:t>
+      </w:r>
+    </w:p>
+    <w:p>
+      <w:pPr>
+        <w:shd w:val="clear" w:color="auto" w:fill="1F1F1F"/>
+        <w:spacing w:after="0" w:line="285" w:lineRule="atLeast"/>
+        <w:rPr>
+          <w:rFonts w:ascii="Consolas" w:eastAsia="Times New Roman" w:hAnsi="Consolas" w:cs="Times New Roman"/>
+          <w:color w:val="CCCCCC"/>
+          <w:kern w:val="0"/>
+          <w:sz w:val="21"/>
+          <w:szCs w:val="21"/>
+          <w14:ligatures w14:val="none"/>
+        </w:rPr>
+      </w:pPr>
+      <w:r>
+        <w:rPr>
+          <w:rFonts w:ascii="Consolas" w:eastAsia="Times New Roman" w:hAnsi="Consolas" w:cs="Times New Roman"/>
+          <w:color w:val="CCCCCC"/>
+          <w:kern w:val="0"/>
+          <w:sz w:val="21"/>
+          <w:szCs w:val="21"/>
+          <w14:ligatures w14:val="none"/>
+        </w:rPr>
+        <w:t>    }</w:t>
+      </w:r>
+    </w:p>
+    <w:p>
+      <w:pPr>
+        <w:shd w:val="clear" w:color="auto" w:fill="1F1F1F"/>
+        <w:spacing w:after="0" w:line="285" w:lineRule="atLeast"/>
+        <w:rPr>
+          <w:rFonts w:ascii="Consolas" w:eastAsia="Times New Roman" w:hAnsi="Consolas" w:cs="Times New Roman"/>
+          <w:color w:val="CCCCCC"/>
+          <w:kern w:val="0"/>
+          <w:sz w:val="21"/>
+          <w:szCs w:val="21"/>
+          <w14:ligatures w14:val="none"/>
+        </w:rPr>
+      </w:pPr>
+    </w:p>
+    <w:p>
+      <w:pPr>
+        <w:shd w:val="clear" w:color="auto" w:fill="1F1F1F"/>
+        <w:spacing w:after="0" w:line="285" w:lineRule="atLeast"/>
+        <w:rPr>
+          <w:rFonts w:ascii="Consolas" w:eastAsia="Times New Roman" w:hAnsi="Consolas" w:cs="Times New Roman"/>
+          <w:color w:val="CCCCCC"/>
+          <w:kern w:val="0"/>
+          <w:sz w:val="21"/>
+          <w:szCs w:val="21"/>
+          <w14:ligatures w14:val="none"/>
+        </w:rPr>
+      </w:pPr>
+      <w:r>
+        <w:rPr>
+          <w:rFonts w:ascii="Consolas" w:eastAsia="Times New Roman" w:hAnsi="Consolas" w:cs="Times New Roman"/>
+          <w:color w:val="CCCCCC"/>
+          <w:kern w:val="0"/>
+          <w:sz w:val="21"/>
+          <w:szCs w:val="21"/>
+          <w14:ligatures w14:val="none"/>
+        </w:rPr>
+        <w:t xml:space="preserve">    </w:t>
+      </w:r>
+      <w:r>
+        <w:rPr>
+          <w:rFonts w:ascii="Consolas" w:eastAsia="Times New Roman" w:hAnsi="Consolas" w:cs="Times New Roman"/>
+          <w:color w:val="DCDCAA"/>
+          <w:kern w:val="0"/>
+          <w:sz w:val="21"/>
+          <w:szCs w:val="21"/>
+          <w14:ligatures w14:val="none"/>
+        </w:rPr>
+        <w:t>render</w:t>
+      </w:r>
+      <w:r>
+        <w:rPr>
+          <w:rFonts w:ascii="Consolas" w:eastAsia="Times New Roman" w:hAnsi="Consolas" w:cs="Times New Roman"/>
+          <w:color w:val="CCCCCC"/>
+          <w:kern w:val="0"/>
+          <w:sz w:val="21"/>
+          <w:szCs w:val="21"/>
+          <w14:ligatures w14:val="none"/>
+        </w:rPr>
+        <w:t>() {</w:t>
+      </w:r>
+    </w:p>
+    <w:p>
+      <w:pPr>
+        <w:shd w:val="clear" w:color="auto" w:fill="1F1F1F"/>
+        <w:spacing w:after="0" w:line="285" w:lineRule="atLeast"/>
+        <w:rPr>
+          <w:rFonts w:ascii="Consolas" w:eastAsia="Times New Roman" w:hAnsi="Consolas" w:cs="Times New Roman"/>
+          <w:color w:val="CCCCCC"/>
+          <w:kern w:val="0"/>
+          <w:sz w:val="21"/>
+          <w:szCs w:val="21"/>
+          <w14:ligatures w14:val="none"/>
+        </w:rPr>
+      </w:pPr>
+      <w:r>
+        <w:rPr>
+          <w:rFonts w:ascii="Consolas" w:eastAsia="Times New Roman" w:hAnsi="Consolas" w:cs="Times New Roman"/>
+          <w:color w:val="CCCCCC"/>
+          <w:kern w:val="0"/>
+          <w:sz w:val="21"/>
+          <w:szCs w:val="21"/>
+          <w14:ligatures w14:val="none"/>
+        </w:rPr>
+        <w:t xml:space="preserve">        </w:t>
+      </w:r>
+      <w:r>
+        <w:rPr>
+          <w:rFonts w:ascii="Consolas" w:eastAsia="Times New Roman" w:hAnsi="Consolas" w:cs="Times New Roman"/>
+          <w:color w:val="C586C0"/>
+          <w:kern w:val="0"/>
+          <w:sz w:val="21"/>
+          <w:szCs w:val="21"/>
+          <w14:ligatures w14:val="none"/>
+        </w:rPr>
+        <w:t>return</w:t>
+      </w:r>
+      <w:r>
+        <w:rPr>
+          <w:rFonts w:ascii="Consolas" w:eastAsia="Times New Roman" w:hAnsi="Consolas" w:cs="Times New Roman"/>
+          <w:color w:val="CCCCCC"/>
+          <w:kern w:val="0"/>
+          <w:sz w:val="21"/>
+          <w:szCs w:val="21"/>
+          <w14:ligatures w14:val="none"/>
+        </w:rPr>
+        <w:t xml:space="preserve"> (</w:t>
+      </w:r>
+    </w:p>
+    <w:p>
+      <w:pPr>
+        <w:shd w:val="clear" w:color="auto" w:fill="1F1F1F"/>
+        <w:spacing w:after="0" w:line="285" w:lineRule="atLeast"/>
+        <w:rPr>
+          <w:rFonts w:ascii="Consolas" w:eastAsia="Times New Roman" w:hAnsi="Consolas" w:cs="Times New Roman"/>
+          <w:color w:val="CCCCCC"/>
+          <w:kern w:val="0"/>
+          <w:sz w:val="21"/>
+          <w:szCs w:val="21"/>
+          <w14:ligatures w14:val="none"/>
+        </w:rPr>
+      </w:pPr>
+      <w:r>
+        <w:rPr>
+          <w:rFonts w:ascii="Consolas" w:eastAsia="Times New Roman" w:hAnsi="Consolas" w:cs="Times New Roman"/>
+          <w:color w:val="CCCCCC"/>
+          <w:kern w:val="0"/>
+          <w:sz w:val="21"/>
+          <w:szCs w:val="21"/>
+          <w14:ligatures w14:val="none"/>
+        </w:rPr>
+        <w:t xml:space="preserve">            </w:t>
+      </w:r>
+      <w:r>
+        <w:rPr>
+          <w:rFonts w:ascii="Consolas" w:eastAsia="Times New Roman" w:hAnsi="Consolas" w:cs="Times New Roman"/>
+          <w:color w:val="808080"/>
+          <w:kern w:val="0"/>
+          <w:sz w:val="21"/>
+          <w:szCs w:val="21"/>
+          <w14:ligatures w14:val="none"/>
+        </w:rPr>
+        <w:t>&lt;&gt;</w:t>
+      </w:r>
+    </w:p>
+    <w:p>
+      <w:pPr>
+        <w:shd w:val="clear" w:color="auto" w:fill="1F1F1F"/>
+        <w:spacing w:after="0" w:line="285" w:lineRule="atLeast"/>
+        <w:rPr>
+          <w:rFonts w:ascii="Consolas" w:eastAsia="Times New Roman" w:hAnsi="Consolas" w:cs="Times New Roman"/>
+          <w:color w:val="CCCCCC"/>
+          <w:kern w:val="0"/>
+          <w:sz w:val="21"/>
+          <w:szCs w:val="21"/>
+          <w14:ligatures w14:val="none"/>
+        </w:rPr>
+      </w:pPr>
+      <w:r>
+        <w:rPr>
+          <w:rFonts w:ascii="Consolas" w:eastAsia="Times New Roman" w:hAnsi="Consolas" w:cs="Times New Roman"/>
+          <w:color w:val="CCCCCC"/>
+          <w:kern w:val="0"/>
+          <w:sz w:val="21"/>
+          <w:szCs w:val="21"/>
+          <w14:ligatures w14:val="none"/>
+        </w:rPr>
+        <w:t xml:space="preserve">                </w:t>
+      </w:r>
+      <w:r>
+        <w:rPr>
+          <w:rFonts w:ascii="Consolas" w:eastAsia="Times New Roman" w:hAnsi="Consolas" w:cs="Times New Roman"/>
+          <w:color w:val="808080"/>
+          <w:kern w:val="0"/>
+          <w:sz w:val="21"/>
+          <w:szCs w:val="21"/>
+          <w14:ligatures w14:val="none"/>
+        </w:rPr>
+        <w:t>&lt;</w:t>
+      </w:r>
+      <w:r>
+        <w:rPr>
+          <w:rFonts w:ascii="Consolas" w:eastAsia="Times New Roman" w:hAnsi="Consolas" w:cs="Times New Roman"/>
+          <w:color w:val="569CD6"/>
+          <w:kern w:val="0"/>
+          <w:sz w:val="21"/>
+          <w:szCs w:val="21"/>
+          <w14:ligatures w14:val="none"/>
+        </w:rPr>
+        <w:t>div</w:t>
+      </w:r>
+      <w:r>
+        <w:rPr>
+          <w:rFonts w:ascii="Consolas" w:eastAsia="Times New Roman" w:hAnsi="Consolas" w:cs="Times New Roman"/>
+          <w:color w:val="CCCCCC"/>
+          <w:kern w:val="0"/>
+          <w:sz w:val="21"/>
+          <w:szCs w:val="21"/>
+          <w14:ligatures w14:val="none"/>
+        </w:rPr>
+        <w:t xml:space="preserve"> </w:t>
+      </w:r>
+      <w:r>
+        <w:rPr>
+          <w:rFonts w:ascii="Consolas" w:eastAsia="Times New Roman" w:hAnsi="Consolas" w:cs="Times New Roman"/>
+          <w:color w:val="9CDCFE"/>
+          <w:kern w:val="0"/>
+          <w:sz w:val="21"/>
+          <w:szCs w:val="21"/>
+          <w14:ligatures w14:val="none"/>
+        </w:rPr>
+        <w:t>className</w:t>
+      </w:r>
+      <w:r>
+        <w:rPr>
+          <w:rFonts w:ascii="Consolas" w:eastAsia="Times New Roman" w:hAnsi="Consolas" w:cs="Times New Roman"/>
+          <w:color w:val="D4D4D4"/>
+          <w:kern w:val="0"/>
+          <w:sz w:val="21"/>
+          <w:szCs w:val="21"/>
+          <w14:ligatures w14:val="none"/>
+        </w:rPr>
+        <w:t>=</w:t>
+      </w:r>
+      <w:r>
+        <w:rPr>
+          <w:rFonts w:ascii="Consolas" w:eastAsia="Times New Roman" w:hAnsi="Consolas" w:cs="Times New Roman"/>
+          <w:color w:val="CE9178"/>
+          <w:kern w:val="0"/>
+          <w:sz w:val="21"/>
+          <w:szCs w:val="21"/>
+          <w14:ligatures w14:val="none"/>
+        </w:rPr>
+        <w:t>first</w:t>
+      </w:r>
+      <w:r>
+        <w:rPr>
+          <w:rFonts w:ascii="Consolas" w:eastAsia="Times New Roman" w:hAnsi="Consolas" w:cs="Times New Roman"/>
+          <w:color w:val="808080"/>
+          <w:kern w:val="0"/>
+          <w:sz w:val="21"/>
+          <w:szCs w:val="21"/>
+          <w14:ligatures w14:val="none"/>
+        </w:rPr>
+        <w:t>&gt;</w:t>
+      </w:r>
+    </w:p>
+    <w:p>
+      <w:pPr>
+        <w:shd w:val="clear" w:color="auto" w:fill="1F1F1F"/>
+        <w:spacing w:after="0" w:line="285" w:lineRule="atLeast"/>
+        <w:rPr>
+          <w:rFonts w:ascii="Consolas" w:eastAsia="Times New Roman" w:hAnsi="Consolas" w:cs="Times New Roman"/>
+          <w:color w:val="CCCCCC"/>
+          <w:kern w:val="0"/>
+          <w:sz w:val="21"/>
+          <w:szCs w:val="21"/>
+          <w14:ligatures w14:val="none"/>
+        </w:rPr>
+      </w:pPr>
+      <w:r>
+        <w:rPr>
+          <w:rFonts w:ascii="Consolas" w:eastAsia="Times New Roman" w:hAnsi="Consolas" w:cs="Times New Roman"/>
+          <w:color w:val="CCCCCC"/>
+          <w:kern w:val="0"/>
+          <w:sz w:val="21"/>
+          <w:szCs w:val="21"/>
+          <w14:ligatures w14:val="none"/>
+        </w:rPr>
+        <w:t xml:space="preserve">                    </w:t>
+      </w:r>
+      <w:r>
+        <w:rPr>
+          <w:rFonts w:ascii="Consolas" w:eastAsia="Times New Roman" w:hAnsi="Consolas" w:cs="Times New Roman"/>
+          <w:color w:val="808080"/>
+          <w:kern w:val="0"/>
+          <w:sz w:val="21"/>
+          <w:szCs w:val="21"/>
+          <w14:ligatures w14:val="none"/>
+        </w:rPr>
+        <w:t>&lt;</w:t>
+      </w:r>
+      <w:r>
+        <w:rPr>
+          <w:rFonts w:ascii="Consolas" w:eastAsia="Times New Roman" w:hAnsi="Consolas" w:cs="Times New Roman"/>
+          <w:color w:val="569CD6"/>
+          <w:kern w:val="0"/>
+          <w:sz w:val="21"/>
+          <w:szCs w:val="21"/>
+          <w14:ligatures w14:val="none"/>
+        </w:rPr>
+        <w:t>button</w:t>
+      </w:r>
+      <w:r>
+        <w:rPr>
+          <w:rFonts w:ascii="Consolas" w:eastAsia="Times New Roman" w:hAnsi="Consolas" w:cs="Times New Roman"/>
+          <w:color w:val="CCCCCC"/>
+          <w:kern w:val="0"/>
+          <w:sz w:val="21"/>
+          <w:szCs w:val="21"/>
+          <w14:ligatures w14:val="none"/>
+        </w:rPr>
+        <w:t xml:space="preserve"> </w:t>
+      </w:r>
+      <w:r>
+        <w:rPr>
+          <w:rFonts w:ascii="Consolas" w:eastAsia="Times New Roman" w:hAnsi="Consolas" w:cs="Times New Roman"/>
+          <w:color w:val="9CDCFE"/>
+          <w:kern w:val="0"/>
+          <w:sz w:val="21"/>
+          <w:szCs w:val="21"/>
+          <w14:ligatures w14:val="none"/>
+        </w:rPr>
+        <w:t>onClick</w:t>
+      </w:r>
+      <w:r>
+        <w:rPr>
+          <w:rFonts w:ascii="Consolas" w:eastAsia="Times New Roman" w:hAnsi="Consolas" w:cs="Times New Roman"/>
+          <w:color w:val="D4D4D4"/>
+          <w:kern w:val="0"/>
+          <w:sz w:val="21"/>
+          <w:szCs w:val="21"/>
+          <w14:ligatures w14:val="none"/>
+        </w:rPr>
+        <w:t>=</w:t>
+      </w:r>
+      <w:r>
+        <w:rPr>
+          <w:rFonts w:ascii="Consolas" w:eastAsia="Times New Roman" w:hAnsi="Consolas" w:cs="Times New Roman"/>
+          <w:color w:val="569CD6"/>
+          <w:kern w:val="0"/>
+          <w:sz w:val="21"/>
+          <w:szCs w:val="21"/>
+          <w14:ligatures w14:val="none"/>
+        </w:rPr>
+        <w:t>{</w:t>
+      </w:r>
+      <w:r>
+        <w:rPr>
+          <w:rFonts w:ascii="Consolas" w:eastAsia="Times New Roman" w:hAnsi="Consolas" w:cs="Times New Roman"/>
+          <w:color w:val="D4D4D4"/>
+          <w:kern w:val="0"/>
+          <w:sz w:val="21"/>
+          <w:szCs w:val="21"/>
+          <w14:ligatures w14:val="none"/>
+        </w:rPr>
+        <w:t xml:space="preserve">() </w:t>
+      </w:r>
+      <w:r>
+        <w:rPr>
+          <w:rFonts w:ascii="Consolas" w:eastAsia="Times New Roman" w:hAnsi="Consolas" w:cs="Times New Roman"/>
+          <w:color w:val="569CD6"/>
+          <w:kern w:val="0"/>
+          <w:sz w:val="21"/>
+          <w:szCs w:val="21"/>
+          <w14:ligatures w14:val="none"/>
+        </w:rPr>
+        <w:t>=&gt;</w:t>
+      </w:r>
+      <w:r>
+        <w:rPr>
+          <w:rFonts w:ascii="Consolas" w:eastAsia="Times New Roman" w:hAnsi="Consolas" w:cs="Times New Roman"/>
+          <w:color w:val="D4D4D4"/>
+          <w:kern w:val="0"/>
+          <w:sz w:val="21"/>
+          <w:szCs w:val="21"/>
+          <w14:ligatures w14:val="none"/>
+        </w:rPr>
+        <w:t xml:space="preserve"> </w:t>
+      </w:r>
+      <w:r>
+        <w:rPr>
+          <w:rFonts w:ascii="Consolas" w:eastAsia="Times New Roman" w:hAnsi="Consolas" w:cs="Times New Roman"/>
+          <w:color w:val="569CD6"/>
+          <w:kern w:val="0"/>
+          <w:sz w:val="21"/>
+          <w:szCs w:val="21"/>
+          <w14:ligatures w14:val="none"/>
+        </w:rPr>
+        <w:t>this</w:t>
+      </w:r>
+      <w:r>
+        <w:rPr>
+          <w:rFonts w:ascii="Consolas" w:eastAsia="Times New Roman" w:hAnsi="Consolas" w:cs="Times New Roman"/>
+          <w:color w:val="D4D4D4"/>
+          <w:kern w:val="0"/>
+          <w:sz w:val="21"/>
+          <w:szCs w:val="21"/>
+          <w14:ligatures w14:val="none"/>
+        </w:rPr>
+        <w:t>.</w:t>
+      </w:r>
+      <w:r>
+        <w:rPr>
+          <w:rFonts w:ascii="Consolas" w:eastAsia="Times New Roman" w:hAnsi="Consolas" w:cs="Times New Roman"/>
+          <w:color w:val="DCDCAA"/>
+          <w:kern w:val="0"/>
+          <w:sz w:val="21"/>
+          <w:szCs w:val="21"/>
+          <w14:ligatures w14:val="none"/>
+        </w:rPr>
+        <w:t>handleClickButton</w:t>
+      </w:r>
+      <w:r>
+        <w:rPr>
+          <w:rFonts w:ascii="Consolas" w:eastAsia="Times New Roman" w:hAnsi="Consolas" w:cs="Times New Roman"/>
+          <w:color w:val="D4D4D4"/>
+          <w:kern w:val="0"/>
+          <w:sz w:val="21"/>
+          <w:szCs w:val="21"/>
+          <w14:ligatures w14:val="none"/>
+        </w:rPr>
+        <w:t>()</w:t>
+      </w:r>
+      <w:r>
+        <w:rPr>
+          <w:rFonts w:ascii="Consolas" w:eastAsia="Times New Roman" w:hAnsi="Consolas" w:cs="Times New Roman"/>
+          <w:color w:val="569CD6"/>
+          <w:kern w:val="0"/>
+          <w:sz w:val="21"/>
+          <w:szCs w:val="21"/>
+          <w14:ligatures w14:val="none"/>
+        </w:rPr>
+        <w:t>}</w:t>
+      </w:r>
+      <w:r>
+        <w:rPr>
+          <w:rFonts w:ascii="Consolas" w:eastAsia="Times New Roman" w:hAnsi="Consolas" w:cs="Times New Roman"/>
+          <w:color w:val="808080"/>
+          <w:kern w:val="0"/>
+          <w:sz w:val="21"/>
+          <w:szCs w:val="21"/>
+          <w14:ligatures w14:val="none"/>
+        </w:rPr>
+        <w:t>&gt;</w:t>
+      </w:r>
+      <w:r>
+        <w:rPr>
+          <w:rFonts w:ascii="Consolas" w:eastAsia="Times New Roman" w:hAnsi="Consolas" w:cs="Times New Roman"/>
+          <w:color w:val="CCCCCC"/>
+          <w:kern w:val="0"/>
+          <w:sz w:val="21"/>
+          <w:szCs w:val="21"/>
+          <w14:ligatures w14:val="none"/>
+        </w:rPr>
+        <w:t>click me</w:t>
+      </w:r>
+      <w:r>
+        <w:rPr>
+          <w:rFonts w:ascii="Consolas" w:eastAsia="Times New Roman" w:hAnsi="Consolas" w:cs="Times New Roman"/>
+          <w:color w:val="808080"/>
+          <w:kern w:val="0"/>
+          <w:sz w:val="21"/>
+          <w:szCs w:val="21"/>
+          <w14:ligatures w14:val="none"/>
+        </w:rPr>
+        <w:t>&lt;/</w:t>
+      </w:r>
+      <w:r>
+        <w:rPr>
+          <w:rFonts w:ascii="Consolas" w:eastAsia="Times New Roman" w:hAnsi="Consolas" w:cs="Times New Roman"/>
+          <w:color w:val="569CD6"/>
+          <w:kern w:val="0"/>
+          <w:sz w:val="21"/>
+          <w:szCs w:val="21"/>
+          <w14:ligatures w14:val="none"/>
+        </w:rPr>
+        <w:t>button</w:t>
+      </w:r>
+      <w:r>
+        <w:rPr>
+          <w:rFonts w:ascii="Consolas" w:eastAsia="Times New Roman" w:hAnsi="Consolas" w:cs="Times New Roman"/>
+          <w:color w:val="808080"/>
+          <w:kern w:val="0"/>
+          <w:sz w:val="21"/>
+          <w:szCs w:val="21"/>
+          <w14:ligatures w14:val="none"/>
+        </w:rPr>
+        <w:t>&gt;</w:t>
+      </w:r>
+    </w:p>
+    <w:p>
+      <w:pPr>
+        <w:shd w:val="clear" w:color="auto" w:fill="1F1F1F"/>
+        <w:spacing w:after="0" w:line="285" w:lineRule="atLeast"/>
+        <w:rPr>
+          <w:rFonts w:ascii="Consolas" w:eastAsia="Times New Roman" w:hAnsi="Consolas" w:cs="Times New Roman"/>
+          <w:color w:val="CCCCCC"/>
+          <w:kern w:val="0"/>
+          <w:sz w:val="21"/>
+          <w:szCs w:val="21"/>
+          <w14:ligatures w14:val="none"/>
+        </w:rPr>
+      </w:pPr>
+      <w:r>
+        <w:rPr>
+          <w:rFonts w:ascii="Consolas" w:eastAsia="Times New Roman" w:hAnsi="Consolas" w:cs="Times New Roman"/>
+          <w:color w:val="CCCCCC"/>
+          <w:kern w:val="0"/>
+          <w:sz w:val="21"/>
+          <w:szCs w:val="21"/>
+          <w14:ligatures w14:val="none"/>
+        </w:rPr>
+        <w:t xml:space="preserve">                </w:t>
+      </w:r>
+      <w:r>
+        <w:rPr>
+          <w:rFonts w:ascii="Consolas" w:eastAsia="Times New Roman" w:hAnsi="Consolas" w:cs="Times New Roman"/>
+          <w:color w:val="808080"/>
+          <w:kern w:val="0"/>
+          <w:sz w:val="21"/>
+          <w:szCs w:val="21"/>
+          <w14:ligatures w14:val="none"/>
+        </w:rPr>
+        <w:t>&lt;/</w:t>
+      </w:r>
+      <w:r>
+        <w:rPr>
+          <w:rFonts w:ascii="Consolas" w:eastAsia="Times New Roman" w:hAnsi="Consolas" w:cs="Times New Roman"/>
+          <w:color w:val="569CD6"/>
+          <w:kern w:val="0"/>
+          <w:sz w:val="21"/>
+          <w:szCs w:val="21"/>
+          <w14:ligatures w14:val="none"/>
+        </w:rPr>
+        <w:t>div</w:t>
+      </w:r>
+      <w:r>
+        <w:rPr>
+          <w:rFonts w:ascii="Consolas" w:eastAsia="Times New Roman" w:hAnsi="Consolas" w:cs="Times New Roman"/>
+          <w:color w:val="808080"/>
+          <w:kern w:val="0"/>
+          <w:sz w:val="21"/>
+          <w:szCs w:val="21"/>
+          <w14:ligatures w14:val="none"/>
+        </w:rPr>
+        <w:t>&gt;</w:t>
+      </w:r>
+    </w:p>
+    <w:p>
+      <w:pPr>
+        <w:shd w:val="clear" w:color="auto" w:fill="1F1F1F"/>
+        <w:spacing w:after="0" w:line="285" w:lineRule="atLeast"/>
+        <w:rPr>
+          <w:rFonts w:ascii="Consolas" w:eastAsia="Times New Roman" w:hAnsi="Consolas" w:cs="Times New Roman"/>
+          <w:color w:val="CCCCCC"/>
+          <w:kern w:val="0"/>
+          <w:sz w:val="21"/>
+          <w:szCs w:val="21"/>
+          <w14:ligatures w14:val="none"/>
+        </w:rPr>
+      </w:pPr>
+      <w:r>
+        <w:rPr>
+          <w:rFonts w:ascii="Consolas" w:eastAsia="Times New Roman" w:hAnsi="Consolas" w:cs="Times New Roman"/>
+          <w:color w:val="CCCCCC"/>
+          <w:kern w:val="0"/>
+          <w:sz w:val="21"/>
+          <w:szCs w:val="21"/>
+          <w14:ligatures w14:val="none"/>
+        </w:rPr>
+        <w:t xml:space="preserve">            </w:t>
+      </w:r>
+      <w:r>
+        <w:rPr>
+          <w:rFonts w:ascii="Consolas" w:eastAsia="Times New Roman" w:hAnsi="Consolas" w:cs="Times New Roman"/>
+          <w:color w:val="808080"/>
+          <w:kern w:val="0"/>
+          <w:sz w:val="21"/>
+          <w:szCs w:val="21"/>
+          <w14:ligatures w14:val="none"/>
+        </w:rPr>
+        <w:t>&lt;/&gt;</w:t>
+      </w:r>
+    </w:p>
+    <w:p>
+      <w:pPr>
+        <w:shd w:val="clear" w:color="auto" w:fill="1F1F1F"/>
+        <w:spacing w:after="0" w:line="285" w:lineRule="atLeast"/>
+        <w:rPr>
+          <w:rFonts w:ascii="Consolas" w:eastAsia="Times New Roman" w:hAnsi="Consolas" w:cs="Times New Roman"/>
+          <w:color w:val="CCCCCC"/>
+          <w:kern w:val="0"/>
+          <w:sz w:val="21"/>
+          <w:szCs w:val="21"/>
+          <w14:ligatures w14:val="none"/>
+        </w:rPr>
+      </w:pPr>
+      <w:r>
+        <w:rPr>
+          <w:rFonts w:ascii="Consolas" w:eastAsia="Times New Roman" w:hAnsi="Consolas" w:cs="Times New Roman"/>
+          <w:color w:val="CCCCCC"/>
+          <w:kern w:val="0"/>
+          <w:sz w:val="21"/>
+          <w:szCs w:val="21"/>
+          <w14:ligatures w14:val="none"/>
+        </w:rPr>
+        <w:t>        );</w:t>
+      </w:r>
+    </w:p>
+    <w:p>
+      <w:pPr>
+        <w:shd w:val="clear" w:color="auto" w:fill="1F1F1F"/>
+        <w:spacing w:after="0" w:line="285" w:lineRule="atLeast"/>
+        <w:rPr>
+          <w:rFonts w:ascii="Consolas" w:eastAsia="Times New Roman" w:hAnsi="Consolas" w:cs="Times New Roman"/>
+          <w:color w:val="CCCCCC"/>
+          <w:kern w:val="0"/>
+          <w:sz w:val="21"/>
+          <w:szCs w:val="21"/>
+          <w14:ligatures w14:val="none"/>
+        </w:rPr>
+      </w:pPr>
+      <w:r>
+        <w:rPr>
+          <w:rFonts w:ascii="Consolas" w:eastAsia="Times New Roman" w:hAnsi="Consolas" w:cs="Times New Roman"/>
+          <w:color w:val="CCCCCC"/>
+          <w:kern w:val="0"/>
+          <w:sz w:val="21"/>
+          <w:szCs w:val="21"/>
+          <w14:ligatures w14:val="none"/>
+        </w:rPr>
+        <w:t>    }</w:t>
+      </w:r>
+    </w:p>
+    <w:p/>
+    <w:p>
+      <w:pPr>
+        <w:pStyle w:val="Heading1"/>
+      </w:pPr>
+      <w:bookmarkStart w:id="9" w:name="_Toc154926022"/>
+      <w:r>
+        <w:t>Biến</w:t>
+      </w:r>
+      <w:bookmarkEnd w:id="9"/>
+      <w:r>
+        <w:t xml:space="preserve"> </w:t>
+      </w:r>
+    </w:p>
+    <w:p>
+      <w:r>
+        <w:t xml:space="preserve">let name = ‘Tuan’ : tự định nghĩa name là string </w:t>
+      </w:r>
+      <w:r>
+        <w:t>=</w:t>
+      </w:r>
+      <w:r>
+        <w:t>&gt; dùng biến  : &lt;div&gt;My name is {name}&lt;/div&gt;</w:t>
+      </w:r>
     </w:p>
     <w:sectPr>
+      <w:footerReference w:type="default" r:id="rId8"/>
       <w:pgSz w:w="11909" w:h="16834" w:code="9"/>
       <w:pgMar w:top="1440" w:right="1440" w:bottom="1440" w:left="1440" w:header="720" w:footer="720" w:gutter="0"/>
       <w:cols w:space="720"/>
@@ -445,6 +2912,109 @@
 </w:document>
 </file>
 
+<file path=word/endnotes.xml><?xml version="1.0" encoding="utf-8"?>
+<w:endnotes xmlns:wpc="http://schemas.microsoft.com/office/word/2010/wordprocessingCanvas" xmlns:cx="http://schemas.microsoft.com/office/drawing/2014/chartex" xmlns:cx1="http://schemas.microsoft.com/office/drawing/2015/9/8/chartex" xmlns:cx2="http://schemas.microsoft.com/office/drawing/2015/10/21/chartex" xmlns:cx3="http://schemas.microsoft.com/office/drawing/2016/5/9/chartex" xmlns:cx4="http://schemas.microsoft.com/office/drawing/2016/5/10/chartex" xmlns:cx5="http://schemas.microsoft.com/office/drawing/2016/5/11/chartex" xmlns:cx6="http://schemas.microsoft.com/office/drawing/2016/5/12/chartex" xmlns:cx7="http://schemas.microsoft.com/office/drawing/2016/5/13/chartex" xmlns:cx8="http://schemas.microsoft.com/office/drawing/2016/5/14/chartex" xmlns:mc="http://schemas.openxmlformats.org/markup-compatibility/2006" xmlns:aink="http://schemas.microsoft.com/office/drawing/2016/ink" xmlns:am3d="http://schemas.microsoft.com/office/drawing/2017/model3d" xmlns:o="urn:schemas-microsoft-com:office:office" xmlns:oel="http://schemas.microsoft.com/office/2019/extlst" xmlns:r="http://schemas.openxmlformats.org/officeDocument/2006/relationships" xmlns:m="http://schemas.openxmlformats.org/officeDocument/2006/math" xmlns:v="urn:schemas-microsoft-com:vml" xmlns:wp14="http://schemas.microsoft.com/office/word/2010/wordprocessingDrawing" xmlns:wp="http://schemas.openxmlformats.org/drawingml/2006/wordprocessingDrawing" xmlns:w10="urn:schemas-microsoft-com:office:word" xmlns:w="http://schemas.openxmlformats.org/wordprocessingml/2006/main" xmlns:w14="http://schemas.microsoft.com/office/word/2010/wordml" xmlns:w15="http://schemas.microsoft.com/office/word/2012/wordml" xmlns:w16cex="http://schemas.microsoft.com/office/word/2018/wordml/cex" xmlns:w16cid="http://schemas.microsoft.com/office/word/2016/wordml/cid" xmlns:w16="http://schemas.microsoft.com/office/word/2018/wordml" xmlns:w16sdtdh="http://schemas.microsoft.com/office/word/2020/wordml/sdtdatahash" xmlns:w16se="http://schemas.microsoft.com/office/word/2015/wordml/symex" xmlns:wpg="http://schemas.microsoft.com/office/word/2010/wordprocessingGroup" xmlns:wpi="http://schemas.microsoft.com/office/word/2010/wordprocessingInk" xmlns:wne="http://schemas.microsoft.com/office/word/2006/wordml" xmlns:wps="http://schemas.microsoft.com/office/word/2010/wordprocessingShape" mc:Ignorable="w14 w15 w16se w16cid w16 w16cex w16sdtdh wp14">
+  <w:endnote w:type="separator" w:id="-1">
+    <w:p>
+      <w:pPr>
+        <w:spacing w:after="0" w:line="240" w:lineRule="auto"/>
+      </w:pPr>
+      <w:r>
+        <w:separator/>
+      </w:r>
+    </w:p>
+  </w:endnote>
+  <w:endnote w:type="continuationSeparator" w:id="0">
+    <w:p>
+      <w:pPr>
+        <w:spacing w:after="0" w:line="240" w:lineRule="auto"/>
+      </w:pPr>
+      <w:r>
+        <w:continuationSeparator/>
+      </w:r>
+    </w:p>
+  </w:endnote>
+</w:endnotes>
+</file>
+
+<file path=word/footer1.xml><?xml version="1.0" encoding="utf-8"?>
+<w:ftr xmlns:wpc="http://schemas.microsoft.com/office/word/2010/wordprocessingCanvas" xmlns:cx="http://schemas.microsoft.com/office/drawing/2014/chartex" xmlns:cx1="http://schemas.microsoft.com/office/drawing/2015/9/8/chartex" xmlns:cx2="http://schemas.microsoft.com/office/drawing/2015/10/21/chartex" xmlns:cx3="http://schemas.microsoft.com/office/drawing/2016/5/9/chartex" xmlns:cx4="http://schemas.microsoft.com/office/drawing/2016/5/10/chartex" xmlns:cx5="http://schemas.microsoft.com/office/drawing/2016/5/11/chartex" xmlns:cx6="http://schemas.microsoft.com/office/drawing/2016/5/12/chartex" xmlns:cx7="http://schemas.microsoft.com/office/drawing/2016/5/13/chartex" xmlns:cx8="http://schemas.microsoft.com/office/drawing/2016/5/14/chartex" xmlns:mc="http://schemas.openxmlformats.org/markup-compatibility/2006" xmlns:aink="http://schemas.microsoft.com/office/drawing/2016/ink" xmlns:am3d="http://schemas.microsoft.com/office/drawing/2017/model3d" xmlns:o="urn:schemas-microsoft-com:office:office" xmlns:oel="http://schemas.microsoft.com/office/2019/extlst" xmlns:r="http://schemas.openxmlformats.org/officeDocument/2006/relationships" xmlns:m="http://schemas.openxmlformats.org/officeDocument/2006/math" xmlns:v="urn:schemas-microsoft-com:vml" xmlns:wp14="http://schemas.microsoft.com/office/word/2010/wordprocessingDrawing" xmlns:wp="http://schemas.openxmlformats.org/drawingml/2006/wordprocessingDrawing" xmlns:w10="urn:schemas-microsoft-com:office:word" xmlns:w="http://schemas.openxmlformats.org/wordprocessingml/2006/main" xmlns:w14="http://schemas.microsoft.com/office/word/2010/wordml" xmlns:w15="http://schemas.microsoft.com/office/word/2012/wordml" xmlns:w16cex="http://schemas.microsoft.com/office/word/2018/wordml/cex" xmlns:w16cid="http://schemas.microsoft.com/office/word/2016/wordml/cid" xmlns:w16="http://schemas.microsoft.com/office/word/2018/wordml" xmlns:w16sdtdh="http://schemas.microsoft.com/office/word/2020/wordml/sdtdatahash" xmlns:w16se="http://schemas.microsoft.com/office/word/2015/wordml/symex" xmlns:wpg="http://schemas.microsoft.com/office/word/2010/wordprocessingGroup" xmlns:wpi="http://schemas.microsoft.com/office/word/2010/wordprocessingInk" xmlns:wne="http://schemas.microsoft.com/office/word/2006/wordml" xmlns:wps="http://schemas.microsoft.com/office/word/2010/wordprocessingShape" mc:Ignorable="w14 w15 w16se w16cid w16 w16cex w16sdtdh wp14">
+  <w:sdt>
+    <w:sdtPr>
+      <w:id w:val="-1676882497"/>
+      <w:docPartObj>
+        <w:docPartGallery w:val="Page Numbers (Bottom of Page)"/>
+        <w:docPartUnique/>
+      </w:docPartObj>
+    </w:sdtPr>
+    <w:sdtEndPr>
+      <w:rPr>
+        <w:noProof/>
+      </w:rPr>
+    </w:sdtEndPr>
+    <w:sdtContent>
+      <w:p>
+        <w:pPr>
+          <w:pStyle w:val="Footer"/>
+          <w:jc w:val="center"/>
+        </w:pPr>
+        <w:r>
+          <w:fldChar w:fldCharType="begin"/>
+        </w:r>
+        <w:r>
+          <w:instrText xml:space="preserve"> PAGE   \* MERGEFORMAT </w:instrText>
+        </w:r>
+        <w:r>
+          <w:fldChar w:fldCharType="separate"/>
+        </w:r>
+        <w:r>
+          <w:rPr>
+            <w:noProof/>
+          </w:rPr>
+          <w:t>2</w:t>
+        </w:r>
+        <w:r>
+          <w:rPr>
+            <w:noProof/>
+          </w:rPr>
+          <w:fldChar w:fldCharType="end"/>
+        </w:r>
+      </w:p>
+    </w:sdtContent>
+  </w:sdt>
+  <w:p>
+    <w:pPr>
+      <w:pStyle w:val="Footer"/>
+    </w:pPr>
+  </w:p>
+</w:ftr>
+</file>
+
+<file path=word/footnotes.xml><?xml version="1.0" encoding="utf-8"?>
+<w:footnotes xmlns:wpc="http://schemas.microsoft.com/office/word/2010/wordprocessingCanvas" xmlns:cx="http://schemas.microsoft.com/office/drawing/2014/chartex" xmlns:cx1="http://schemas.microsoft.com/office/drawing/2015/9/8/chartex" xmlns:cx2="http://schemas.microsoft.com/office/drawing/2015/10/21/chartex" xmlns:cx3="http://schemas.microsoft.com/office/drawing/2016/5/9/chartex" xmlns:cx4="http://schemas.microsoft.com/office/drawing/2016/5/10/chartex" xmlns:cx5="http://schemas.microsoft.com/office/drawing/2016/5/11/chartex" xmlns:cx6="http://schemas.microsoft.com/office/drawing/2016/5/12/chartex" xmlns:cx7="http://schemas.microsoft.com/office/drawing/2016/5/13/chartex" xmlns:cx8="http://schemas.microsoft.com/office/drawing/2016/5/14/chartex" xmlns:mc="http://schemas.openxmlformats.org/markup-compatibility/2006" xmlns:aink="http://schemas.microsoft.com/office/drawing/2016/ink" xmlns:am3d="http://schemas.microsoft.com/office/drawing/2017/model3d" xmlns:o="urn:schemas-microsoft-com:office:office" xmlns:oel="http://schemas.microsoft.com/office/2019/extlst" xmlns:r="http://schemas.openxmlformats.org/officeDocument/2006/relationships" xmlns:m="http://schemas.openxmlformats.org/officeDocument/2006/math" xmlns:v="urn:schemas-microsoft-com:vml" xmlns:wp14="http://schemas.microsoft.com/office/word/2010/wordprocessingDrawing" xmlns:wp="http://schemas.openxmlformats.org/drawingml/2006/wordprocessingDrawing" xmlns:w10="urn:schemas-microsoft-com:office:word" xmlns:w="http://schemas.openxmlformats.org/wordprocessingml/2006/main" xmlns:w14="http://schemas.microsoft.com/office/word/2010/wordml" xmlns:w15="http://schemas.microsoft.com/office/word/2012/wordml" xmlns:w16cex="http://schemas.microsoft.com/office/word/2018/wordml/cex" xmlns:w16cid="http://schemas.microsoft.com/office/word/2016/wordml/cid" xmlns:w16="http://schemas.microsoft.com/office/word/2018/wordml" xmlns:w16sdtdh="http://schemas.microsoft.com/office/word/2020/wordml/sdtdatahash" xmlns:w16se="http://schemas.microsoft.com/office/word/2015/wordml/symex" xmlns:wpg="http://schemas.microsoft.com/office/word/2010/wordprocessingGroup" xmlns:wpi="http://schemas.microsoft.com/office/word/2010/wordprocessingInk" xmlns:wne="http://schemas.microsoft.com/office/word/2006/wordml" xmlns:wps="http://schemas.microsoft.com/office/word/2010/wordprocessingShape" mc:Ignorable="w14 w15 w16se w16cid w16 w16cex w16sdtdh wp14">
+  <w:footnote w:type="separator" w:id="-1">
+    <w:p>
+      <w:pPr>
+        <w:spacing w:after="0" w:line="240" w:lineRule="auto"/>
+      </w:pPr>
+      <w:r>
+        <w:separator/>
+      </w:r>
+    </w:p>
+  </w:footnote>
+  <w:footnote w:type="continuationSeparator" w:id="0">
+    <w:p>
+      <w:pPr>
+        <w:spacing w:after="0" w:line="240" w:lineRule="auto"/>
+      </w:pPr>
+      <w:r>
+        <w:continuationSeparator/>
+      </w:r>
+    </w:p>
+  </w:footnote>
+</w:footnotes>
+</file>
+
 <file path=word/numbering.xml><?xml version="1.0" encoding="utf-8"?>
 <w:numbering xmlns:wpc="http://schemas.microsoft.com/office/word/2010/wordprocessingCanvas" xmlns:cx="http://schemas.microsoft.com/office/drawing/2014/chartex" xmlns:cx1="http://schemas.microsoft.com/office/drawing/2015/9/8/chartex" xmlns:cx2="http://schemas.microsoft.com/office/drawing/2015/10/21/chartex" xmlns:cx3="http://schemas.microsoft.com/office/drawing/2016/5/9/chartex" xmlns:cx4="http://schemas.microsoft.com/office/drawing/2016/5/10/chartex" xmlns:cx5="http://schemas.microsoft.com/office/drawing/2016/5/11/chartex" xmlns:cx6="http://schemas.microsoft.com/office/drawing/2016/5/12/chartex" xmlns:cx7="http://schemas.microsoft.com/office/drawing/2016/5/13/chartex" xmlns:cx8="http://schemas.microsoft.com/office/drawing/2016/5/14/chartex" xmlns:mc="http://schemas.openxmlformats.org/markup-compatibility/2006" xmlns:aink="http://schemas.microsoft.com/office/drawing/2016/ink" xmlns:am3d="http://schemas.microsoft.com/office/drawing/2017/model3d" xmlns:o="urn:schemas-microsoft-com:office:office" xmlns:oel="http://schemas.microsoft.com/office/2019/extlst" xmlns:r="http://schemas.openxmlformats.org/officeDocument/2006/relationships" xmlns:m="http://schemas.openxmlformats.org/officeDocument/2006/math" xmlns:v="urn:schemas-microsoft-com:vml" xmlns:wp14="http://schemas.microsoft.com/office/word/2010/wordprocessingDrawing" xmlns:wp="http://schemas.openxmlformats.org/drawingml/2006/wordprocessingDrawing" xmlns:w10="urn:schemas-microsoft-com:office:word" xmlns:w="http://schemas.openxmlformats.org/wordprocessingml/2006/main" xmlns:w14="http://schemas.microsoft.com/office/word/2010/wordml" xmlns:w15="http://schemas.microsoft.com/office/word/2012/wordml" xmlns:w16cex="http://schemas.microsoft.com/office/word/2018/wordml/cex" xmlns:w16cid="http://schemas.microsoft.com/office/word/2016/wordml/cid" xmlns:w16="http://schemas.microsoft.com/office/word/2018/wordml" xmlns:w16sdtdh="http://schemas.microsoft.com/office/word/2020/wordml/sdtdatahash" xmlns:w16se="http://schemas.microsoft.com/office/word/2015/wordml/symex" xmlns:wpg="http://schemas.microsoft.com/office/word/2010/wordprocessingGroup" xmlns:wpi="http://schemas.microsoft.com/office/word/2010/wordprocessingInk" xmlns:wne="http://schemas.microsoft.com/office/word/2006/wordml" xmlns:wps="http://schemas.microsoft.com/office/word/2010/wordprocessingShape" mc:Ignorable="w14 w15 w16se w16cid w16 w16cex w16sdtdh wp14">
   <w:abstractNum w:abstractNumId="0" w15:restartNumberingAfterBreak="0">
@@ -561,6 +3131,119 @@
     </w:lvl>
   </w:abstractNum>
   <w:abstractNum w:abstractNumId="1" w15:restartNumberingAfterBreak="0">
+    <w:nsid w:val="2F243692"/>
+    <w:multiLevelType w:val="hybridMultilevel"/>
+    <w:tmpl w:val="996EC03E"/>
+    <w:lvl w:ilvl="0" w:tplc="04090001">
+      <w:start w:val="1"/>
+      <w:numFmt w:val="bullet"/>
+      <w:lvlText w:val=""/>
+      <w:lvlJc w:val="left"/>
+      <w:pPr>
+        <w:ind w:left="720" w:hanging="360"/>
+      </w:pPr>
+      <w:rPr>
+        <w:rFonts w:ascii="Symbol" w:hAnsi="Symbol" w:hint="default"/>
+      </w:rPr>
+    </w:lvl>
+    <w:lvl w:ilvl="1" w:tplc="04090003" w:tentative="1">
+      <w:start w:val="1"/>
+      <w:numFmt w:val="bullet"/>
+      <w:lvlText w:val="o"/>
+      <w:lvlJc w:val="left"/>
+      <w:pPr>
+        <w:ind w:left="1440" w:hanging="360"/>
+      </w:pPr>
+      <w:rPr>
+        <w:rFonts w:ascii="Courier New" w:hAnsi="Courier New" w:cs="Courier New" w:hint="default"/>
+      </w:rPr>
+    </w:lvl>
+    <w:lvl w:ilvl="2" w:tplc="04090005" w:tentative="1">
+      <w:start w:val="1"/>
+      <w:numFmt w:val="bullet"/>
+      <w:lvlText w:val=""/>
+      <w:lvlJc w:val="left"/>
+      <w:pPr>
+        <w:ind w:left="2160" w:hanging="360"/>
+      </w:pPr>
+      <w:rPr>
+        <w:rFonts w:ascii="Wingdings" w:hAnsi="Wingdings" w:hint="default"/>
+      </w:rPr>
+    </w:lvl>
+    <w:lvl w:ilvl="3" w:tplc="04090001" w:tentative="1">
+      <w:start w:val="1"/>
+      <w:numFmt w:val="bullet"/>
+      <w:lvlText w:val=""/>
+      <w:lvlJc w:val="left"/>
+      <w:pPr>
+        <w:ind w:left="2880" w:hanging="360"/>
+      </w:pPr>
+      <w:rPr>
+        <w:rFonts w:ascii="Symbol" w:hAnsi="Symbol" w:hint="default"/>
+      </w:rPr>
+    </w:lvl>
+    <w:lvl w:ilvl="4" w:tplc="04090003" w:tentative="1">
+      <w:start w:val="1"/>
+      <w:numFmt w:val="bullet"/>
+      <w:lvlText w:val="o"/>
+      <w:lvlJc w:val="left"/>
+      <w:pPr>
+        <w:ind w:left="3600" w:hanging="360"/>
+      </w:pPr>
+      <w:rPr>
+        <w:rFonts w:ascii="Courier New" w:hAnsi="Courier New" w:cs="Courier New" w:hint="default"/>
+      </w:rPr>
+    </w:lvl>
+    <w:lvl w:ilvl="5" w:tplc="04090005" w:tentative="1">
+      <w:start w:val="1"/>
+      <w:numFmt w:val="bullet"/>
+      <w:lvlText w:val=""/>
+      <w:lvlJc w:val="left"/>
+      <w:pPr>
+        <w:ind w:left="4320" w:hanging="360"/>
+      </w:pPr>
+      <w:rPr>
+        <w:rFonts w:ascii="Wingdings" w:hAnsi="Wingdings" w:hint="default"/>
+      </w:rPr>
+    </w:lvl>
+    <w:lvl w:ilvl="6" w:tplc="04090001" w:tentative="1">
+      <w:start w:val="1"/>
+      <w:numFmt w:val="bullet"/>
+      <w:lvlText w:val=""/>
+      <w:lvlJc w:val="left"/>
+      <w:pPr>
+        <w:ind w:left="5040" w:hanging="360"/>
+      </w:pPr>
+      <w:rPr>
+        <w:rFonts w:ascii="Symbol" w:hAnsi="Symbol" w:hint="default"/>
+      </w:rPr>
+    </w:lvl>
+    <w:lvl w:ilvl="7" w:tplc="04090003" w:tentative="1">
+      <w:start w:val="1"/>
+      <w:numFmt w:val="bullet"/>
+      <w:lvlText w:val="o"/>
+      <w:lvlJc w:val="left"/>
+      <w:pPr>
+        <w:ind w:left="5760" w:hanging="360"/>
+      </w:pPr>
+      <w:rPr>
+        <w:rFonts w:ascii="Courier New" w:hAnsi="Courier New" w:cs="Courier New" w:hint="default"/>
+      </w:rPr>
+    </w:lvl>
+    <w:lvl w:ilvl="8" w:tplc="04090005" w:tentative="1">
+      <w:start w:val="1"/>
+      <w:numFmt w:val="bullet"/>
+      <w:lvlText w:val=""/>
+      <w:lvlJc w:val="left"/>
+      <w:pPr>
+        <w:ind w:left="6480" w:hanging="360"/>
+      </w:pPr>
+      <w:rPr>
+        <w:rFonts w:ascii="Wingdings" w:hAnsi="Wingdings" w:hint="default"/>
+      </w:rPr>
+    </w:lvl>
+  </w:abstractNum>
+  <w:abstractNum w:abstractNumId="2" w15:restartNumberingAfterBreak="0">
     <w:nsid w:val="34223A9E"/>
     <w:multiLevelType w:val="hybridMultilevel"/>
     <w:tmpl w:val="09C05C2E"/>
@@ -673,7 +3356,7 @@
       </w:rPr>
     </w:lvl>
   </w:abstractNum>
-  <w:abstractNum w:abstractNumId="2" w15:restartNumberingAfterBreak="0">
+  <w:abstractNum w:abstractNumId="3" w15:restartNumberingAfterBreak="0">
     <w:nsid w:val="68735FE9"/>
     <w:multiLevelType w:val="hybridMultilevel"/>
     <w:tmpl w:val="88CA5616"/>
@@ -786,7 +3469,7 @@
       </w:rPr>
     </w:lvl>
   </w:abstractNum>
-  <w:abstractNum w:abstractNumId="3" w15:restartNumberingAfterBreak="0">
+  <w:abstractNum w:abstractNumId="4" w15:restartNumberingAfterBreak="0">
     <w:nsid w:val="72D114BF"/>
     <w:multiLevelType w:val="hybridMultilevel"/>
     <w:tmpl w:val="46E05E7A"/>
@@ -899,7 +3582,7 @@
       </w:rPr>
     </w:lvl>
   </w:abstractNum>
-  <w:abstractNum w:abstractNumId="4" w15:restartNumberingAfterBreak="0">
+  <w:abstractNum w:abstractNumId="5" w15:restartNumberingAfterBreak="0">
     <w:nsid w:val="7DE22217"/>
     <w:multiLevelType w:val="hybridMultilevel"/>
     <w:tmpl w:val="280258B6"/>
@@ -1013,19 +3696,22 @@
     </w:lvl>
   </w:abstractNum>
   <w:num w:numId="1" w16cid:durableId="184054852">
-    <w:abstractNumId w:val="1"/>
+    <w:abstractNumId w:val="2"/>
   </w:num>
   <w:num w:numId="2" w16cid:durableId="671448248">
-    <w:abstractNumId w:val="4"/>
+    <w:abstractNumId w:val="5"/>
   </w:num>
   <w:num w:numId="3" w16cid:durableId="1887570737">
     <w:abstractNumId w:val="0"/>
   </w:num>
   <w:num w:numId="4" w16cid:durableId="1084572868">
-    <w:abstractNumId w:val="2"/>
+    <w:abstractNumId w:val="3"/>
   </w:num>
   <w:num w:numId="5" w16cid:durableId="1468814854">
-    <w:abstractNumId w:val="3"/>
+    <w:abstractNumId w:val="4"/>
+  </w:num>
+  <w:num w:numId="6" w16cid:durableId="503280078">
+    <w:abstractNumId w:val="1"/>
   </w:num>
 </w:numbering>
 </file>
@@ -1053,7 +3739,7 @@
     <w:lsdException w:name="Normal" w:uiPriority="0" w:qFormat="1"/>
     <w:lsdException w:name="heading 1" w:uiPriority="9" w:qFormat="1"/>
     <w:lsdException w:name="heading 2" w:semiHidden="1" w:uiPriority="9" w:unhideWhenUsed="1" w:qFormat="1"/>
-    <w:lsdException w:name="heading 3" w:semiHidden="1" w:uiPriority="9" w:unhideWhenUsed="1" w:qFormat="1"/>
+    <w:lsdException w:name="heading 3" w:semiHidden="1" w:uiPriority="9" w:unhideWhenUsed="1"/>
     <w:lsdException w:name="heading 4" w:semiHidden="1" w:uiPriority="9" w:unhideWhenUsed="1" w:qFormat="1"/>
     <w:lsdException w:name="heading 5" w:semiHidden="1" w:uiPriority="9" w:unhideWhenUsed="1" w:qFormat="1"/>
     <w:lsdException w:name="heading 6" w:semiHidden="1" w:uiPriority="9" w:unhideWhenUsed="1" w:qFormat="1"/>
@@ -1112,7 +3798,7 @@
     <w:lsdException w:name="List Number 3" w:semiHidden="1" w:unhideWhenUsed="1"/>
     <w:lsdException w:name="List Number 4" w:semiHidden="1" w:unhideWhenUsed="1"/>
     <w:lsdException w:name="List Number 5" w:semiHidden="1" w:unhideWhenUsed="1"/>
-    <w:lsdException w:name="Title" w:uiPriority="10" w:qFormat="1"/>
+    <w:lsdException w:name="Title" w:uiPriority="10"/>
     <w:lsdException w:name="Closing" w:semiHidden="1" w:unhideWhenUsed="1"/>
     <w:lsdException w:name="Signature" w:semiHidden="1" w:unhideWhenUsed="1"/>
     <w:lsdException w:name="Default Paragraph Font" w:semiHidden="1" w:uiPriority="1" w:unhideWhenUsed="1"/>
@@ -1124,7 +3810,7 @@
     <w:lsdException w:name="List Continue 4" w:semiHidden="1" w:unhideWhenUsed="1"/>
     <w:lsdException w:name="List Continue 5" w:semiHidden="1" w:unhideWhenUsed="1"/>
     <w:lsdException w:name="Message Header" w:semiHidden="1" w:unhideWhenUsed="1"/>
-    <w:lsdException w:name="Subtitle" w:uiPriority="11" w:qFormat="1"/>
+    <w:lsdException w:name="Subtitle" w:uiPriority="11"/>
     <w:lsdException w:name="Salutation" w:semiHidden="1" w:unhideWhenUsed="1"/>
     <w:lsdException w:name="Date" w:semiHidden="1" w:unhideWhenUsed="1"/>
     <w:lsdException w:name="Body Text First Indent" w:semiHidden="1" w:unhideWhenUsed="1"/>
@@ -1137,8 +3823,8 @@
     <w:lsdException w:name="Block Text" w:semiHidden="1" w:unhideWhenUsed="1"/>
     <w:lsdException w:name="Hyperlink" w:semiHidden="1" w:unhideWhenUsed="1"/>
     <w:lsdException w:name="FollowedHyperlink" w:semiHidden="1" w:unhideWhenUsed="1"/>
-    <w:lsdException w:name="Strong" w:uiPriority="22" w:qFormat="1"/>
-    <w:lsdException w:name="Emphasis" w:uiPriority="20" w:qFormat="1"/>
+    <w:lsdException w:name="Strong" w:uiPriority="22"/>
+    <w:lsdException w:name="Emphasis" w:uiPriority="20"/>
     <w:lsdException w:name="Document Map" w:semiHidden="1" w:unhideWhenUsed="1"/>
     <w:lsdException w:name="Plain Text" w:semiHidden="1" w:unhideWhenUsed="1"/>
     <w:lsdException w:name="E-mail Signature" w:semiHidden="1" w:unhideWhenUsed="1"/>
@@ -1207,7 +3893,7 @@
     <w:lsdException w:name="Table Grid" w:uiPriority="39"/>
     <w:lsdException w:name="Table Theme" w:semiHidden="1" w:unhideWhenUsed="1"/>
     <w:lsdException w:name="Placeholder Text" w:semiHidden="1"/>
-    <w:lsdException w:name="No Spacing" w:uiPriority="1" w:qFormat="1"/>
+    <w:lsdException w:name="No Spacing" w:uiPriority="1"/>
     <w:lsdException w:name="Light Shading" w:uiPriority="60"/>
     <w:lsdException w:name="Light List" w:uiPriority="61"/>
     <w:lsdException w:name="Light Grid" w:uiPriority="62"/>
@@ -1229,9 +3915,9 @@
     <w:lsdException w:name="Medium Shading 2 Accent 1" w:uiPriority="64"/>
     <w:lsdException w:name="Medium List 1 Accent 1" w:uiPriority="65"/>
     <w:lsdException w:name="Revision" w:semiHidden="1"/>
-    <w:lsdException w:name="List Paragraph" w:uiPriority="34" w:qFormat="1"/>
-    <w:lsdException w:name="Quote" w:uiPriority="29" w:qFormat="1"/>
-    <w:lsdException w:name="Intense Quote" w:uiPriority="30" w:qFormat="1"/>
+    <w:lsdException w:name="List Paragraph" w:uiPriority="34"/>
+    <w:lsdException w:name="Quote" w:uiPriority="29"/>
+    <w:lsdException w:name="Intense Quote" w:uiPriority="30"/>
     <w:lsdException w:name="Medium List 2 Accent 1" w:uiPriority="66"/>
     <w:lsdException w:name="Medium Grid 1 Accent 1" w:uiPriority="67"/>
     <w:lsdException w:name="Medium Grid 2 Accent 1" w:uiPriority="68"/>
@@ -1310,13 +3996,13 @@
     <w:lsdException w:name="Colorful Shading Accent 6" w:uiPriority="71"/>
     <w:lsdException w:name="Colorful List Accent 6" w:uiPriority="72"/>
     <w:lsdException w:name="Colorful Grid Accent 6" w:uiPriority="73"/>
-    <w:lsdException w:name="Subtle Emphasis" w:uiPriority="19" w:qFormat="1"/>
-    <w:lsdException w:name="Intense Emphasis" w:uiPriority="21" w:qFormat="1"/>
-    <w:lsdException w:name="Subtle Reference" w:uiPriority="31" w:qFormat="1"/>
-    <w:lsdException w:name="Intense Reference" w:uiPriority="32" w:qFormat="1"/>
-    <w:lsdException w:name="Book Title" w:uiPriority="33" w:qFormat="1"/>
+    <w:lsdException w:name="Subtle Emphasis" w:uiPriority="19"/>
+    <w:lsdException w:name="Intense Emphasis" w:uiPriority="21"/>
+    <w:lsdException w:name="Subtle Reference" w:uiPriority="31"/>
+    <w:lsdException w:name="Intense Reference" w:uiPriority="32"/>
+    <w:lsdException w:name="Book Title" w:uiPriority="33"/>
     <w:lsdException w:name="Bibliography" w:semiHidden="1" w:uiPriority="37" w:unhideWhenUsed="1"/>
-    <w:lsdException w:name="TOC Heading" w:semiHidden="1" w:uiPriority="39" w:unhideWhenUsed="1" w:qFormat="1"/>
+    <w:lsdException w:name="TOC Heading" w:semiHidden="1" w:uiPriority="39" w:unhideWhenUsed="1"/>
     <w:lsdException w:name="Plain Table 1" w:uiPriority="41"/>
     <w:lsdException w:name="Plain Table 2" w:uiPriority="42"/>
     <w:lsdException w:name="Plain Table 3" w:uiPriority="43"/>
@@ -1466,11 +4152,12 @@
     <w:uiPriority w:val="9"/>
     <w:unhideWhenUsed/>
     <w:qFormat/>
-    <w:rsid w:val="002C76E9"/>
+    <w:rsid w:val="00E51E54"/>
     <w:pPr>
       <w:keepNext/>
       <w:keepLines/>
       <w:spacing w:before="160" w:after="120"/>
+      <w:ind w:left="720"/>
       <w:outlineLvl w:val="1"/>
     </w:pPr>
     <w:rPr>
@@ -1526,7 +4213,7 @@
     <w:basedOn w:val="DefaultParagraphFont"/>
     <w:link w:val="Heading2"/>
     <w:uiPriority w:val="9"/>
-    <w:rsid w:val="002C76E9"/>
+    <w:rsid w:val="00E51E54"/>
     <w:rPr>
       <w:rFonts w:ascii="Times New Roman" w:eastAsiaTheme="majorEastAsia" w:hAnsi="Times New Roman" w:cstheme="majorBidi"/>
       <w:b/>
@@ -1539,7 +4226,6 @@
     <w:name w:val="List Paragraph"/>
     <w:basedOn w:val="Normal"/>
     <w:uiPriority w:val="34"/>
-    <w:qFormat/>
     <w:rsid w:val="002C76E9"/>
     <w:pPr>
       <w:ind w:left="720"/>
@@ -1552,7 +4238,6 @@
     <w:next w:val="Normal"/>
     <w:uiPriority w:val="39"/>
     <w:unhideWhenUsed/>
-    <w:qFormat/>
     <w:rsid w:val="002C76E9"/>
     <w:pPr>
       <w:spacing w:before="240" w:after="0"/>
@@ -1631,6 +4316,126 @@
       <w:kern w:val="0"/>
       <w:sz w:val="16"/>
       <w14:ligatures w14:val="none"/>
+    </w:rPr>
+  </w:style>
+  <w:style w:type="paragraph" w:styleId="NoSpacing">
+    <w:name w:val="No Spacing"/>
+    <w:uiPriority w:val="1"/>
+    <w:rsid w:val="004812DF"/>
+    <w:pPr>
+      <w:spacing w:before="120" w:after="120" w:line="240" w:lineRule="auto"/>
+    </w:pPr>
+    <w:rPr>
+      <w:rFonts w:ascii="Times New Roman" w:hAnsi="Times New Roman"/>
+      <w:color w:val="000000" w:themeColor="text1"/>
+      <w:sz w:val="20"/>
+    </w:rPr>
+  </w:style>
+  <w:style w:type="character" w:customStyle="1" w:styleId="sc0">
+    <w:name w:val="sc0"/>
+    <w:basedOn w:val="DefaultParagraphFont"/>
+    <w:rsid w:val="00D75AF0"/>
+    <w:rPr>
+      <w:rFonts w:ascii="Courier New" w:hAnsi="Courier New" w:cs="Courier New" w:hint="default"/>
+      <w:color w:val="000000"/>
+      <w:sz w:val="20"/>
+      <w:szCs w:val="20"/>
+    </w:rPr>
+  </w:style>
+  <w:style w:type="paragraph" w:customStyle="1" w:styleId="Code">
+    <w:name w:val="Code"/>
+    <w:basedOn w:val="Normal"/>
+    <w:link w:val="CodeChar"/>
+    <w:qFormat/>
+    <w:rsid w:val="00D75AF0"/>
+    <w:pPr>
+      <w:pBdr>
+        <w:top w:val="single" w:sz="4" w:space="1" w:color="0D0D0D" w:themeColor="text1" w:themeTint="F2"/>
+        <w:left w:val="single" w:sz="4" w:space="4" w:color="0D0D0D" w:themeColor="text1" w:themeTint="F2"/>
+        <w:bottom w:val="single" w:sz="4" w:space="1" w:color="0D0D0D" w:themeColor="text1" w:themeTint="F2"/>
+        <w:right w:val="single" w:sz="4" w:space="4" w:color="0D0D0D" w:themeColor="text1" w:themeTint="F2"/>
+      </w:pBdr>
+      <w:shd w:val="clear" w:color="auto" w:fill="0D0D0D" w:themeFill="text1" w:themeFillTint="F2"/>
+      <w:spacing w:after="0" w:line="240" w:lineRule="auto"/>
+    </w:pPr>
+    <w:rPr>
+      <w:rFonts w:ascii="Courier New" w:eastAsia="Times New Roman" w:hAnsi="Courier New" w:cs="Courier New"/>
+      <w:noProof/>
+      <w:color w:val="FFFFFF" w:themeColor="background1"/>
+      <w:kern w:val="0"/>
+      <w:sz w:val="20"/>
+      <w:szCs w:val="20"/>
+      <w14:ligatures w14:val="none"/>
+    </w:rPr>
+  </w:style>
+  <w:style w:type="character" w:customStyle="1" w:styleId="CodeChar">
+    <w:name w:val="Code Char"/>
+    <w:basedOn w:val="DefaultParagraphFont"/>
+    <w:link w:val="Code"/>
+    <w:rsid w:val="00D75AF0"/>
+    <w:rPr>
+      <w:rFonts w:ascii="Courier New" w:eastAsia="Times New Roman" w:hAnsi="Courier New" w:cs="Courier New"/>
+      <w:noProof/>
+      <w:color w:val="FFFFFF" w:themeColor="background1"/>
+      <w:kern w:val="0"/>
+      <w:sz w:val="20"/>
+      <w:szCs w:val="20"/>
+      <w:shd w:val="clear" w:color="auto" w:fill="0D0D0D" w:themeFill="text1" w:themeFillTint="F2"/>
+      <w14:ligatures w14:val="none"/>
+    </w:rPr>
+  </w:style>
+  <w:style w:type="paragraph" w:styleId="Header">
+    <w:name w:val="header"/>
+    <w:basedOn w:val="Normal"/>
+    <w:link w:val="HeaderChar"/>
+    <w:uiPriority w:val="99"/>
+    <w:unhideWhenUsed/>
+    <w:rsid w:val="00D3681A"/>
+    <w:pPr>
+      <w:tabs>
+        <w:tab w:val="center" w:pos="4680"/>
+        <w:tab w:val="right" w:pos="9360"/>
+      </w:tabs>
+      <w:spacing w:after="0" w:line="240" w:lineRule="auto"/>
+    </w:pPr>
+  </w:style>
+  <w:style w:type="character" w:customStyle="1" w:styleId="HeaderChar">
+    <w:name w:val="Header Char"/>
+    <w:basedOn w:val="DefaultParagraphFont"/>
+    <w:link w:val="Header"/>
+    <w:uiPriority w:val="99"/>
+    <w:rsid w:val="00D3681A"/>
+    <w:rPr>
+      <w:rFonts w:ascii="Times New Roman" w:hAnsi="Times New Roman"/>
+      <w:color w:val="000000" w:themeColor="text1"/>
+      <w:sz w:val="24"/>
+    </w:rPr>
+  </w:style>
+  <w:style w:type="paragraph" w:styleId="Footer">
+    <w:name w:val="footer"/>
+    <w:basedOn w:val="Normal"/>
+    <w:link w:val="FooterChar"/>
+    <w:uiPriority w:val="99"/>
+    <w:unhideWhenUsed/>
+    <w:rsid w:val="00D3681A"/>
+    <w:pPr>
+      <w:tabs>
+        <w:tab w:val="center" w:pos="4680"/>
+        <w:tab w:val="right" w:pos="9360"/>
+      </w:tabs>
+      <w:spacing w:after="0" w:line="240" w:lineRule="auto"/>
+    </w:pPr>
+  </w:style>
+  <w:style w:type="character" w:customStyle="1" w:styleId="FooterChar">
+    <w:name w:val="Footer Char"/>
+    <w:basedOn w:val="DefaultParagraphFont"/>
+    <w:link w:val="Footer"/>
+    <w:uiPriority w:val="99"/>
+    <w:rsid w:val="00D3681A"/>
+    <w:rPr>
+      <w:rFonts w:ascii="Times New Roman" w:hAnsi="Times New Roman"/>
+      <w:color w:val="000000" w:themeColor="text1"/>
+      <w:sz w:val="24"/>
     </w:rPr>
   </w:style>
 </w:styles>

</xml_diff>

<commit_message>
Transfer function from parent to child
</commit_message>
<xml_diff>
--- a/Learn_React_JS.docx
+++ b/Learn_React_JS.docx
@@ -9672,13 +9672,2172 @@
       </w:r>
     </w:p>
     <w:p/>
+    <w:p/>
+    <w:p/>
+    <w:p/>
+    <w:p>
+      <w:pPr>
+        <w:pStyle w:val="Heading2"/>
+      </w:pPr>
+      <w:r>
+        <w:lastRenderedPageBreak/>
+        <w:t>Truyền function từ hàm cha sang hàm con</w:t>
+      </w:r>
+    </w:p>
+    <w:p>
+      <w:r>
+        <w:t>Ví dụ :</w:t>
+      </w:r>
+    </w:p>
+    <w:p>
+      <w:r>
+        <w:t xml:space="preserve">Hàm cha : </w:t>
+      </w:r>
+    </w:p>
+    <w:p>
+      <w:pPr>
+        <w:shd w:val="clear" w:color="auto" w:fill="1F1F1F"/>
+        <w:spacing w:after="0" w:line="285" w:lineRule="atLeast"/>
+        <w:rPr>
+          <w:rFonts w:ascii="Consolas" w:eastAsia="Times New Roman" w:hAnsi="Consolas" w:cs="Times New Roman"/>
+          <w:color w:val="CCCCCC"/>
+          <w:kern w:val="0"/>
+          <w:sz w:val="21"/>
+          <w:szCs w:val="21"/>
+          <w14:ligatures w14:val="none"/>
+        </w:rPr>
+      </w:pPr>
+      <w:r>
+        <w:rPr>
+          <w:rFonts w:ascii="Consolas" w:eastAsia="Times New Roman" w:hAnsi="Consolas" w:cs="Times New Roman"/>
+          <w:color w:val="DCDCAA"/>
+          <w:kern w:val="0"/>
+          <w:sz w:val="21"/>
+          <w:szCs w:val="21"/>
+          <w14:ligatures w14:val="none"/>
+        </w:rPr>
+        <w:t>addNewJob</w:t>
+      </w:r>
+      <w:r>
+        <w:rPr>
+          <w:rFonts w:ascii="Consolas" w:eastAsia="Times New Roman" w:hAnsi="Consolas" w:cs="Times New Roman"/>
+          <w:color w:val="CCCCCC"/>
+          <w:kern w:val="0"/>
+          <w:sz w:val="21"/>
+          <w:szCs w:val="21"/>
+          <w14:ligatures w14:val="none"/>
+        </w:rPr>
+        <w:t xml:space="preserve"> </w:t>
+      </w:r>
+      <w:r>
+        <w:rPr>
+          <w:rFonts w:ascii="Consolas" w:eastAsia="Times New Roman" w:hAnsi="Consolas" w:cs="Times New Roman"/>
+          <w:color w:val="D4D4D4"/>
+          <w:kern w:val="0"/>
+          <w:sz w:val="21"/>
+          <w:szCs w:val="21"/>
+          <w14:ligatures w14:val="none"/>
+        </w:rPr>
+        <w:t>=</w:t>
+      </w:r>
+      <w:r>
+        <w:rPr>
+          <w:rFonts w:ascii="Consolas" w:eastAsia="Times New Roman" w:hAnsi="Consolas" w:cs="Times New Roman"/>
+          <w:color w:val="CCCCCC"/>
+          <w:kern w:val="0"/>
+          <w:sz w:val="21"/>
+          <w:szCs w:val="21"/>
+          <w14:ligatures w14:val="none"/>
+        </w:rPr>
+        <w:t xml:space="preserve"> (</w:t>
+      </w:r>
+      <w:r>
+        <w:rPr>
+          <w:rFonts w:ascii="Consolas" w:eastAsia="Times New Roman" w:hAnsi="Consolas" w:cs="Times New Roman"/>
+          <w:color w:val="9CDCFE"/>
+          <w:kern w:val="0"/>
+          <w:sz w:val="21"/>
+          <w:szCs w:val="21"/>
+          <w14:ligatures w14:val="none"/>
+        </w:rPr>
+        <w:t>job</w:t>
+      </w:r>
+      <w:r>
+        <w:rPr>
+          <w:rFonts w:ascii="Consolas" w:eastAsia="Times New Roman" w:hAnsi="Consolas" w:cs="Times New Roman"/>
+          <w:color w:val="CCCCCC"/>
+          <w:kern w:val="0"/>
+          <w:sz w:val="21"/>
+          <w:szCs w:val="21"/>
+          <w14:ligatures w14:val="none"/>
+        </w:rPr>
+        <w:t xml:space="preserve">) </w:t>
+      </w:r>
+      <w:r>
+        <w:rPr>
+          <w:rFonts w:ascii="Consolas" w:eastAsia="Times New Roman" w:hAnsi="Consolas" w:cs="Times New Roman"/>
+          <w:color w:val="569CD6"/>
+          <w:kern w:val="0"/>
+          <w:sz w:val="21"/>
+          <w:szCs w:val="21"/>
+          <w14:ligatures w14:val="none"/>
+        </w:rPr>
+        <w:t>=&gt;</w:t>
+      </w:r>
+      <w:r>
+        <w:rPr>
+          <w:rFonts w:ascii="Consolas" w:eastAsia="Times New Roman" w:hAnsi="Consolas" w:cs="Times New Roman"/>
+          <w:color w:val="CCCCCC"/>
+          <w:kern w:val="0"/>
+          <w:sz w:val="21"/>
+          <w:szCs w:val="21"/>
+          <w14:ligatures w14:val="none"/>
+        </w:rPr>
+        <w:t xml:space="preserve"> {</w:t>
+      </w:r>
+    </w:p>
+    <w:p>
+      <w:pPr>
+        <w:shd w:val="clear" w:color="auto" w:fill="1F1F1F"/>
+        <w:spacing w:after="0" w:line="285" w:lineRule="atLeast"/>
+        <w:rPr>
+          <w:rFonts w:ascii="Consolas" w:eastAsia="Times New Roman" w:hAnsi="Consolas" w:cs="Times New Roman"/>
+          <w:color w:val="CCCCCC"/>
+          <w:kern w:val="0"/>
+          <w:sz w:val="21"/>
+          <w:szCs w:val="21"/>
+          <w14:ligatures w14:val="none"/>
+        </w:rPr>
+      </w:pPr>
+      <w:r>
+        <w:rPr>
+          <w:rFonts w:ascii="Consolas" w:eastAsia="Times New Roman" w:hAnsi="Consolas" w:cs="Times New Roman"/>
+          <w:color w:val="CCCCCC"/>
+          <w:kern w:val="0"/>
+          <w:sz w:val="21"/>
+          <w:szCs w:val="21"/>
+          <w14:ligatures w14:val="none"/>
+        </w:rPr>
+        <w:t xml:space="preserve">        </w:t>
+      </w:r>
+      <w:r>
+        <w:rPr>
+          <w:rFonts w:ascii="Consolas" w:eastAsia="Times New Roman" w:hAnsi="Consolas" w:cs="Times New Roman"/>
+          <w:color w:val="9CDCFE"/>
+          <w:kern w:val="0"/>
+          <w:sz w:val="21"/>
+          <w:szCs w:val="21"/>
+          <w14:ligatures w14:val="none"/>
+        </w:rPr>
+        <w:t>console</w:t>
+      </w:r>
+      <w:r>
+        <w:rPr>
+          <w:rFonts w:ascii="Consolas" w:eastAsia="Times New Roman" w:hAnsi="Consolas" w:cs="Times New Roman"/>
+          <w:color w:val="CCCCCC"/>
+          <w:kern w:val="0"/>
+          <w:sz w:val="21"/>
+          <w:szCs w:val="21"/>
+          <w14:ligatures w14:val="none"/>
+        </w:rPr>
+        <w:t>.</w:t>
+      </w:r>
+      <w:r>
+        <w:rPr>
+          <w:rFonts w:ascii="Consolas" w:eastAsia="Times New Roman" w:hAnsi="Consolas" w:cs="Times New Roman"/>
+          <w:color w:val="DCDCAA"/>
+          <w:kern w:val="0"/>
+          <w:sz w:val="21"/>
+          <w:szCs w:val="21"/>
+          <w14:ligatures w14:val="none"/>
+        </w:rPr>
+        <w:t>log</w:t>
+      </w:r>
+      <w:r>
+        <w:rPr>
+          <w:rFonts w:ascii="Consolas" w:eastAsia="Times New Roman" w:hAnsi="Consolas" w:cs="Times New Roman"/>
+          <w:color w:val="CCCCCC"/>
+          <w:kern w:val="0"/>
+          <w:sz w:val="21"/>
+          <w:szCs w:val="21"/>
+          <w14:ligatures w14:val="none"/>
+        </w:rPr>
+        <w:t>(</w:t>
+      </w:r>
+      <w:r>
+        <w:rPr>
+          <w:rFonts w:ascii="Consolas" w:eastAsia="Times New Roman" w:hAnsi="Consolas" w:cs="Times New Roman"/>
+          <w:color w:val="CE9178"/>
+          <w:kern w:val="0"/>
+          <w:sz w:val="21"/>
+          <w:szCs w:val="21"/>
+          <w14:ligatures w14:val="none"/>
+        </w:rPr>
+        <w:t>'check job from parent: '</w:t>
+      </w:r>
+      <w:r>
+        <w:rPr>
+          <w:rFonts w:ascii="Consolas" w:eastAsia="Times New Roman" w:hAnsi="Consolas" w:cs="Times New Roman"/>
+          <w:color w:val="CCCCCC"/>
+          <w:kern w:val="0"/>
+          <w:sz w:val="21"/>
+          <w:szCs w:val="21"/>
+          <w14:ligatures w14:val="none"/>
+        </w:rPr>
+        <w:t xml:space="preserve">, </w:t>
+      </w:r>
+      <w:r>
+        <w:rPr>
+          <w:rFonts w:ascii="Consolas" w:eastAsia="Times New Roman" w:hAnsi="Consolas" w:cs="Times New Roman"/>
+          <w:color w:val="9CDCFE"/>
+          <w:kern w:val="0"/>
+          <w:sz w:val="21"/>
+          <w:szCs w:val="21"/>
+          <w14:ligatures w14:val="none"/>
+        </w:rPr>
+        <w:t>job</w:t>
+      </w:r>
+      <w:r>
+        <w:rPr>
+          <w:rFonts w:ascii="Consolas" w:eastAsia="Times New Roman" w:hAnsi="Consolas" w:cs="Times New Roman"/>
+          <w:color w:val="CCCCCC"/>
+          <w:kern w:val="0"/>
+          <w:sz w:val="21"/>
+          <w:szCs w:val="21"/>
+          <w14:ligatures w14:val="none"/>
+        </w:rPr>
+        <w:t>)</w:t>
+      </w:r>
+    </w:p>
+    <w:p>
+      <w:pPr>
+        <w:shd w:val="clear" w:color="auto" w:fill="1F1F1F"/>
+        <w:spacing w:after="0" w:line="285" w:lineRule="atLeast"/>
+        <w:rPr>
+          <w:rFonts w:ascii="Consolas" w:eastAsia="Times New Roman" w:hAnsi="Consolas" w:cs="Times New Roman"/>
+          <w:color w:val="CCCCCC"/>
+          <w:kern w:val="0"/>
+          <w:sz w:val="21"/>
+          <w:szCs w:val="21"/>
+          <w14:ligatures w14:val="none"/>
+        </w:rPr>
+      </w:pPr>
+      <w:r>
+        <w:rPr>
+          <w:rFonts w:ascii="Consolas" w:eastAsia="Times New Roman" w:hAnsi="Consolas" w:cs="Times New Roman"/>
+          <w:color w:val="CCCCCC"/>
+          <w:kern w:val="0"/>
+          <w:sz w:val="21"/>
+          <w:szCs w:val="21"/>
+          <w14:ligatures w14:val="none"/>
+        </w:rPr>
+        <w:t xml:space="preserve">        </w:t>
+      </w:r>
+      <w:r>
+        <w:rPr>
+          <w:rFonts w:ascii="Consolas" w:eastAsia="Times New Roman" w:hAnsi="Consolas" w:cs="Times New Roman"/>
+          <w:color w:val="569CD6"/>
+          <w:kern w:val="0"/>
+          <w:sz w:val="21"/>
+          <w:szCs w:val="21"/>
+          <w14:ligatures w14:val="none"/>
+        </w:rPr>
+        <w:t>this</w:t>
+      </w:r>
+      <w:r>
+        <w:rPr>
+          <w:rFonts w:ascii="Consolas" w:eastAsia="Times New Roman" w:hAnsi="Consolas" w:cs="Times New Roman"/>
+          <w:color w:val="CCCCCC"/>
+          <w:kern w:val="0"/>
+          <w:sz w:val="21"/>
+          <w:szCs w:val="21"/>
+          <w14:ligatures w14:val="none"/>
+        </w:rPr>
+        <w:t>.</w:t>
+      </w:r>
+      <w:r>
+        <w:rPr>
+          <w:rFonts w:ascii="Consolas" w:eastAsia="Times New Roman" w:hAnsi="Consolas" w:cs="Times New Roman"/>
+          <w:color w:val="DCDCAA"/>
+          <w:kern w:val="0"/>
+          <w:sz w:val="21"/>
+          <w:szCs w:val="21"/>
+          <w14:ligatures w14:val="none"/>
+        </w:rPr>
+        <w:t>setState</w:t>
+      </w:r>
+      <w:r>
+        <w:rPr>
+          <w:rFonts w:ascii="Consolas" w:eastAsia="Times New Roman" w:hAnsi="Consolas" w:cs="Times New Roman"/>
+          <w:color w:val="CCCCCC"/>
+          <w:kern w:val="0"/>
+          <w:sz w:val="21"/>
+          <w:szCs w:val="21"/>
+          <w14:ligatures w14:val="none"/>
+        </w:rPr>
+        <w:t>({</w:t>
+      </w:r>
+    </w:p>
+    <w:p>
+      <w:pPr>
+        <w:shd w:val="clear" w:color="auto" w:fill="1F1F1F"/>
+        <w:spacing w:after="0" w:line="285" w:lineRule="atLeast"/>
+        <w:rPr>
+          <w:rFonts w:ascii="Consolas" w:eastAsia="Times New Roman" w:hAnsi="Consolas" w:cs="Times New Roman"/>
+          <w:color w:val="CCCCCC"/>
+          <w:kern w:val="0"/>
+          <w:sz w:val="21"/>
+          <w:szCs w:val="21"/>
+          <w14:ligatures w14:val="none"/>
+        </w:rPr>
+      </w:pPr>
+      <w:r>
+        <w:rPr>
+          <w:rFonts w:ascii="Consolas" w:eastAsia="Times New Roman" w:hAnsi="Consolas" w:cs="Times New Roman"/>
+          <w:color w:val="CCCCCC"/>
+          <w:kern w:val="0"/>
+          <w:sz w:val="21"/>
+          <w:szCs w:val="21"/>
+          <w14:ligatures w14:val="none"/>
+        </w:rPr>
+        <w:t xml:space="preserve">            </w:t>
+      </w:r>
+      <w:r>
+        <w:rPr>
+          <w:rFonts w:ascii="Consolas" w:eastAsia="Times New Roman" w:hAnsi="Consolas" w:cs="Times New Roman"/>
+          <w:color w:val="9CDCFE"/>
+          <w:kern w:val="0"/>
+          <w:sz w:val="21"/>
+          <w:szCs w:val="21"/>
+          <w14:ligatures w14:val="none"/>
+        </w:rPr>
+        <w:t>arrJob:</w:t>
+      </w:r>
+      <w:r>
+        <w:rPr>
+          <w:rFonts w:ascii="Consolas" w:eastAsia="Times New Roman" w:hAnsi="Consolas" w:cs="Times New Roman"/>
+          <w:color w:val="CCCCCC"/>
+          <w:kern w:val="0"/>
+          <w:sz w:val="21"/>
+          <w:szCs w:val="21"/>
+          <w14:ligatures w14:val="none"/>
+        </w:rPr>
+        <w:t xml:space="preserve"> [</w:t>
+      </w:r>
+      <w:r>
+        <w:rPr>
+          <w:rFonts w:ascii="Consolas" w:eastAsia="Times New Roman" w:hAnsi="Consolas" w:cs="Times New Roman"/>
+          <w:color w:val="D4D4D4"/>
+          <w:kern w:val="0"/>
+          <w:sz w:val="21"/>
+          <w:szCs w:val="21"/>
+          <w14:ligatures w14:val="none"/>
+        </w:rPr>
+        <w:t>...</w:t>
+      </w:r>
+      <w:r>
+        <w:rPr>
+          <w:rFonts w:ascii="Consolas" w:eastAsia="Times New Roman" w:hAnsi="Consolas" w:cs="Times New Roman"/>
+          <w:color w:val="569CD6"/>
+          <w:kern w:val="0"/>
+          <w:sz w:val="21"/>
+          <w:szCs w:val="21"/>
+          <w14:ligatures w14:val="none"/>
+        </w:rPr>
+        <w:t>this</w:t>
+      </w:r>
+      <w:r>
+        <w:rPr>
+          <w:rFonts w:ascii="Consolas" w:eastAsia="Times New Roman" w:hAnsi="Consolas" w:cs="Times New Roman"/>
+          <w:color w:val="CCCCCC"/>
+          <w:kern w:val="0"/>
+          <w:sz w:val="21"/>
+          <w:szCs w:val="21"/>
+          <w14:ligatures w14:val="none"/>
+        </w:rPr>
+        <w:t>.</w:t>
+      </w:r>
+      <w:r>
+        <w:rPr>
+          <w:rFonts w:ascii="Consolas" w:eastAsia="Times New Roman" w:hAnsi="Consolas" w:cs="Times New Roman"/>
+          <w:color w:val="9CDCFE"/>
+          <w:kern w:val="0"/>
+          <w:sz w:val="21"/>
+          <w:szCs w:val="21"/>
+          <w14:ligatures w14:val="none"/>
+        </w:rPr>
+        <w:t>state</w:t>
+      </w:r>
+      <w:r>
+        <w:rPr>
+          <w:rFonts w:ascii="Consolas" w:eastAsia="Times New Roman" w:hAnsi="Consolas" w:cs="Times New Roman"/>
+          <w:color w:val="CCCCCC"/>
+          <w:kern w:val="0"/>
+          <w:sz w:val="21"/>
+          <w:szCs w:val="21"/>
+          <w14:ligatures w14:val="none"/>
+        </w:rPr>
+        <w:t>.</w:t>
+      </w:r>
+      <w:r>
+        <w:rPr>
+          <w:rFonts w:ascii="Consolas" w:eastAsia="Times New Roman" w:hAnsi="Consolas" w:cs="Times New Roman"/>
+          <w:color w:val="9CDCFE"/>
+          <w:kern w:val="0"/>
+          <w:sz w:val="21"/>
+          <w:szCs w:val="21"/>
+          <w14:ligatures w14:val="none"/>
+        </w:rPr>
+        <w:t>arrJob</w:t>
+      </w:r>
+      <w:r>
+        <w:rPr>
+          <w:rFonts w:ascii="Consolas" w:eastAsia="Times New Roman" w:hAnsi="Consolas" w:cs="Times New Roman"/>
+          <w:color w:val="CCCCCC"/>
+          <w:kern w:val="0"/>
+          <w:sz w:val="21"/>
+          <w:szCs w:val="21"/>
+          <w14:ligatures w14:val="none"/>
+        </w:rPr>
+        <w:t xml:space="preserve">, </w:t>
+      </w:r>
+      <w:r>
+        <w:rPr>
+          <w:rFonts w:ascii="Consolas" w:eastAsia="Times New Roman" w:hAnsi="Consolas" w:cs="Times New Roman"/>
+          <w:color w:val="9CDCFE"/>
+          <w:kern w:val="0"/>
+          <w:sz w:val="21"/>
+          <w:szCs w:val="21"/>
+          <w14:ligatures w14:val="none"/>
+        </w:rPr>
+        <w:t>job</w:t>
+      </w:r>
+      <w:r>
+        <w:rPr>
+          <w:rFonts w:ascii="Consolas" w:eastAsia="Times New Roman" w:hAnsi="Consolas" w:cs="Times New Roman"/>
+          <w:color w:val="CCCCCC"/>
+          <w:kern w:val="0"/>
+          <w:sz w:val="21"/>
+          <w:szCs w:val="21"/>
+          <w14:ligatures w14:val="none"/>
+        </w:rPr>
+        <w:t>]</w:t>
+      </w:r>
+    </w:p>
+    <w:p>
+      <w:pPr>
+        <w:shd w:val="clear" w:color="auto" w:fill="1F1F1F"/>
+        <w:spacing w:after="0" w:line="285" w:lineRule="atLeast"/>
+        <w:rPr>
+          <w:rFonts w:ascii="Consolas" w:eastAsia="Times New Roman" w:hAnsi="Consolas" w:cs="Times New Roman"/>
+          <w:color w:val="CCCCCC"/>
+          <w:kern w:val="0"/>
+          <w:sz w:val="21"/>
+          <w:szCs w:val="21"/>
+          <w14:ligatures w14:val="none"/>
+        </w:rPr>
+      </w:pPr>
+      <w:r>
+        <w:rPr>
+          <w:rFonts w:ascii="Consolas" w:eastAsia="Times New Roman" w:hAnsi="Consolas" w:cs="Times New Roman"/>
+          <w:color w:val="CCCCCC"/>
+          <w:kern w:val="0"/>
+          <w:sz w:val="21"/>
+          <w:szCs w:val="21"/>
+          <w14:ligatures w14:val="none"/>
+        </w:rPr>
+        <w:t>        })</w:t>
+      </w:r>
+    </w:p>
+    <w:p>
+      <w:pPr>
+        <w:shd w:val="clear" w:color="auto" w:fill="1F1F1F"/>
+        <w:spacing w:after="0" w:line="285" w:lineRule="atLeast"/>
+        <w:rPr>
+          <w:rFonts w:ascii="Consolas" w:eastAsia="Times New Roman" w:hAnsi="Consolas" w:cs="Times New Roman"/>
+          <w:color w:val="CCCCCC"/>
+          <w:kern w:val="0"/>
+          <w:sz w:val="21"/>
+          <w:szCs w:val="21"/>
+          <w14:ligatures w14:val="none"/>
+        </w:rPr>
+      </w:pPr>
+      <w:r>
+        <w:rPr>
+          <w:rFonts w:ascii="Consolas" w:eastAsia="Times New Roman" w:hAnsi="Consolas" w:cs="Times New Roman"/>
+          <w:color w:val="CCCCCC"/>
+          <w:kern w:val="0"/>
+          <w:sz w:val="21"/>
+          <w:szCs w:val="21"/>
+          <w14:ligatures w14:val="none"/>
+        </w:rPr>
+        <w:t>    }</w:t>
+      </w:r>
+    </w:p>
+    <w:p>
+      <w:pPr>
+        <w:shd w:val="clear" w:color="auto" w:fill="1F1F1F"/>
+        <w:spacing w:after="0" w:line="285" w:lineRule="atLeast"/>
+        <w:rPr>
+          <w:rFonts w:ascii="Consolas" w:eastAsia="Times New Roman" w:hAnsi="Consolas" w:cs="Times New Roman"/>
+          <w:color w:val="CCCCCC"/>
+          <w:kern w:val="0"/>
+          <w:sz w:val="21"/>
+          <w:szCs w:val="21"/>
+          <w14:ligatures w14:val="none"/>
+        </w:rPr>
+      </w:pPr>
+      <w:r>
+        <w:rPr>
+          <w:rFonts w:ascii="Consolas" w:eastAsia="Times New Roman" w:hAnsi="Consolas" w:cs="Times New Roman"/>
+          <w:color w:val="DCDCAA"/>
+          <w:kern w:val="0"/>
+          <w:sz w:val="21"/>
+          <w:szCs w:val="21"/>
+          <w14:ligatures w14:val="none"/>
+        </w:rPr>
+        <w:t>render</w:t>
+      </w:r>
+      <w:r>
+        <w:rPr>
+          <w:rFonts w:ascii="Consolas" w:eastAsia="Times New Roman" w:hAnsi="Consolas" w:cs="Times New Roman"/>
+          <w:color w:val="CCCCCC"/>
+          <w:kern w:val="0"/>
+          <w:sz w:val="21"/>
+          <w:szCs w:val="21"/>
+          <w14:ligatures w14:val="none"/>
+        </w:rPr>
+        <w:t>() {</w:t>
+      </w:r>
+    </w:p>
+    <w:p>
+      <w:pPr>
+        <w:shd w:val="clear" w:color="auto" w:fill="1F1F1F"/>
+        <w:spacing w:after="0" w:line="285" w:lineRule="atLeast"/>
+        <w:rPr>
+          <w:rFonts w:ascii="Consolas" w:eastAsia="Times New Roman" w:hAnsi="Consolas" w:cs="Times New Roman"/>
+          <w:color w:val="CCCCCC"/>
+          <w:kern w:val="0"/>
+          <w:sz w:val="21"/>
+          <w:szCs w:val="21"/>
+          <w14:ligatures w14:val="none"/>
+        </w:rPr>
+      </w:pPr>
+      <w:r>
+        <w:rPr>
+          <w:rFonts w:ascii="Consolas" w:eastAsia="Times New Roman" w:hAnsi="Consolas" w:cs="Times New Roman"/>
+          <w:color w:val="CCCCCC"/>
+          <w:kern w:val="0"/>
+          <w:sz w:val="21"/>
+          <w:szCs w:val="21"/>
+          <w14:ligatures w14:val="none"/>
+        </w:rPr>
+        <w:t xml:space="preserve">        </w:t>
+      </w:r>
+      <w:r>
+        <w:rPr>
+          <w:rFonts w:ascii="Consolas" w:eastAsia="Times New Roman" w:hAnsi="Consolas" w:cs="Times New Roman"/>
+          <w:color w:val="C586C0"/>
+          <w:kern w:val="0"/>
+          <w:sz w:val="21"/>
+          <w:szCs w:val="21"/>
+          <w14:ligatures w14:val="none"/>
+        </w:rPr>
+        <w:t>return</w:t>
+      </w:r>
+      <w:r>
+        <w:rPr>
+          <w:rFonts w:ascii="Consolas" w:eastAsia="Times New Roman" w:hAnsi="Consolas" w:cs="Times New Roman"/>
+          <w:color w:val="CCCCCC"/>
+          <w:kern w:val="0"/>
+          <w:sz w:val="21"/>
+          <w:szCs w:val="21"/>
+          <w14:ligatures w14:val="none"/>
+        </w:rPr>
+        <w:t xml:space="preserve"> (</w:t>
+      </w:r>
+    </w:p>
+    <w:p>
+      <w:pPr>
+        <w:shd w:val="clear" w:color="auto" w:fill="1F1F1F"/>
+        <w:spacing w:after="0" w:line="285" w:lineRule="atLeast"/>
+        <w:rPr>
+          <w:rFonts w:ascii="Consolas" w:eastAsia="Times New Roman" w:hAnsi="Consolas" w:cs="Times New Roman"/>
+          <w:color w:val="CCCCCC"/>
+          <w:kern w:val="0"/>
+          <w:sz w:val="21"/>
+          <w:szCs w:val="21"/>
+          <w14:ligatures w14:val="none"/>
+        </w:rPr>
+      </w:pPr>
+      <w:r>
+        <w:rPr>
+          <w:rFonts w:ascii="Consolas" w:eastAsia="Times New Roman" w:hAnsi="Consolas" w:cs="Times New Roman"/>
+          <w:color w:val="CCCCCC"/>
+          <w:kern w:val="0"/>
+          <w:sz w:val="21"/>
+          <w:szCs w:val="21"/>
+          <w14:ligatures w14:val="none"/>
+        </w:rPr>
+        <w:t xml:space="preserve">            </w:t>
+      </w:r>
+      <w:r>
+        <w:rPr>
+          <w:rFonts w:ascii="Consolas" w:eastAsia="Times New Roman" w:hAnsi="Consolas" w:cs="Times New Roman"/>
+          <w:color w:val="808080"/>
+          <w:kern w:val="0"/>
+          <w:sz w:val="21"/>
+          <w:szCs w:val="21"/>
+          <w14:ligatures w14:val="none"/>
+        </w:rPr>
+        <w:t>&lt;&gt;</w:t>
+      </w:r>
+    </w:p>
+    <w:p>
+      <w:pPr>
+        <w:shd w:val="clear" w:color="auto" w:fill="1F1F1F"/>
+        <w:spacing w:after="0" w:line="285" w:lineRule="atLeast"/>
+        <w:rPr>
+          <w:rFonts w:ascii="Consolas" w:eastAsia="Times New Roman" w:hAnsi="Consolas" w:cs="Times New Roman"/>
+          <w:color w:val="CCCCCC"/>
+          <w:kern w:val="0"/>
+          <w:sz w:val="21"/>
+          <w:szCs w:val="21"/>
+          <w14:ligatures w14:val="none"/>
+        </w:rPr>
+      </w:pPr>
+      <w:r>
+        <w:rPr>
+          <w:rFonts w:ascii="Consolas" w:eastAsia="Times New Roman" w:hAnsi="Consolas" w:cs="Times New Roman"/>
+          <w:color w:val="CCCCCC"/>
+          <w:kern w:val="0"/>
+          <w:sz w:val="21"/>
+          <w:szCs w:val="21"/>
+          <w14:ligatures w14:val="none"/>
+        </w:rPr>
+        <w:t xml:space="preserve">                </w:t>
+      </w:r>
+      <w:r>
+        <w:rPr>
+          <w:rFonts w:ascii="Consolas" w:eastAsia="Times New Roman" w:hAnsi="Consolas" w:cs="Times New Roman"/>
+          <w:color w:val="808080"/>
+          <w:kern w:val="0"/>
+          <w:sz w:val="21"/>
+          <w:szCs w:val="21"/>
+          <w14:ligatures w14:val="none"/>
+        </w:rPr>
+        <w:t>&lt;</w:t>
+      </w:r>
+      <w:r>
+        <w:rPr>
+          <w:rFonts w:ascii="Consolas" w:eastAsia="Times New Roman" w:hAnsi="Consolas" w:cs="Times New Roman"/>
+          <w:color w:val="4EC9B0"/>
+          <w:kern w:val="0"/>
+          <w:sz w:val="21"/>
+          <w:szCs w:val="21"/>
+          <w14:ligatures w14:val="none"/>
+        </w:rPr>
+        <w:t>AddComponents</w:t>
+      </w:r>
+    </w:p>
+    <w:p>
+      <w:pPr>
+        <w:shd w:val="clear" w:color="auto" w:fill="1F1F1F"/>
+        <w:spacing w:after="0" w:line="285" w:lineRule="atLeast"/>
+        <w:rPr>
+          <w:rFonts w:ascii="Consolas" w:eastAsia="Times New Roman" w:hAnsi="Consolas" w:cs="Times New Roman"/>
+          <w:color w:val="CCCCCC"/>
+          <w:kern w:val="0"/>
+          <w:sz w:val="21"/>
+          <w:szCs w:val="21"/>
+          <w14:ligatures w14:val="none"/>
+        </w:rPr>
+      </w:pPr>
+      <w:r>
+        <w:rPr>
+          <w:rFonts w:ascii="Consolas" w:eastAsia="Times New Roman" w:hAnsi="Consolas" w:cs="Times New Roman"/>
+          <w:color w:val="CCCCCC"/>
+          <w:kern w:val="0"/>
+          <w:sz w:val="21"/>
+          <w:szCs w:val="21"/>
+          <w14:ligatures w14:val="none"/>
+        </w:rPr>
+        <w:t xml:space="preserve">                    </w:t>
+      </w:r>
+      <w:r>
+        <w:rPr>
+          <w:rFonts w:ascii="Consolas" w:eastAsia="Times New Roman" w:hAnsi="Consolas" w:cs="Times New Roman"/>
+          <w:color w:val="9CDCFE"/>
+          <w:kern w:val="0"/>
+          <w:sz w:val="21"/>
+          <w:szCs w:val="21"/>
+          <w14:ligatures w14:val="none"/>
+        </w:rPr>
+        <w:t>addNewJob</w:t>
+      </w:r>
+      <w:r>
+        <w:rPr>
+          <w:rFonts w:ascii="Consolas" w:eastAsia="Times New Roman" w:hAnsi="Consolas" w:cs="Times New Roman"/>
+          <w:color w:val="D4D4D4"/>
+          <w:kern w:val="0"/>
+          <w:sz w:val="21"/>
+          <w:szCs w:val="21"/>
+          <w14:ligatures w14:val="none"/>
+        </w:rPr>
+        <w:t>=</w:t>
+      </w:r>
+      <w:r>
+        <w:rPr>
+          <w:rFonts w:ascii="Consolas" w:eastAsia="Times New Roman" w:hAnsi="Consolas" w:cs="Times New Roman"/>
+          <w:color w:val="569CD6"/>
+          <w:kern w:val="0"/>
+          <w:sz w:val="21"/>
+          <w:szCs w:val="21"/>
+          <w14:ligatures w14:val="none"/>
+        </w:rPr>
+        <w:t>{this</w:t>
+      </w:r>
+      <w:r>
+        <w:rPr>
+          <w:rFonts w:ascii="Consolas" w:eastAsia="Times New Roman" w:hAnsi="Consolas" w:cs="Times New Roman"/>
+          <w:color w:val="D4D4D4"/>
+          <w:kern w:val="0"/>
+          <w:sz w:val="21"/>
+          <w:szCs w:val="21"/>
+          <w14:ligatures w14:val="none"/>
+        </w:rPr>
+        <w:t>.</w:t>
+      </w:r>
+      <w:r>
+        <w:rPr>
+          <w:rFonts w:ascii="Consolas" w:eastAsia="Times New Roman" w:hAnsi="Consolas" w:cs="Times New Roman"/>
+          <w:color w:val="DCDCAA"/>
+          <w:kern w:val="0"/>
+          <w:sz w:val="21"/>
+          <w:szCs w:val="21"/>
+          <w14:ligatures w14:val="none"/>
+        </w:rPr>
+        <w:t>addNewJob</w:t>
+      </w:r>
+      <w:r>
+        <w:rPr>
+          <w:rFonts w:ascii="Consolas" w:eastAsia="Times New Roman" w:hAnsi="Consolas" w:cs="Times New Roman"/>
+          <w:color w:val="569CD6"/>
+          <w:kern w:val="0"/>
+          <w:sz w:val="21"/>
+          <w:szCs w:val="21"/>
+          <w14:ligatures w14:val="none"/>
+        </w:rPr>
+        <w:t>}</w:t>
+      </w:r>
+    </w:p>
+    <w:p>
+      <w:pPr>
+        <w:shd w:val="clear" w:color="auto" w:fill="1F1F1F"/>
+        <w:spacing w:after="0" w:line="285" w:lineRule="atLeast"/>
+        <w:rPr>
+          <w:rFonts w:ascii="Consolas" w:eastAsia="Times New Roman" w:hAnsi="Consolas" w:cs="Times New Roman"/>
+          <w:color w:val="CCCCCC"/>
+          <w:kern w:val="0"/>
+          <w:sz w:val="21"/>
+          <w:szCs w:val="21"/>
+          <w14:ligatures w14:val="none"/>
+        </w:rPr>
+      </w:pPr>
+      <w:r>
+        <w:rPr>
+          <w:rFonts w:ascii="Consolas" w:eastAsia="Times New Roman" w:hAnsi="Consolas" w:cs="Times New Roman"/>
+          <w:color w:val="CCCCCC"/>
+          <w:kern w:val="0"/>
+          <w:sz w:val="21"/>
+          <w:szCs w:val="21"/>
+          <w14:ligatures w14:val="none"/>
+        </w:rPr>
+        <w:t xml:space="preserve">                </w:t>
+      </w:r>
+      <w:r>
+        <w:rPr>
+          <w:rFonts w:ascii="Consolas" w:eastAsia="Times New Roman" w:hAnsi="Consolas" w:cs="Times New Roman"/>
+          <w:color w:val="808080"/>
+          <w:kern w:val="0"/>
+          <w:sz w:val="21"/>
+          <w:szCs w:val="21"/>
+          <w14:ligatures w14:val="none"/>
+        </w:rPr>
+        <w:t>/&gt;</w:t>
+      </w:r>
+    </w:p>
+    <w:p>
+      <w:pPr>
+        <w:shd w:val="clear" w:color="auto" w:fill="1F1F1F"/>
+        <w:spacing w:after="0" w:line="285" w:lineRule="atLeast"/>
+        <w:rPr>
+          <w:rFonts w:ascii="Consolas" w:eastAsia="Times New Roman" w:hAnsi="Consolas" w:cs="Times New Roman"/>
+          <w:color w:val="CCCCCC"/>
+          <w:kern w:val="0"/>
+          <w:sz w:val="21"/>
+          <w:szCs w:val="21"/>
+          <w14:ligatures w14:val="none"/>
+        </w:rPr>
+      </w:pPr>
+      <w:r>
+        <w:rPr>
+          <w:rFonts w:ascii="Consolas" w:eastAsia="Times New Roman" w:hAnsi="Consolas" w:cs="Times New Roman"/>
+          <w:color w:val="CCCCCC"/>
+          <w:kern w:val="0"/>
+          <w:sz w:val="21"/>
+          <w:szCs w:val="21"/>
+          <w14:ligatures w14:val="none"/>
+        </w:rPr>
+        <w:t xml:space="preserve">            </w:t>
+      </w:r>
+      <w:r>
+        <w:rPr>
+          <w:rFonts w:ascii="Consolas" w:eastAsia="Times New Roman" w:hAnsi="Consolas" w:cs="Times New Roman"/>
+          <w:color w:val="808080"/>
+          <w:kern w:val="0"/>
+          <w:sz w:val="21"/>
+          <w:szCs w:val="21"/>
+          <w14:ligatures w14:val="none"/>
+        </w:rPr>
+        <w:t>&lt;/&gt;</w:t>
+      </w:r>
+    </w:p>
+    <w:p>
+      <w:pPr>
+        <w:shd w:val="clear" w:color="auto" w:fill="1F1F1F"/>
+        <w:spacing w:after="0" w:line="285" w:lineRule="atLeast"/>
+        <w:rPr>
+          <w:rFonts w:ascii="Consolas" w:eastAsia="Times New Roman" w:hAnsi="Consolas" w:cs="Times New Roman"/>
+          <w:color w:val="CCCCCC"/>
+          <w:kern w:val="0"/>
+          <w:sz w:val="21"/>
+          <w:szCs w:val="21"/>
+          <w14:ligatures w14:val="none"/>
+        </w:rPr>
+      </w:pPr>
+      <w:r>
+        <w:rPr>
+          <w:rFonts w:ascii="Consolas" w:eastAsia="Times New Roman" w:hAnsi="Consolas" w:cs="Times New Roman"/>
+          <w:color w:val="CCCCCC"/>
+          <w:kern w:val="0"/>
+          <w:sz w:val="21"/>
+          <w:szCs w:val="21"/>
+          <w14:ligatures w14:val="none"/>
+        </w:rPr>
+        <w:t>        );</w:t>
+      </w:r>
+    </w:p>
+    <w:p>
+      <w:pPr>
+        <w:shd w:val="clear" w:color="auto" w:fill="1F1F1F"/>
+        <w:spacing w:after="0" w:line="285" w:lineRule="atLeast"/>
+        <w:rPr>
+          <w:rFonts w:ascii="Consolas" w:eastAsia="Times New Roman" w:hAnsi="Consolas" w:cs="Times New Roman"/>
+          <w:color w:val="CCCCCC"/>
+          <w:kern w:val="0"/>
+          <w:sz w:val="21"/>
+          <w:szCs w:val="21"/>
+          <w14:ligatures w14:val="none"/>
+        </w:rPr>
+      </w:pPr>
+      <w:r>
+        <w:rPr>
+          <w:rFonts w:ascii="Consolas" w:eastAsia="Times New Roman" w:hAnsi="Consolas" w:cs="Times New Roman"/>
+          <w:color w:val="CCCCCC"/>
+          <w:kern w:val="0"/>
+          <w:sz w:val="21"/>
+          <w:szCs w:val="21"/>
+          <w14:ligatures w14:val="none"/>
+        </w:rPr>
+        <w:t>    }</w:t>
+      </w:r>
+    </w:p>
+    <w:p>
+      <w:pPr>
+        <w:shd w:val="clear" w:color="auto" w:fill="1F1F1F"/>
+        <w:spacing w:after="0" w:line="285" w:lineRule="atLeast"/>
+        <w:rPr>
+          <w:rFonts w:ascii="Consolas" w:eastAsia="Times New Roman" w:hAnsi="Consolas" w:cs="Times New Roman"/>
+          <w:color w:val="CCCCCC"/>
+          <w:kern w:val="0"/>
+          <w:sz w:val="21"/>
+          <w:szCs w:val="21"/>
+          <w14:ligatures w14:val="none"/>
+        </w:rPr>
+      </w:pPr>
+    </w:p>
+    <w:p>
+      <w:r>
+        <w:t>Hàm con :</w:t>
+      </w:r>
+    </w:p>
+    <w:p>
+      <w:pPr>
+        <w:shd w:val="clear" w:color="auto" w:fill="1F1F1F"/>
+        <w:spacing w:after="0" w:line="285" w:lineRule="atLeast"/>
+        <w:rPr>
+          <w:rFonts w:ascii="Consolas" w:eastAsia="Times New Roman" w:hAnsi="Consolas" w:cs="Times New Roman"/>
+          <w:color w:val="CCCCCC"/>
+          <w:kern w:val="0"/>
+          <w:sz w:val="21"/>
+          <w:szCs w:val="21"/>
+          <w14:ligatures w14:val="none"/>
+        </w:rPr>
+      </w:pPr>
+      <w:r>
+        <w:rPr>
+          <w:rFonts w:ascii="Consolas" w:eastAsia="Times New Roman" w:hAnsi="Consolas" w:cs="Times New Roman"/>
+          <w:color w:val="CCCCCC"/>
+          <w:kern w:val="0"/>
+          <w:sz w:val="21"/>
+          <w:szCs w:val="21"/>
+          <w14:ligatures w14:val="none"/>
+        </w:rPr>
+        <w:t> </w:t>
+      </w:r>
+      <w:r>
+        <w:rPr>
+          <w:rFonts w:ascii="Consolas" w:eastAsia="Times New Roman" w:hAnsi="Consolas" w:cs="Times New Roman"/>
+          <w:color w:val="DCDCAA"/>
+          <w:kern w:val="0"/>
+          <w:sz w:val="21"/>
+          <w:szCs w:val="21"/>
+          <w14:ligatures w14:val="none"/>
+        </w:rPr>
+        <w:t>handleSubmit</w:t>
+      </w:r>
+      <w:r>
+        <w:rPr>
+          <w:rFonts w:ascii="Consolas" w:eastAsia="Times New Roman" w:hAnsi="Consolas" w:cs="Times New Roman"/>
+          <w:color w:val="CCCCCC"/>
+          <w:kern w:val="0"/>
+          <w:sz w:val="21"/>
+          <w:szCs w:val="21"/>
+          <w14:ligatures w14:val="none"/>
+        </w:rPr>
+        <w:t xml:space="preserve"> </w:t>
+      </w:r>
+      <w:r>
+        <w:rPr>
+          <w:rFonts w:ascii="Consolas" w:eastAsia="Times New Roman" w:hAnsi="Consolas" w:cs="Times New Roman"/>
+          <w:color w:val="D4D4D4"/>
+          <w:kern w:val="0"/>
+          <w:sz w:val="21"/>
+          <w:szCs w:val="21"/>
+          <w14:ligatures w14:val="none"/>
+        </w:rPr>
+        <w:t>=</w:t>
+      </w:r>
+      <w:r>
+        <w:rPr>
+          <w:rFonts w:ascii="Consolas" w:eastAsia="Times New Roman" w:hAnsi="Consolas" w:cs="Times New Roman"/>
+          <w:color w:val="CCCCCC"/>
+          <w:kern w:val="0"/>
+          <w:sz w:val="21"/>
+          <w:szCs w:val="21"/>
+          <w14:ligatures w14:val="none"/>
+        </w:rPr>
+        <w:t xml:space="preserve"> (</w:t>
+      </w:r>
+      <w:r>
+        <w:rPr>
+          <w:rFonts w:ascii="Consolas" w:eastAsia="Times New Roman" w:hAnsi="Consolas" w:cs="Times New Roman"/>
+          <w:color w:val="9CDCFE"/>
+          <w:kern w:val="0"/>
+          <w:sz w:val="21"/>
+          <w:szCs w:val="21"/>
+          <w14:ligatures w14:val="none"/>
+        </w:rPr>
+        <w:t>event</w:t>
+      </w:r>
+      <w:r>
+        <w:rPr>
+          <w:rFonts w:ascii="Consolas" w:eastAsia="Times New Roman" w:hAnsi="Consolas" w:cs="Times New Roman"/>
+          <w:color w:val="CCCCCC"/>
+          <w:kern w:val="0"/>
+          <w:sz w:val="21"/>
+          <w:szCs w:val="21"/>
+          <w14:ligatures w14:val="none"/>
+        </w:rPr>
+        <w:t xml:space="preserve">) </w:t>
+      </w:r>
+      <w:r>
+        <w:rPr>
+          <w:rFonts w:ascii="Consolas" w:eastAsia="Times New Roman" w:hAnsi="Consolas" w:cs="Times New Roman"/>
+          <w:color w:val="569CD6"/>
+          <w:kern w:val="0"/>
+          <w:sz w:val="21"/>
+          <w:szCs w:val="21"/>
+          <w14:ligatures w14:val="none"/>
+        </w:rPr>
+        <w:t>=&gt;</w:t>
+      </w:r>
+      <w:r>
+        <w:rPr>
+          <w:rFonts w:ascii="Consolas" w:eastAsia="Times New Roman" w:hAnsi="Consolas" w:cs="Times New Roman"/>
+          <w:color w:val="CCCCCC"/>
+          <w:kern w:val="0"/>
+          <w:sz w:val="21"/>
+          <w:szCs w:val="21"/>
+          <w14:ligatures w14:val="none"/>
+        </w:rPr>
+        <w:t xml:space="preserve"> {</w:t>
+      </w:r>
+    </w:p>
+    <w:p>
+      <w:pPr>
+        <w:shd w:val="clear" w:color="auto" w:fill="1F1F1F"/>
+        <w:spacing w:after="0" w:line="285" w:lineRule="atLeast"/>
+        <w:rPr>
+          <w:rFonts w:ascii="Consolas" w:eastAsia="Times New Roman" w:hAnsi="Consolas" w:cs="Times New Roman"/>
+          <w:color w:val="CCCCCC"/>
+          <w:kern w:val="0"/>
+          <w:sz w:val="21"/>
+          <w:szCs w:val="21"/>
+          <w14:ligatures w14:val="none"/>
+        </w:rPr>
+      </w:pPr>
+      <w:r>
+        <w:rPr>
+          <w:rFonts w:ascii="Consolas" w:eastAsia="Times New Roman" w:hAnsi="Consolas" w:cs="Times New Roman"/>
+          <w:color w:val="CCCCCC"/>
+          <w:kern w:val="0"/>
+          <w:sz w:val="21"/>
+          <w:szCs w:val="21"/>
+          <w14:ligatures w14:val="none"/>
+        </w:rPr>
+        <w:t xml:space="preserve">        </w:t>
+      </w:r>
+      <w:r>
+        <w:rPr>
+          <w:rFonts w:ascii="Consolas" w:eastAsia="Times New Roman" w:hAnsi="Consolas" w:cs="Times New Roman"/>
+          <w:color w:val="9CDCFE"/>
+          <w:kern w:val="0"/>
+          <w:sz w:val="21"/>
+          <w:szCs w:val="21"/>
+          <w14:ligatures w14:val="none"/>
+        </w:rPr>
+        <w:t>event</w:t>
+      </w:r>
+      <w:r>
+        <w:rPr>
+          <w:rFonts w:ascii="Consolas" w:eastAsia="Times New Roman" w:hAnsi="Consolas" w:cs="Times New Roman"/>
+          <w:color w:val="CCCCCC"/>
+          <w:kern w:val="0"/>
+          <w:sz w:val="21"/>
+          <w:szCs w:val="21"/>
+          <w14:ligatures w14:val="none"/>
+        </w:rPr>
+        <w:t>.</w:t>
+      </w:r>
+      <w:r>
+        <w:rPr>
+          <w:rFonts w:ascii="Consolas" w:eastAsia="Times New Roman" w:hAnsi="Consolas" w:cs="Times New Roman"/>
+          <w:color w:val="DCDCAA"/>
+          <w:kern w:val="0"/>
+          <w:sz w:val="21"/>
+          <w:szCs w:val="21"/>
+          <w14:ligatures w14:val="none"/>
+        </w:rPr>
+        <w:t>preventDefault</w:t>
+      </w:r>
+      <w:r>
+        <w:rPr>
+          <w:rFonts w:ascii="Consolas" w:eastAsia="Times New Roman" w:hAnsi="Consolas" w:cs="Times New Roman"/>
+          <w:color w:val="CCCCCC"/>
+          <w:kern w:val="0"/>
+          <w:sz w:val="21"/>
+          <w:szCs w:val="21"/>
+          <w14:ligatures w14:val="none"/>
+        </w:rPr>
+        <w:t>();</w:t>
+      </w:r>
+    </w:p>
+    <w:p>
+      <w:pPr>
+        <w:shd w:val="clear" w:color="auto" w:fill="1F1F1F"/>
+        <w:spacing w:after="0" w:line="285" w:lineRule="atLeast"/>
+        <w:rPr>
+          <w:rFonts w:ascii="Consolas" w:eastAsia="Times New Roman" w:hAnsi="Consolas" w:cs="Times New Roman"/>
+          <w:color w:val="CCCCCC"/>
+          <w:kern w:val="0"/>
+          <w:sz w:val="21"/>
+          <w:szCs w:val="21"/>
+          <w14:ligatures w14:val="none"/>
+        </w:rPr>
+      </w:pPr>
+      <w:r>
+        <w:rPr>
+          <w:rFonts w:ascii="Consolas" w:eastAsia="Times New Roman" w:hAnsi="Consolas" w:cs="Times New Roman"/>
+          <w:color w:val="CCCCCC"/>
+          <w:kern w:val="0"/>
+          <w:sz w:val="21"/>
+          <w:szCs w:val="21"/>
+          <w14:ligatures w14:val="none"/>
+        </w:rPr>
+        <w:t xml:space="preserve">        </w:t>
+      </w:r>
+      <w:r>
+        <w:rPr>
+          <w:rFonts w:ascii="Consolas" w:eastAsia="Times New Roman" w:hAnsi="Consolas" w:cs="Times New Roman"/>
+          <w:color w:val="9CDCFE"/>
+          <w:kern w:val="0"/>
+          <w:sz w:val="21"/>
+          <w:szCs w:val="21"/>
+          <w14:ligatures w14:val="none"/>
+        </w:rPr>
+        <w:t>console</w:t>
+      </w:r>
+      <w:r>
+        <w:rPr>
+          <w:rFonts w:ascii="Consolas" w:eastAsia="Times New Roman" w:hAnsi="Consolas" w:cs="Times New Roman"/>
+          <w:color w:val="CCCCCC"/>
+          <w:kern w:val="0"/>
+          <w:sz w:val="21"/>
+          <w:szCs w:val="21"/>
+          <w14:ligatures w14:val="none"/>
+        </w:rPr>
+        <w:t>.</w:t>
+      </w:r>
+      <w:r>
+        <w:rPr>
+          <w:rFonts w:ascii="Consolas" w:eastAsia="Times New Roman" w:hAnsi="Consolas" w:cs="Times New Roman"/>
+          <w:color w:val="DCDCAA"/>
+          <w:kern w:val="0"/>
+          <w:sz w:val="21"/>
+          <w:szCs w:val="21"/>
+          <w14:ligatures w14:val="none"/>
+        </w:rPr>
+        <w:t>log</w:t>
+      </w:r>
+      <w:r>
+        <w:rPr>
+          <w:rFonts w:ascii="Consolas" w:eastAsia="Times New Roman" w:hAnsi="Consolas" w:cs="Times New Roman"/>
+          <w:color w:val="CCCCCC"/>
+          <w:kern w:val="0"/>
+          <w:sz w:val="21"/>
+          <w:szCs w:val="21"/>
+          <w14:ligatures w14:val="none"/>
+        </w:rPr>
+        <w:t>(</w:t>
+      </w:r>
+      <w:r>
+        <w:rPr>
+          <w:rFonts w:ascii="Consolas" w:eastAsia="Times New Roman" w:hAnsi="Consolas" w:cs="Times New Roman"/>
+          <w:color w:val="CE9178"/>
+          <w:kern w:val="0"/>
+          <w:sz w:val="21"/>
+          <w:szCs w:val="21"/>
+          <w14:ligatures w14:val="none"/>
+        </w:rPr>
+        <w:t>'&gt;&gt;&gt; check data : '</w:t>
+      </w:r>
+      <w:r>
+        <w:rPr>
+          <w:rFonts w:ascii="Consolas" w:eastAsia="Times New Roman" w:hAnsi="Consolas" w:cs="Times New Roman"/>
+          <w:color w:val="CCCCCC"/>
+          <w:kern w:val="0"/>
+          <w:sz w:val="21"/>
+          <w:szCs w:val="21"/>
+          <w14:ligatures w14:val="none"/>
+        </w:rPr>
+        <w:t xml:space="preserve">, </w:t>
+      </w:r>
+      <w:r>
+        <w:rPr>
+          <w:rFonts w:ascii="Consolas" w:eastAsia="Times New Roman" w:hAnsi="Consolas" w:cs="Times New Roman"/>
+          <w:color w:val="569CD6"/>
+          <w:kern w:val="0"/>
+          <w:sz w:val="21"/>
+          <w:szCs w:val="21"/>
+          <w14:ligatures w14:val="none"/>
+        </w:rPr>
+        <w:t>this</w:t>
+      </w:r>
+      <w:r>
+        <w:rPr>
+          <w:rFonts w:ascii="Consolas" w:eastAsia="Times New Roman" w:hAnsi="Consolas" w:cs="Times New Roman"/>
+          <w:color w:val="CCCCCC"/>
+          <w:kern w:val="0"/>
+          <w:sz w:val="21"/>
+          <w:szCs w:val="21"/>
+          <w14:ligatures w14:val="none"/>
+        </w:rPr>
+        <w:t>.</w:t>
+      </w:r>
+      <w:r>
+        <w:rPr>
+          <w:rFonts w:ascii="Consolas" w:eastAsia="Times New Roman" w:hAnsi="Consolas" w:cs="Times New Roman"/>
+          <w:color w:val="9CDCFE"/>
+          <w:kern w:val="0"/>
+          <w:sz w:val="21"/>
+          <w:szCs w:val="21"/>
+          <w14:ligatures w14:val="none"/>
+        </w:rPr>
+        <w:t>state</w:t>
+      </w:r>
+      <w:r>
+        <w:rPr>
+          <w:rFonts w:ascii="Consolas" w:eastAsia="Times New Roman" w:hAnsi="Consolas" w:cs="Times New Roman"/>
+          <w:color w:val="CCCCCC"/>
+          <w:kern w:val="0"/>
+          <w:sz w:val="21"/>
+          <w:szCs w:val="21"/>
+          <w14:ligatures w14:val="none"/>
+        </w:rPr>
+        <w:t>)</w:t>
+      </w:r>
+    </w:p>
+    <w:p>
+      <w:pPr>
+        <w:shd w:val="clear" w:color="auto" w:fill="1F1F1F"/>
+        <w:spacing w:after="0" w:line="285" w:lineRule="atLeast"/>
+        <w:rPr>
+          <w:rFonts w:ascii="Consolas" w:eastAsia="Times New Roman" w:hAnsi="Consolas" w:cs="Times New Roman"/>
+          <w:color w:val="CCCCCC"/>
+          <w:kern w:val="0"/>
+          <w:sz w:val="21"/>
+          <w:szCs w:val="21"/>
+          <w14:ligatures w14:val="none"/>
+        </w:rPr>
+      </w:pPr>
+      <w:r>
+        <w:rPr>
+          <w:rFonts w:ascii="Consolas" w:eastAsia="Times New Roman" w:hAnsi="Consolas" w:cs="Times New Roman"/>
+          <w:color w:val="CCCCCC"/>
+          <w:kern w:val="0"/>
+          <w:sz w:val="21"/>
+          <w:szCs w:val="21"/>
+          <w14:ligatures w14:val="none"/>
+        </w:rPr>
+        <w:t xml:space="preserve">        </w:t>
+      </w:r>
+      <w:r>
+        <w:rPr>
+          <w:rFonts w:ascii="Consolas" w:eastAsia="Times New Roman" w:hAnsi="Consolas" w:cs="Times New Roman"/>
+          <w:color w:val="C586C0"/>
+          <w:kern w:val="0"/>
+          <w:sz w:val="21"/>
+          <w:szCs w:val="21"/>
+          <w14:ligatures w14:val="none"/>
+        </w:rPr>
+        <w:t>if</w:t>
+      </w:r>
+      <w:r>
+        <w:rPr>
+          <w:rFonts w:ascii="Consolas" w:eastAsia="Times New Roman" w:hAnsi="Consolas" w:cs="Times New Roman"/>
+          <w:color w:val="CCCCCC"/>
+          <w:kern w:val="0"/>
+          <w:sz w:val="21"/>
+          <w:szCs w:val="21"/>
+          <w14:ligatures w14:val="none"/>
+        </w:rPr>
+        <w:t xml:space="preserve"> (</w:t>
+      </w:r>
+      <w:r>
+        <w:rPr>
+          <w:rFonts w:ascii="Consolas" w:eastAsia="Times New Roman" w:hAnsi="Consolas" w:cs="Times New Roman"/>
+          <w:color w:val="D4D4D4"/>
+          <w:kern w:val="0"/>
+          <w:sz w:val="21"/>
+          <w:szCs w:val="21"/>
+          <w14:ligatures w14:val="none"/>
+        </w:rPr>
+        <w:t>!</w:t>
+      </w:r>
+      <w:r>
+        <w:rPr>
+          <w:rFonts w:ascii="Consolas" w:eastAsia="Times New Roman" w:hAnsi="Consolas" w:cs="Times New Roman"/>
+          <w:color w:val="569CD6"/>
+          <w:kern w:val="0"/>
+          <w:sz w:val="21"/>
+          <w:szCs w:val="21"/>
+          <w14:ligatures w14:val="none"/>
+        </w:rPr>
+        <w:t>this</w:t>
+      </w:r>
+      <w:r>
+        <w:rPr>
+          <w:rFonts w:ascii="Consolas" w:eastAsia="Times New Roman" w:hAnsi="Consolas" w:cs="Times New Roman"/>
+          <w:color w:val="CCCCCC"/>
+          <w:kern w:val="0"/>
+          <w:sz w:val="21"/>
+          <w:szCs w:val="21"/>
+          <w14:ligatures w14:val="none"/>
+        </w:rPr>
+        <w:t>.</w:t>
+      </w:r>
+      <w:r>
+        <w:rPr>
+          <w:rFonts w:ascii="Consolas" w:eastAsia="Times New Roman" w:hAnsi="Consolas" w:cs="Times New Roman"/>
+          <w:color w:val="9CDCFE"/>
+          <w:kern w:val="0"/>
+          <w:sz w:val="21"/>
+          <w:szCs w:val="21"/>
+          <w14:ligatures w14:val="none"/>
+        </w:rPr>
+        <w:t>state</w:t>
+      </w:r>
+      <w:r>
+        <w:rPr>
+          <w:rFonts w:ascii="Consolas" w:eastAsia="Times New Roman" w:hAnsi="Consolas" w:cs="Times New Roman"/>
+          <w:color w:val="CCCCCC"/>
+          <w:kern w:val="0"/>
+          <w:sz w:val="21"/>
+          <w:szCs w:val="21"/>
+          <w14:ligatures w14:val="none"/>
+        </w:rPr>
+        <w:t>.</w:t>
+      </w:r>
+      <w:r>
+        <w:rPr>
+          <w:rFonts w:ascii="Consolas" w:eastAsia="Times New Roman" w:hAnsi="Consolas" w:cs="Times New Roman"/>
+          <w:color w:val="9CDCFE"/>
+          <w:kern w:val="0"/>
+          <w:sz w:val="21"/>
+          <w:szCs w:val="21"/>
+          <w14:ligatures w14:val="none"/>
+        </w:rPr>
+        <w:t>title</w:t>
+      </w:r>
+      <w:r>
+        <w:rPr>
+          <w:rFonts w:ascii="Consolas" w:eastAsia="Times New Roman" w:hAnsi="Consolas" w:cs="Times New Roman"/>
+          <w:color w:val="CCCCCC"/>
+          <w:kern w:val="0"/>
+          <w:sz w:val="21"/>
+          <w:szCs w:val="21"/>
+          <w14:ligatures w14:val="none"/>
+        </w:rPr>
+        <w:t xml:space="preserve"> </w:t>
+      </w:r>
+      <w:r>
+        <w:rPr>
+          <w:rFonts w:ascii="Consolas" w:eastAsia="Times New Roman" w:hAnsi="Consolas" w:cs="Times New Roman"/>
+          <w:color w:val="D4D4D4"/>
+          <w:kern w:val="0"/>
+          <w:sz w:val="21"/>
+          <w:szCs w:val="21"/>
+          <w14:ligatures w14:val="none"/>
+        </w:rPr>
+        <w:t>||</w:t>
+      </w:r>
+      <w:r>
+        <w:rPr>
+          <w:rFonts w:ascii="Consolas" w:eastAsia="Times New Roman" w:hAnsi="Consolas" w:cs="Times New Roman"/>
+          <w:color w:val="CCCCCC"/>
+          <w:kern w:val="0"/>
+          <w:sz w:val="21"/>
+          <w:szCs w:val="21"/>
+          <w14:ligatures w14:val="none"/>
+        </w:rPr>
+        <w:t xml:space="preserve"> </w:t>
+      </w:r>
+      <w:r>
+        <w:rPr>
+          <w:rFonts w:ascii="Consolas" w:eastAsia="Times New Roman" w:hAnsi="Consolas" w:cs="Times New Roman"/>
+          <w:color w:val="D4D4D4"/>
+          <w:kern w:val="0"/>
+          <w:sz w:val="21"/>
+          <w:szCs w:val="21"/>
+          <w14:ligatures w14:val="none"/>
+        </w:rPr>
+        <w:t>!</w:t>
+      </w:r>
+      <w:r>
+        <w:rPr>
+          <w:rFonts w:ascii="Consolas" w:eastAsia="Times New Roman" w:hAnsi="Consolas" w:cs="Times New Roman"/>
+          <w:color w:val="569CD6"/>
+          <w:kern w:val="0"/>
+          <w:sz w:val="21"/>
+          <w:szCs w:val="21"/>
+          <w14:ligatures w14:val="none"/>
+        </w:rPr>
+        <w:t>this</w:t>
+      </w:r>
+      <w:r>
+        <w:rPr>
+          <w:rFonts w:ascii="Consolas" w:eastAsia="Times New Roman" w:hAnsi="Consolas" w:cs="Times New Roman"/>
+          <w:color w:val="CCCCCC"/>
+          <w:kern w:val="0"/>
+          <w:sz w:val="21"/>
+          <w:szCs w:val="21"/>
+          <w14:ligatures w14:val="none"/>
+        </w:rPr>
+        <w:t>.</w:t>
+      </w:r>
+      <w:r>
+        <w:rPr>
+          <w:rFonts w:ascii="Consolas" w:eastAsia="Times New Roman" w:hAnsi="Consolas" w:cs="Times New Roman"/>
+          <w:color w:val="9CDCFE"/>
+          <w:kern w:val="0"/>
+          <w:sz w:val="21"/>
+          <w:szCs w:val="21"/>
+          <w14:ligatures w14:val="none"/>
+        </w:rPr>
+        <w:t>state</w:t>
+      </w:r>
+      <w:r>
+        <w:rPr>
+          <w:rFonts w:ascii="Consolas" w:eastAsia="Times New Roman" w:hAnsi="Consolas" w:cs="Times New Roman"/>
+          <w:color w:val="CCCCCC"/>
+          <w:kern w:val="0"/>
+          <w:sz w:val="21"/>
+          <w:szCs w:val="21"/>
+          <w14:ligatures w14:val="none"/>
+        </w:rPr>
+        <w:t>.</w:t>
+      </w:r>
+      <w:r>
+        <w:rPr>
+          <w:rFonts w:ascii="Consolas" w:eastAsia="Times New Roman" w:hAnsi="Consolas" w:cs="Times New Roman"/>
+          <w:color w:val="9CDCFE"/>
+          <w:kern w:val="0"/>
+          <w:sz w:val="21"/>
+          <w:szCs w:val="21"/>
+          <w14:ligatures w14:val="none"/>
+        </w:rPr>
+        <w:t>salary</w:t>
+      </w:r>
+      <w:r>
+        <w:rPr>
+          <w:rFonts w:ascii="Consolas" w:eastAsia="Times New Roman" w:hAnsi="Consolas" w:cs="Times New Roman"/>
+          <w:color w:val="CCCCCC"/>
+          <w:kern w:val="0"/>
+          <w:sz w:val="21"/>
+          <w:szCs w:val="21"/>
+          <w14:ligatures w14:val="none"/>
+        </w:rPr>
+        <w:t>) {</w:t>
+      </w:r>
+    </w:p>
+    <w:p>
+      <w:pPr>
+        <w:shd w:val="clear" w:color="auto" w:fill="1F1F1F"/>
+        <w:spacing w:after="0" w:line="285" w:lineRule="atLeast"/>
+        <w:rPr>
+          <w:rFonts w:ascii="Consolas" w:eastAsia="Times New Roman" w:hAnsi="Consolas" w:cs="Times New Roman"/>
+          <w:color w:val="CCCCCC"/>
+          <w:kern w:val="0"/>
+          <w:sz w:val="21"/>
+          <w:szCs w:val="21"/>
+          <w14:ligatures w14:val="none"/>
+        </w:rPr>
+      </w:pPr>
+      <w:r>
+        <w:rPr>
+          <w:rFonts w:ascii="Consolas" w:eastAsia="Times New Roman" w:hAnsi="Consolas" w:cs="Times New Roman"/>
+          <w:color w:val="CCCCCC"/>
+          <w:kern w:val="0"/>
+          <w:sz w:val="21"/>
+          <w:szCs w:val="21"/>
+          <w14:ligatures w14:val="none"/>
+        </w:rPr>
+        <w:t xml:space="preserve">            </w:t>
+      </w:r>
+      <w:r>
+        <w:rPr>
+          <w:rFonts w:ascii="Consolas" w:eastAsia="Times New Roman" w:hAnsi="Consolas" w:cs="Times New Roman"/>
+          <w:color w:val="DCDCAA"/>
+          <w:kern w:val="0"/>
+          <w:sz w:val="21"/>
+          <w:szCs w:val="21"/>
+          <w14:ligatures w14:val="none"/>
+        </w:rPr>
+        <w:t>alert</w:t>
+      </w:r>
+      <w:r>
+        <w:rPr>
+          <w:rFonts w:ascii="Consolas" w:eastAsia="Times New Roman" w:hAnsi="Consolas" w:cs="Times New Roman"/>
+          <w:color w:val="CCCCCC"/>
+          <w:kern w:val="0"/>
+          <w:sz w:val="21"/>
+          <w:szCs w:val="21"/>
+          <w14:ligatures w14:val="none"/>
+        </w:rPr>
+        <w:t>(</w:t>
+      </w:r>
+      <w:r>
+        <w:rPr>
+          <w:rFonts w:ascii="Consolas" w:eastAsia="Times New Roman" w:hAnsi="Consolas" w:cs="Times New Roman"/>
+          <w:color w:val="CE9178"/>
+          <w:kern w:val="0"/>
+          <w:sz w:val="21"/>
+          <w:szCs w:val="21"/>
+          <w14:ligatures w14:val="none"/>
+        </w:rPr>
+        <w:t>'Please input data'</w:t>
+      </w:r>
+      <w:r>
+        <w:rPr>
+          <w:rFonts w:ascii="Consolas" w:eastAsia="Times New Roman" w:hAnsi="Consolas" w:cs="Times New Roman"/>
+          <w:color w:val="CCCCCC"/>
+          <w:kern w:val="0"/>
+          <w:sz w:val="21"/>
+          <w:szCs w:val="21"/>
+          <w14:ligatures w14:val="none"/>
+        </w:rPr>
+        <w:t>)</w:t>
+      </w:r>
+    </w:p>
+    <w:p>
+      <w:pPr>
+        <w:shd w:val="clear" w:color="auto" w:fill="1F1F1F"/>
+        <w:spacing w:after="0" w:line="285" w:lineRule="atLeast"/>
+        <w:rPr>
+          <w:rFonts w:ascii="Consolas" w:eastAsia="Times New Roman" w:hAnsi="Consolas" w:cs="Times New Roman"/>
+          <w:color w:val="CCCCCC"/>
+          <w:kern w:val="0"/>
+          <w:sz w:val="21"/>
+          <w:szCs w:val="21"/>
+          <w14:ligatures w14:val="none"/>
+        </w:rPr>
+      </w:pPr>
+      <w:r>
+        <w:rPr>
+          <w:rFonts w:ascii="Consolas" w:eastAsia="Times New Roman" w:hAnsi="Consolas" w:cs="Times New Roman"/>
+          <w:color w:val="CCCCCC"/>
+          <w:kern w:val="0"/>
+          <w:sz w:val="21"/>
+          <w:szCs w:val="21"/>
+          <w14:ligatures w14:val="none"/>
+        </w:rPr>
+        <w:t xml:space="preserve">            </w:t>
+      </w:r>
+      <w:r>
+        <w:rPr>
+          <w:rFonts w:ascii="Consolas" w:eastAsia="Times New Roman" w:hAnsi="Consolas" w:cs="Times New Roman"/>
+          <w:color w:val="C586C0"/>
+          <w:kern w:val="0"/>
+          <w:sz w:val="21"/>
+          <w:szCs w:val="21"/>
+          <w14:ligatures w14:val="none"/>
+        </w:rPr>
+        <w:t>return</w:t>
+      </w:r>
+      <w:r>
+        <w:rPr>
+          <w:rFonts w:ascii="Consolas" w:eastAsia="Times New Roman" w:hAnsi="Consolas" w:cs="Times New Roman"/>
+          <w:color w:val="CCCCCC"/>
+          <w:kern w:val="0"/>
+          <w:sz w:val="21"/>
+          <w:szCs w:val="21"/>
+          <w14:ligatures w14:val="none"/>
+        </w:rPr>
+        <w:t>;</w:t>
+      </w:r>
+    </w:p>
+    <w:p>
+      <w:pPr>
+        <w:shd w:val="clear" w:color="auto" w:fill="1F1F1F"/>
+        <w:spacing w:after="0" w:line="285" w:lineRule="atLeast"/>
+        <w:rPr>
+          <w:rFonts w:ascii="Consolas" w:eastAsia="Times New Roman" w:hAnsi="Consolas" w:cs="Times New Roman"/>
+          <w:color w:val="CCCCCC"/>
+          <w:kern w:val="0"/>
+          <w:sz w:val="21"/>
+          <w:szCs w:val="21"/>
+          <w14:ligatures w14:val="none"/>
+        </w:rPr>
+      </w:pPr>
+      <w:r>
+        <w:rPr>
+          <w:rFonts w:ascii="Consolas" w:eastAsia="Times New Roman" w:hAnsi="Consolas" w:cs="Times New Roman"/>
+          <w:color w:val="CCCCCC"/>
+          <w:kern w:val="0"/>
+          <w:sz w:val="21"/>
+          <w:szCs w:val="21"/>
+          <w14:ligatures w14:val="none"/>
+        </w:rPr>
+        <w:t>        }</w:t>
+      </w:r>
+    </w:p>
+    <w:p>
+      <w:pPr>
+        <w:shd w:val="clear" w:color="auto" w:fill="1F1F1F"/>
+        <w:spacing w:after="0" w:line="285" w:lineRule="atLeast"/>
+        <w:rPr>
+          <w:rFonts w:ascii="Consolas" w:eastAsia="Times New Roman" w:hAnsi="Consolas" w:cs="Times New Roman"/>
+          <w:color w:val="CCCCCC"/>
+          <w:kern w:val="0"/>
+          <w:sz w:val="21"/>
+          <w:szCs w:val="21"/>
+          <w14:ligatures w14:val="none"/>
+        </w:rPr>
+      </w:pPr>
+      <w:r>
+        <w:rPr>
+          <w:rFonts w:ascii="Consolas" w:eastAsia="Times New Roman" w:hAnsi="Consolas" w:cs="Times New Roman"/>
+          <w:color w:val="CCCCCC"/>
+          <w:kern w:val="0"/>
+          <w:sz w:val="21"/>
+          <w:szCs w:val="21"/>
+          <w14:ligatures w14:val="none"/>
+        </w:rPr>
+        <w:t xml:space="preserve">        </w:t>
+      </w:r>
+      <w:r>
+        <w:rPr>
+          <w:rFonts w:ascii="Consolas" w:eastAsia="Times New Roman" w:hAnsi="Consolas" w:cs="Times New Roman"/>
+          <w:color w:val="569CD6"/>
+          <w:kern w:val="0"/>
+          <w:sz w:val="21"/>
+          <w:szCs w:val="21"/>
+          <w14:ligatures w14:val="none"/>
+        </w:rPr>
+        <w:t>this</w:t>
+      </w:r>
+      <w:r>
+        <w:rPr>
+          <w:rFonts w:ascii="Consolas" w:eastAsia="Times New Roman" w:hAnsi="Consolas" w:cs="Times New Roman"/>
+          <w:color w:val="CCCCCC"/>
+          <w:kern w:val="0"/>
+          <w:sz w:val="21"/>
+          <w:szCs w:val="21"/>
+          <w14:ligatures w14:val="none"/>
+        </w:rPr>
+        <w:t>.</w:t>
+      </w:r>
+      <w:r>
+        <w:rPr>
+          <w:rFonts w:ascii="Consolas" w:eastAsia="Times New Roman" w:hAnsi="Consolas" w:cs="Times New Roman"/>
+          <w:color w:val="4FC1FF"/>
+          <w:kern w:val="0"/>
+          <w:sz w:val="21"/>
+          <w:szCs w:val="21"/>
+          <w14:ligatures w14:val="none"/>
+        </w:rPr>
+        <w:t>props</w:t>
+      </w:r>
+      <w:r>
+        <w:rPr>
+          <w:rFonts w:ascii="Consolas" w:eastAsia="Times New Roman" w:hAnsi="Consolas" w:cs="Times New Roman"/>
+          <w:color w:val="CCCCCC"/>
+          <w:kern w:val="0"/>
+          <w:sz w:val="21"/>
+          <w:szCs w:val="21"/>
+          <w14:ligatures w14:val="none"/>
+        </w:rPr>
+        <w:t>.</w:t>
+      </w:r>
+      <w:r>
+        <w:rPr>
+          <w:rFonts w:ascii="Consolas" w:eastAsia="Times New Roman" w:hAnsi="Consolas" w:cs="Times New Roman"/>
+          <w:color w:val="DCDCAA"/>
+          <w:kern w:val="0"/>
+          <w:sz w:val="21"/>
+          <w:szCs w:val="21"/>
+          <w14:ligatures w14:val="none"/>
+        </w:rPr>
+        <w:t>addNewJob</w:t>
+      </w:r>
+      <w:r>
+        <w:rPr>
+          <w:rFonts w:ascii="Consolas" w:eastAsia="Times New Roman" w:hAnsi="Consolas" w:cs="Times New Roman"/>
+          <w:color w:val="CCCCCC"/>
+          <w:kern w:val="0"/>
+          <w:sz w:val="21"/>
+          <w:szCs w:val="21"/>
+          <w14:ligatures w14:val="none"/>
+        </w:rPr>
+        <w:t>({</w:t>
+      </w:r>
+    </w:p>
+    <w:p>
+      <w:pPr>
+        <w:shd w:val="clear" w:color="auto" w:fill="1F1F1F"/>
+        <w:spacing w:after="0" w:line="285" w:lineRule="atLeast"/>
+        <w:rPr>
+          <w:rFonts w:ascii="Consolas" w:eastAsia="Times New Roman" w:hAnsi="Consolas" w:cs="Times New Roman"/>
+          <w:color w:val="CCCCCC"/>
+          <w:kern w:val="0"/>
+          <w:sz w:val="21"/>
+          <w:szCs w:val="21"/>
+          <w14:ligatures w14:val="none"/>
+        </w:rPr>
+      </w:pPr>
+      <w:r>
+        <w:rPr>
+          <w:rFonts w:ascii="Consolas" w:eastAsia="Times New Roman" w:hAnsi="Consolas" w:cs="Times New Roman"/>
+          <w:color w:val="CCCCCC"/>
+          <w:kern w:val="0"/>
+          <w:sz w:val="21"/>
+          <w:szCs w:val="21"/>
+          <w14:ligatures w14:val="none"/>
+        </w:rPr>
+        <w:t xml:space="preserve">            </w:t>
+      </w:r>
+      <w:r>
+        <w:rPr>
+          <w:rFonts w:ascii="Consolas" w:eastAsia="Times New Roman" w:hAnsi="Consolas" w:cs="Times New Roman"/>
+          <w:color w:val="9CDCFE"/>
+          <w:kern w:val="0"/>
+          <w:sz w:val="21"/>
+          <w:szCs w:val="21"/>
+          <w14:ligatures w14:val="none"/>
+        </w:rPr>
+        <w:t>title:</w:t>
+      </w:r>
+      <w:r>
+        <w:rPr>
+          <w:rFonts w:ascii="Consolas" w:eastAsia="Times New Roman" w:hAnsi="Consolas" w:cs="Times New Roman"/>
+          <w:color w:val="CCCCCC"/>
+          <w:kern w:val="0"/>
+          <w:sz w:val="21"/>
+          <w:szCs w:val="21"/>
+          <w14:ligatures w14:val="none"/>
+        </w:rPr>
+        <w:t xml:space="preserve"> </w:t>
+      </w:r>
+      <w:r>
+        <w:rPr>
+          <w:rFonts w:ascii="Consolas" w:eastAsia="Times New Roman" w:hAnsi="Consolas" w:cs="Times New Roman"/>
+          <w:color w:val="569CD6"/>
+          <w:kern w:val="0"/>
+          <w:sz w:val="21"/>
+          <w:szCs w:val="21"/>
+          <w14:ligatures w14:val="none"/>
+        </w:rPr>
+        <w:t>this</w:t>
+      </w:r>
+      <w:r>
+        <w:rPr>
+          <w:rFonts w:ascii="Consolas" w:eastAsia="Times New Roman" w:hAnsi="Consolas" w:cs="Times New Roman"/>
+          <w:color w:val="CCCCCC"/>
+          <w:kern w:val="0"/>
+          <w:sz w:val="21"/>
+          <w:szCs w:val="21"/>
+          <w14:ligatures w14:val="none"/>
+        </w:rPr>
+        <w:t>.</w:t>
+      </w:r>
+      <w:r>
+        <w:rPr>
+          <w:rFonts w:ascii="Consolas" w:eastAsia="Times New Roman" w:hAnsi="Consolas" w:cs="Times New Roman"/>
+          <w:color w:val="9CDCFE"/>
+          <w:kern w:val="0"/>
+          <w:sz w:val="21"/>
+          <w:szCs w:val="21"/>
+          <w14:ligatures w14:val="none"/>
+        </w:rPr>
+        <w:t>state</w:t>
+      </w:r>
+      <w:r>
+        <w:rPr>
+          <w:rFonts w:ascii="Consolas" w:eastAsia="Times New Roman" w:hAnsi="Consolas" w:cs="Times New Roman"/>
+          <w:color w:val="CCCCCC"/>
+          <w:kern w:val="0"/>
+          <w:sz w:val="21"/>
+          <w:szCs w:val="21"/>
+          <w14:ligatures w14:val="none"/>
+        </w:rPr>
+        <w:t>.</w:t>
+      </w:r>
+      <w:r>
+        <w:rPr>
+          <w:rFonts w:ascii="Consolas" w:eastAsia="Times New Roman" w:hAnsi="Consolas" w:cs="Times New Roman"/>
+          <w:color w:val="9CDCFE"/>
+          <w:kern w:val="0"/>
+          <w:sz w:val="21"/>
+          <w:szCs w:val="21"/>
+          <w14:ligatures w14:val="none"/>
+        </w:rPr>
+        <w:t>title</w:t>
+      </w:r>
+      <w:r>
+        <w:rPr>
+          <w:rFonts w:ascii="Consolas" w:eastAsia="Times New Roman" w:hAnsi="Consolas" w:cs="Times New Roman"/>
+          <w:color w:val="CCCCCC"/>
+          <w:kern w:val="0"/>
+          <w:sz w:val="21"/>
+          <w:szCs w:val="21"/>
+          <w14:ligatures w14:val="none"/>
+        </w:rPr>
+        <w:t>,</w:t>
+      </w:r>
+    </w:p>
+    <w:p>
+      <w:pPr>
+        <w:shd w:val="clear" w:color="auto" w:fill="1F1F1F"/>
+        <w:spacing w:after="0" w:line="285" w:lineRule="atLeast"/>
+        <w:rPr>
+          <w:rFonts w:ascii="Consolas" w:eastAsia="Times New Roman" w:hAnsi="Consolas" w:cs="Times New Roman"/>
+          <w:color w:val="CCCCCC"/>
+          <w:kern w:val="0"/>
+          <w:sz w:val="21"/>
+          <w:szCs w:val="21"/>
+          <w14:ligatures w14:val="none"/>
+        </w:rPr>
+      </w:pPr>
+      <w:r>
+        <w:rPr>
+          <w:rFonts w:ascii="Consolas" w:eastAsia="Times New Roman" w:hAnsi="Consolas" w:cs="Times New Roman"/>
+          <w:color w:val="CCCCCC"/>
+          <w:kern w:val="0"/>
+          <w:sz w:val="21"/>
+          <w:szCs w:val="21"/>
+          <w14:ligatures w14:val="none"/>
+        </w:rPr>
+        <w:t xml:space="preserve">            </w:t>
+      </w:r>
+      <w:r>
+        <w:rPr>
+          <w:rFonts w:ascii="Consolas" w:eastAsia="Times New Roman" w:hAnsi="Consolas" w:cs="Times New Roman"/>
+          <w:color w:val="9CDCFE"/>
+          <w:kern w:val="0"/>
+          <w:sz w:val="21"/>
+          <w:szCs w:val="21"/>
+          <w14:ligatures w14:val="none"/>
+        </w:rPr>
+        <w:t>salary:</w:t>
+      </w:r>
+      <w:r>
+        <w:rPr>
+          <w:rFonts w:ascii="Consolas" w:eastAsia="Times New Roman" w:hAnsi="Consolas" w:cs="Times New Roman"/>
+          <w:color w:val="CCCCCC"/>
+          <w:kern w:val="0"/>
+          <w:sz w:val="21"/>
+          <w:szCs w:val="21"/>
+          <w14:ligatures w14:val="none"/>
+        </w:rPr>
+        <w:t xml:space="preserve"> </w:t>
+      </w:r>
+      <w:r>
+        <w:rPr>
+          <w:rFonts w:ascii="Consolas" w:eastAsia="Times New Roman" w:hAnsi="Consolas" w:cs="Times New Roman"/>
+          <w:color w:val="569CD6"/>
+          <w:kern w:val="0"/>
+          <w:sz w:val="21"/>
+          <w:szCs w:val="21"/>
+          <w14:ligatures w14:val="none"/>
+        </w:rPr>
+        <w:t>this</w:t>
+      </w:r>
+      <w:r>
+        <w:rPr>
+          <w:rFonts w:ascii="Consolas" w:eastAsia="Times New Roman" w:hAnsi="Consolas" w:cs="Times New Roman"/>
+          <w:color w:val="CCCCCC"/>
+          <w:kern w:val="0"/>
+          <w:sz w:val="21"/>
+          <w:szCs w:val="21"/>
+          <w14:ligatures w14:val="none"/>
+        </w:rPr>
+        <w:t>.</w:t>
+      </w:r>
+      <w:r>
+        <w:rPr>
+          <w:rFonts w:ascii="Consolas" w:eastAsia="Times New Roman" w:hAnsi="Consolas" w:cs="Times New Roman"/>
+          <w:color w:val="9CDCFE"/>
+          <w:kern w:val="0"/>
+          <w:sz w:val="21"/>
+          <w:szCs w:val="21"/>
+          <w14:ligatures w14:val="none"/>
+        </w:rPr>
+        <w:t>state</w:t>
+      </w:r>
+      <w:r>
+        <w:rPr>
+          <w:rFonts w:ascii="Consolas" w:eastAsia="Times New Roman" w:hAnsi="Consolas" w:cs="Times New Roman"/>
+          <w:color w:val="CCCCCC"/>
+          <w:kern w:val="0"/>
+          <w:sz w:val="21"/>
+          <w:szCs w:val="21"/>
+          <w14:ligatures w14:val="none"/>
+        </w:rPr>
+        <w:t>.</w:t>
+      </w:r>
+      <w:r>
+        <w:rPr>
+          <w:rFonts w:ascii="Consolas" w:eastAsia="Times New Roman" w:hAnsi="Consolas" w:cs="Times New Roman"/>
+          <w:color w:val="9CDCFE"/>
+          <w:kern w:val="0"/>
+          <w:sz w:val="21"/>
+          <w:szCs w:val="21"/>
+          <w14:ligatures w14:val="none"/>
+        </w:rPr>
+        <w:t>salary</w:t>
+      </w:r>
+    </w:p>
+    <w:p>
+      <w:pPr>
+        <w:shd w:val="clear" w:color="auto" w:fill="1F1F1F"/>
+        <w:spacing w:after="0" w:line="285" w:lineRule="atLeast"/>
+        <w:rPr>
+          <w:rFonts w:ascii="Consolas" w:eastAsia="Times New Roman" w:hAnsi="Consolas" w:cs="Times New Roman"/>
+          <w:color w:val="CCCCCC"/>
+          <w:kern w:val="0"/>
+          <w:sz w:val="21"/>
+          <w:szCs w:val="21"/>
+          <w14:ligatures w14:val="none"/>
+        </w:rPr>
+      </w:pPr>
+      <w:r>
+        <w:rPr>
+          <w:rFonts w:ascii="Consolas" w:eastAsia="Times New Roman" w:hAnsi="Consolas" w:cs="Times New Roman"/>
+          <w:color w:val="CCCCCC"/>
+          <w:kern w:val="0"/>
+          <w:sz w:val="21"/>
+          <w:szCs w:val="21"/>
+          <w14:ligatures w14:val="none"/>
+        </w:rPr>
+        <w:t>        })</w:t>
+      </w:r>
+    </w:p>
+    <w:p>
+      <w:pPr>
+        <w:shd w:val="clear" w:color="auto" w:fill="1F1F1F"/>
+        <w:spacing w:after="0" w:line="285" w:lineRule="atLeast"/>
+        <w:rPr>
+          <w:rFonts w:ascii="Consolas" w:eastAsia="Times New Roman" w:hAnsi="Consolas" w:cs="Times New Roman"/>
+          <w:color w:val="CCCCCC"/>
+          <w:kern w:val="0"/>
+          <w:sz w:val="21"/>
+          <w:szCs w:val="21"/>
+          <w14:ligatures w14:val="none"/>
+        </w:rPr>
+      </w:pPr>
+      <w:r>
+        <w:rPr>
+          <w:rFonts w:ascii="Consolas" w:eastAsia="Times New Roman" w:hAnsi="Consolas" w:cs="Times New Roman"/>
+          <w:color w:val="CCCCCC"/>
+          <w:kern w:val="0"/>
+          <w:sz w:val="21"/>
+          <w:szCs w:val="21"/>
+          <w14:ligatures w14:val="none"/>
+        </w:rPr>
+        <w:t xml:space="preserve">        </w:t>
+      </w:r>
+      <w:r>
+        <w:rPr>
+          <w:rFonts w:ascii="Consolas" w:eastAsia="Times New Roman" w:hAnsi="Consolas" w:cs="Times New Roman"/>
+          <w:color w:val="569CD6"/>
+          <w:kern w:val="0"/>
+          <w:sz w:val="21"/>
+          <w:szCs w:val="21"/>
+          <w14:ligatures w14:val="none"/>
+        </w:rPr>
+        <w:t>this</w:t>
+      </w:r>
+      <w:r>
+        <w:rPr>
+          <w:rFonts w:ascii="Consolas" w:eastAsia="Times New Roman" w:hAnsi="Consolas" w:cs="Times New Roman"/>
+          <w:color w:val="CCCCCC"/>
+          <w:kern w:val="0"/>
+          <w:sz w:val="21"/>
+          <w:szCs w:val="21"/>
+          <w14:ligatures w14:val="none"/>
+        </w:rPr>
+        <w:t>.</w:t>
+      </w:r>
+      <w:r>
+        <w:rPr>
+          <w:rFonts w:ascii="Consolas" w:eastAsia="Times New Roman" w:hAnsi="Consolas" w:cs="Times New Roman"/>
+          <w:color w:val="DCDCAA"/>
+          <w:kern w:val="0"/>
+          <w:sz w:val="21"/>
+          <w:szCs w:val="21"/>
+          <w14:ligatures w14:val="none"/>
+        </w:rPr>
+        <w:t>setState</w:t>
+      </w:r>
+      <w:r>
+        <w:rPr>
+          <w:rFonts w:ascii="Consolas" w:eastAsia="Times New Roman" w:hAnsi="Consolas" w:cs="Times New Roman"/>
+          <w:color w:val="CCCCCC"/>
+          <w:kern w:val="0"/>
+          <w:sz w:val="21"/>
+          <w:szCs w:val="21"/>
+          <w14:ligatures w14:val="none"/>
+        </w:rPr>
+        <w:t>({</w:t>
+      </w:r>
+    </w:p>
+    <w:p>
+      <w:pPr>
+        <w:shd w:val="clear" w:color="auto" w:fill="1F1F1F"/>
+        <w:spacing w:after="0" w:line="285" w:lineRule="atLeast"/>
+        <w:rPr>
+          <w:rFonts w:ascii="Consolas" w:eastAsia="Times New Roman" w:hAnsi="Consolas" w:cs="Times New Roman"/>
+          <w:color w:val="CCCCCC"/>
+          <w:kern w:val="0"/>
+          <w:sz w:val="21"/>
+          <w:szCs w:val="21"/>
+          <w14:ligatures w14:val="none"/>
+        </w:rPr>
+      </w:pPr>
+      <w:r>
+        <w:rPr>
+          <w:rFonts w:ascii="Consolas" w:eastAsia="Times New Roman" w:hAnsi="Consolas" w:cs="Times New Roman"/>
+          <w:color w:val="CCCCCC"/>
+          <w:kern w:val="0"/>
+          <w:sz w:val="21"/>
+          <w:szCs w:val="21"/>
+          <w14:ligatures w14:val="none"/>
+        </w:rPr>
+        <w:t xml:space="preserve">            </w:t>
+      </w:r>
+      <w:r>
+        <w:rPr>
+          <w:rFonts w:ascii="Consolas" w:eastAsia="Times New Roman" w:hAnsi="Consolas" w:cs="Times New Roman"/>
+          <w:color w:val="9CDCFE"/>
+          <w:kern w:val="0"/>
+          <w:sz w:val="21"/>
+          <w:szCs w:val="21"/>
+          <w14:ligatures w14:val="none"/>
+        </w:rPr>
+        <w:t>title:</w:t>
+      </w:r>
+      <w:r>
+        <w:rPr>
+          <w:rFonts w:ascii="Consolas" w:eastAsia="Times New Roman" w:hAnsi="Consolas" w:cs="Times New Roman"/>
+          <w:color w:val="CCCCCC"/>
+          <w:kern w:val="0"/>
+          <w:sz w:val="21"/>
+          <w:szCs w:val="21"/>
+          <w14:ligatures w14:val="none"/>
+        </w:rPr>
+        <w:t xml:space="preserve"> </w:t>
+      </w:r>
+      <w:r>
+        <w:rPr>
+          <w:rFonts w:ascii="Consolas" w:eastAsia="Times New Roman" w:hAnsi="Consolas" w:cs="Times New Roman"/>
+          <w:color w:val="CE9178"/>
+          <w:kern w:val="0"/>
+          <w:sz w:val="21"/>
+          <w:szCs w:val="21"/>
+          <w14:ligatures w14:val="none"/>
+        </w:rPr>
+        <w:t>''</w:t>
+      </w:r>
+      <w:r>
+        <w:rPr>
+          <w:rFonts w:ascii="Consolas" w:eastAsia="Times New Roman" w:hAnsi="Consolas" w:cs="Times New Roman"/>
+          <w:color w:val="CCCCCC"/>
+          <w:kern w:val="0"/>
+          <w:sz w:val="21"/>
+          <w:szCs w:val="21"/>
+          <w14:ligatures w14:val="none"/>
+        </w:rPr>
+        <w:t>,</w:t>
+      </w:r>
+    </w:p>
+    <w:p>
+      <w:pPr>
+        <w:shd w:val="clear" w:color="auto" w:fill="1F1F1F"/>
+        <w:spacing w:after="0" w:line="285" w:lineRule="atLeast"/>
+        <w:rPr>
+          <w:rFonts w:ascii="Consolas" w:eastAsia="Times New Roman" w:hAnsi="Consolas" w:cs="Times New Roman"/>
+          <w:color w:val="CCCCCC"/>
+          <w:kern w:val="0"/>
+          <w:sz w:val="21"/>
+          <w:szCs w:val="21"/>
+          <w14:ligatures w14:val="none"/>
+        </w:rPr>
+      </w:pPr>
+      <w:r>
+        <w:rPr>
+          <w:rFonts w:ascii="Consolas" w:eastAsia="Times New Roman" w:hAnsi="Consolas" w:cs="Times New Roman"/>
+          <w:color w:val="CCCCCC"/>
+          <w:kern w:val="0"/>
+          <w:sz w:val="21"/>
+          <w:szCs w:val="21"/>
+          <w14:ligatures w14:val="none"/>
+        </w:rPr>
+        <w:t xml:space="preserve">            </w:t>
+      </w:r>
+      <w:r>
+        <w:rPr>
+          <w:rFonts w:ascii="Consolas" w:eastAsia="Times New Roman" w:hAnsi="Consolas" w:cs="Times New Roman"/>
+          <w:color w:val="9CDCFE"/>
+          <w:kern w:val="0"/>
+          <w:sz w:val="21"/>
+          <w:szCs w:val="21"/>
+          <w14:ligatures w14:val="none"/>
+        </w:rPr>
+        <w:t>salary:</w:t>
+      </w:r>
+      <w:r>
+        <w:rPr>
+          <w:rFonts w:ascii="Consolas" w:eastAsia="Times New Roman" w:hAnsi="Consolas" w:cs="Times New Roman"/>
+          <w:color w:val="CCCCCC"/>
+          <w:kern w:val="0"/>
+          <w:sz w:val="21"/>
+          <w:szCs w:val="21"/>
+          <w14:ligatures w14:val="none"/>
+        </w:rPr>
+        <w:t xml:space="preserve"> </w:t>
+      </w:r>
+      <w:r>
+        <w:rPr>
+          <w:rFonts w:ascii="Consolas" w:eastAsia="Times New Roman" w:hAnsi="Consolas" w:cs="Times New Roman"/>
+          <w:color w:val="CE9178"/>
+          <w:kern w:val="0"/>
+          <w:sz w:val="21"/>
+          <w:szCs w:val="21"/>
+          <w14:ligatures w14:val="none"/>
+        </w:rPr>
+        <w:t>''</w:t>
+      </w:r>
+    </w:p>
+    <w:p>
+      <w:pPr>
+        <w:shd w:val="clear" w:color="auto" w:fill="1F1F1F"/>
+        <w:spacing w:after="0" w:line="285" w:lineRule="atLeast"/>
+        <w:rPr>
+          <w:rFonts w:ascii="Consolas" w:eastAsia="Times New Roman" w:hAnsi="Consolas" w:cs="Times New Roman"/>
+          <w:color w:val="CCCCCC"/>
+          <w:kern w:val="0"/>
+          <w:sz w:val="21"/>
+          <w:szCs w:val="21"/>
+          <w14:ligatures w14:val="none"/>
+        </w:rPr>
+      </w:pPr>
+      <w:r>
+        <w:rPr>
+          <w:rFonts w:ascii="Consolas" w:eastAsia="Times New Roman" w:hAnsi="Consolas" w:cs="Times New Roman"/>
+          <w:color w:val="CCCCCC"/>
+          <w:kern w:val="0"/>
+          <w:sz w:val="21"/>
+          <w:szCs w:val="21"/>
+          <w14:ligatures w14:val="none"/>
+        </w:rPr>
+        <w:t>        })</w:t>
+      </w:r>
+    </w:p>
+    <w:p>
+      <w:pPr>
+        <w:shd w:val="clear" w:color="auto" w:fill="1F1F1F"/>
+        <w:spacing w:after="0" w:line="285" w:lineRule="atLeast"/>
+        <w:rPr>
+          <w:rFonts w:ascii="Consolas" w:eastAsia="Times New Roman" w:hAnsi="Consolas" w:cs="Times New Roman"/>
+          <w:color w:val="CCCCCC"/>
+          <w:kern w:val="0"/>
+          <w:sz w:val="21"/>
+          <w:szCs w:val="21"/>
+          <w14:ligatures w14:val="none"/>
+        </w:rPr>
+      </w:pPr>
+      <w:r>
+        <w:rPr>
+          <w:rFonts w:ascii="Consolas" w:eastAsia="Times New Roman" w:hAnsi="Consolas" w:cs="Times New Roman"/>
+          <w:color w:val="CCCCCC"/>
+          <w:kern w:val="0"/>
+          <w:sz w:val="21"/>
+          <w:szCs w:val="21"/>
+          <w14:ligatures w14:val="none"/>
+        </w:rPr>
+        <w:t>    }</w:t>
+      </w:r>
+    </w:p>
+    <w:p/>
+    <w:p/>
     <w:p>
       <w:pPr>
         <w:pStyle w:val="Heading1"/>
       </w:pPr>
       <w:bookmarkStart w:id="14" w:name="_Toc155046571"/>
       <w:r>
-        <w:lastRenderedPageBreak/>
         <w:t>Cú pháp :</w:t>
       </w:r>
       <w:bookmarkEnd w:id="14"/>

</xml_diff>

<commit_message>
request API from Axios
</commit_message>
<xml_diff>
--- a/Learn_React_JS.docx
+++ b/Learn_React_JS.docx
@@ -77,7 +77,7 @@
             </w:rPr>
             <w:fldChar w:fldCharType="separate"/>
           </w:r>
-          <w:hyperlink w:anchor="_Toc155130879" w:history="1">
+          <w:hyperlink w:anchor="_Toc155275625" w:history="1">
             <w:r>
               <w:rPr>
                 <w:rStyle w:val="Hyperlink"/>
@@ -104,7 +104,7 @@
                 <w:noProof/>
                 <w:webHidden/>
               </w:rPr>
-              <w:instrText xml:space="preserve"> PAGEREF _Toc155130879 \h </w:instrText>
+              <w:instrText xml:space="preserve"> PAGEREF _Toc155275625 \h </w:instrText>
             </w:r>
             <w:r>
               <w:rPr>
@@ -150,7 +150,7 @@
               <w14:ligatures w14:val="standardContextual"/>
             </w:rPr>
           </w:pPr>
-          <w:hyperlink w:anchor="_Toc155130880" w:history="1">
+          <w:hyperlink w:anchor="_Toc155275626" w:history="1">
             <w:r>
               <w:rPr>
                 <w:rStyle w:val="Hyperlink"/>
@@ -177,7 +177,7 @@
                 <w:noProof/>
                 <w:webHidden/>
               </w:rPr>
-              <w:instrText xml:space="preserve"> PAGEREF _Toc155130880 \h </w:instrText>
+              <w:instrText xml:space="preserve"> PAGEREF _Toc155275626 \h </w:instrText>
             </w:r>
             <w:r>
               <w:rPr>
@@ -222,7 +222,7 @@
               <w:sz w:val="22"/>
             </w:rPr>
           </w:pPr>
-          <w:hyperlink w:anchor="_Toc155130881" w:history="1">
+          <w:hyperlink w:anchor="_Toc155275627" w:history="1">
             <w:r>
               <w:rPr>
                 <w:rStyle w:val="Hyperlink"/>
@@ -249,7 +249,7 @@
                 <w:noProof/>
                 <w:webHidden/>
               </w:rPr>
-              <w:instrText xml:space="preserve"> PAGEREF _Toc155130881 \h </w:instrText>
+              <w:instrText xml:space="preserve"> PAGEREF _Toc155275627 \h </w:instrText>
             </w:r>
             <w:r>
               <w:rPr>
@@ -294,7 +294,7 @@
               <w:sz w:val="22"/>
             </w:rPr>
           </w:pPr>
-          <w:hyperlink w:anchor="_Toc155130882" w:history="1">
+          <w:hyperlink w:anchor="_Toc155275628" w:history="1">
             <w:r>
               <w:rPr>
                 <w:rStyle w:val="Hyperlink"/>
@@ -321,7 +321,7 @@
                 <w:noProof/>
                 <w:webHidden/>
               </w:rPr>
-              <w:instrText xml:space="preserve"> PAGEREF _Toc155130882 \h </w:instrText>
+              <w:instrText xml:space="preserve"> PAGEREF _Toc155275628 \h </w:instrText>
             </w:r>
             <w:r>
               <w:rPr>
@@ -366,7 +366,7 @@
               <w:sz w:val="22"/>
             </w:rPr>
           </w:pPr>
-          <w:hyperlink w:anchor="_Toc155130883" w:history="1">
+          <w:hyperlink w:anchor="_Toc155275629" w:history="1">
             <w:r>
               <w:rPr>
                 <w:rStyle w:val="Hyperlink"/>
@@ -393,7 +393,151 @@
                 <w:noProof/>
                 <w:webHidden/>
               </w:rPr>
-              <w:instrText xml:space="preserve"> PAGEREF _Toc155130883 \h </w:instrText>
+              <w:instrText xml:space="preserve"> PAGEREF _Toc155275629 \h </w:instrText>
+            </w:r>
+            <w:r>
+              <w:rPr>
+                <w:noProof/>
+                <w:webHidden/>
+              </w:rPr>
+            </w:r>
+            <w:r>
+              <w:rPr>
+                <w:noProof/>
+                <w:webHidden/>
+              </w:rPr>
+              <w:fldChar w:fldCharType="separate"/>
+            </w:r>
+            <w:r>
+              <w:rPr>
+                <w:noProof/>
+                <w:webHidden/>
+              </w:rPr>
+              <w:t>2</w:t>
+            </w:r>
+            <w:r>
+              <w:rPr>
+                <w:noProof/>
+                <w:webHidden/>
+              </w:rPr>
+              <w:fldChar w:fldCharType="end"/>
+            </w:r>
+          </w:hyperlink>
+        </w:p>
+        <w:p>
+          <w:pPr>
+            <w:pStyle w:val="TOC2"/>
+            <w:tabs>
+              <w:tab w:val="right" w:leader="dot" w:pos="9019"/>
+            </w:tabs>
+            <w:rPr>
+              <w:rFonts w:asciiTheme="minorHAnsi" w:eastAsiaTheme="minorEastAsia" w:hAnsiTheme="minorHAnsi"/>
+              <w:b w:val="0"/>
+              <w:noProof/>
+              <w:color w:val="auto"/>
+              <w:sz w:val="22"/>
+            </w:rPr>
+          </w:pPr>
+          <w:hyperlink w:anchor="_Toc155275630" w:history="1">
+            <w:r>
+              <w:rPr>
+                <w:rStyle w:val="Hyperlink"/>
+                <w:noProof/>
+              </w:rPr>
+              <w:t>setTimeout :</w:t>
+            </w:r>
+            <w:r>
+              <w:rPr>
+                <w:noProof/>
+                <w:webHidden/>
+              </w:rPr>
+              <w:tab/>
+            </w:r>
+            <w:r>
+              <w:rPr>
+                <w:noProof/>
+                <w:webHidden/>
+              </w:rPr>
+              <w:fldChar w:fldCharType="begin"/>
+            </w:r>
+            <w:r>
+              <w:rPr>
+                <w:noProof/>
+                <w:webHidden/>
+              </w:rPr>
+              <w:instrText xml:space="preserve"> PAGEREF _Toc155275630 \h </w:instrText>
+            </w:r>
+            <w:r>
+              <w:rPr>
+                <w:noProof/>
+                <w:webHidden/>
+              </w:rPr>
+            </w:r>
+            <w:r>
+              <w:rPr>
+                <w:noProof/>
+                <w:webHidden/>
+              </w:rPr>
+              <w:fldChar w:fldCharType="separate"/>
+            </w:r>
+            <w:r>
+              <w:rPr>
+                <w:noProof/>
+                <w:webHidden/>
+              </w:rPr>
+              <w:t>2</w:t>
+            </w:r>
+            <w:r>
+              <w:rPr>
+                <w:noProof/>
+                <w:webHidden/>
+              </w:rPr>
+              <w:fldChar w:fldCharType="end"/>
+            </w:r>
+          </w:hyperlink>
+        </w:p>
+        <w:p>
+          <w:pPr>
+            <w:pStyle w:val="TOC2"/>
+            <w:tabs>
+              <w:tab w:val="right" w:leader="dot" w:pos="9019"/>
+            </w:tabs>
+            <w:rPr>
+              <w:rFonts w:asciiTheme="minorHAnsi" w:eastAsiaTheme="minorEastAsia" w:hAnsiTheme="minorHAnsi"/>
+              <w:b w:val="0"/>
+              <w:noProof/>
+              <w:color w:val="auto"/>
+              <w:sz w:val="22"/>
+            </w:rPr>
+          </w:pPr>
+          <w:hyperlink w:anchor="_Toc155275631" w:history="1">
+            <w:r>
+              <w:rPr>
+                <w:rStyle w:val="Hyperlink"/>
+                <w:noProof/>
+              </w:rPr>
+              <w:t>ComponentDidMount(){}</w:t>
+            </w:r>
+            <w:r>
+              <w:rPr>
+                <w:noProof/>
+                <w:webHidden/>
+              </w:rPr>
+              <w:tab/>
+            </w:r>
+            <w:r>
+              <w:rPr>
+                <w:noProof/>
+                <w:webHidden/>
+              </w:rPr>
+              <w:fldChar w:fldCharType="begin"/>
+            </w:r>
+            <w:r>
+              <w:rPr>
+                <w:noProof/>
+                <w:webHidden/>
+              </w:rPr>
+              <w:instrText xml:space="preserve"> PAGEREF _Toc155275631 \h </w:instrText>
             </w:r>
             <w:r>
               <w:rPr>
@@ -439,7 +583,7 @@
               <w14:ligatures w14:val="standardContextual"/>
             </w:rPr>
           </w:pPr>
-          <w:hyperlink w:anchor="_Toc155130884" w:history="1">
+          <w:hyperlink w:anchor="_Toc155275632" w:history="1">
             <w:r>
               <w:rPr>
                 <w:rStyle w:val="Hyperlink"/>
@@ -466,7 +610,7 @@
                 <w:noProof/>
                 <w:webHidden/>
               </w:rPr>
-              <w:instrText xml:space="preserve"> PAGEREF _Toc155130884 \h </w:instrText>
+              <w:instrText xml:space="preserve"> PAGEREF _Toc155275632 \h </w:instrText>
             </w:r>
             <w:r>
               <w:rPr>
@@ -511,7 +655,7 @@
               <w:sz w:val="22"/>
             </w:rPr>
           </w:pPr>
-          <w:hyperlink w:anchor="_Toc155130885" w:history="1">
+          <w:hyperlink w:anchor="_Toc155275633" w:history="1">
             <w:r>
               <w:rPr>
                 <w:rStyle w:val="Hyperlink"/>
@@ -538,7 +682,7 @@
                 <w:noProof/>
                 <w:webHidden/>
               </w:rPr>
-              <w:instrText xml:space="preserve"> PAGEREF _Toc155130885 \h </w:instrText>
+              <w:instrText xml:space="preserve"> PAGEREF _Toc155275633 \h </w:instrText>
             </w:r>
             <w:r>
               <w:rPr>
@@ -583,7 +727,7 @@
               <w:sz w:val="22"/>
             </w:rPr>
           </w:pPr>
-          <w:hyperlink w:anchor="_Toc155130886" w:history="1">
+          <w:hyperlink w:anchor="_Toc155275634" w:history="1">
             <w:r>
               <w:rPr>
                 <w:rStyle w:val="Hyperlink"/>
@@ -610,7 +754,7 @@
                 <w:noProof/>
                 <w:webHidden/>
               </w:rPr>
-              <w:instrText xml:space="preserve"> PAGEREF _Toc155130886 \h </w:instrText>
+              <w:instrText xml:space="preserve"> PAGEREF _Toc155275634 \h </w:instrText>
             </w:r>
             <w:r>
               <w:rPr>
@@ -630,7 +774,7 @@
                 <w:noProof/>
                 <w:webHidden/>
               </w:rPr>
-              <w:t>2</w:t>
+              <w:t>3</w:t>
             </w:r>
             <w:r>
               <w:rPr>
@@ -655,7 +799,7 @@
               <w:sz w:val="22"/>
             </w:rPr>
           </w:pPr>
-          <w:hyperlink w:anchor="_Toc155130887" w:history="1">
+          <w:hyperlink w:anchor="_Toc155275635" w:history="1">
             <w:r>
               <w:rPr>
                 <w:rStyle w:val="Hyperlink"/>
@@ -682,7 +826,7 @@
                 <w:noProof/>
                 <w:webHidden/>
               </w:rPr>
-              <w:instrText xml:space="preserve"> PAGEREF _Toc155130887 \h </w:instrText>
+              <w:instrText xml:space="preserve"> PAGEREF _Toc155275635 \h </w:instrText>
             </w:r>
             <w:r>
               <w:rPr>
@@ -727,7 +871,7 @@
               <w:sz w:val="22"/>
             </w:rPr>
           </w:pPr>
-          <w:hyperlink w:anchor="_Toc155130888" w:history="1">
+          <w:hyperlink w:anchor="_Toc155275636" w:history="1">
             <w:r>
               <w:rPr>
                 <w:rStyle w:val="Hyperlink"/>
@@ -754,7 +898,7 @@
                 <w:noProof/>
                 <w:webHidden/>
               </w:rPr>
-              <w:instrText xml:space="preserve"> PAGEREF _Toc155130888 \h </w:instrText>
+              <w:instrText xml:space="preserve"> PAGEREF _Toc155275636 \h </w:instrText>
             </w:r>
             <w:r>
               <w:rPr>
@@ -799,7 +943,7 @@
               <w:sz w:val="22"/>
             </w:rPr>
           </w:pPr>
-          <w:hyperlink w:anchor="_Toc155130889" w:history="1">
+          <w:hyperlink w:anchor="_Toc155275637" w:history="1">
             <w:r>
               <w:rPr>
                 <w:rStyle w:val="Hyperlink"/>
@@ -826,7 +970,7 @@
                 <w:noProof/>
                 <w:webHidden/>
               </w:rPr>
-              <w:instrText xml:space="preserve"> PAGEREF _Toc155130889 \h </w:instrText>
+              <w:instrText xml:space="preserve"> PAGEREF _Toc155275637 \h </w:instrText>
             </w:r>
             <w:r>
               <w:rPr>
@@ -871,7 +1015,7 @@
               <w:sz w:val="22"/>
             </w:rPr>
           </w:pPr>
-          <w:hyperlink w:anchor="_Toc155130890" w:history="1">
+          <w:hyperlink w:anchor="_Toc155275638" w:history="1">
             <w:r>
               <w:rPr>
                 <w:rStyle w:val="Hyperlink"/>
@@ -898,7 +1042,7 @@
                 <w:noProof/>
                 <w:webHidden/>
               </w:rPr>
-              <w:instrText xml:space="preserve"> PAGEREF _Toc155130890 \h </w:instrText>
+              <w:instrText xml:space="preserve"> PAGEREF _Toc155275638 \h </w:instrText>
             </w:r>
             <w:r>
               <w:rPr>
@@ -943,7 +1087,7 @@
               <w:sz w:val="22"/>
             </w:rPr>
           </w:pPr>
-          <w:hyperlink w:anchor="_Toc155130891" w:history="1">
+          <w:hyperlink w:anchor="_Toc155275639" w:history="1">
             <w:r>
               <w:rPr>
                 <w:rStyle w:val="Hyperlink"/>
@@ -970,7 +1114,7 @@
                 <w:noProof/>
                 <w:webHidden/>
               </w:rPr>
-              <w:instrText xml:space="preserve"> PAGEREF _Toc155130891 \h </w:instrText>
+              <w:instrText xml:space="preserve"> PAGEREF _Toc155275639 \h </w:instrText>
             </w:r>
             <w:r>
               <w:rPr>
@@ -1015,7 +1159,7 @@
               <w:sz w:val="22"/>
             </w:rPr>
           </w:pPr>
-          <w:hyperlink w:anchor="_Toc155130892" w:history="1">
+          <w:hyperlink w:anchor="_Toc155275640" w:history="1">
             <w:r>
               <w:rPr>
                 <w:rStyle w:val="Hyperlink"/>
@@ -1042,7 +1186,7 @@
                 <w:noProof/>
                 <w:webHidden/>
               </w:rPr>
-              <w:instrText xml:space="preserve"> PAGEREF _Toc155130892 \h </w:instrText>
+              <w:instrText xml:space="preserve"> PAGEREF _Toc155275640 \h </w:instrText>
             </w:r>
             <w:r>
               <w:rPr>
@@ -1087,7 +1231,7 @@
               <w:sz w:val="22"/>
             </w:rPr>
           </w:pPr>
-          <w:hyperlink w:anchor="_Toc155130893" w:history="1">
+          <w:hyperlink w:anchor="_Toc155275641" w:history="1">
             <w:r>
               <w:rPr>
                 <w:rStyle w:val="Hyperlink"/>
@@ -1114,7 +1258,7 @@
                 <w:noProof/>
                 <w:webHidden/>
               </w:rPr>
-              <w:instrText xml:space="preserve"> PAGEREF _Toc155130893 \h </w:instrText>
+              <w:instrText xml:space="preserve"> PAGEREF _Toc155275641 \h </w:instrText>
             </w:r>
             <w:r>
               <w:rPr>
@@ -1159,7 +1303,7 @@
               <w:sz w:val="22"/>
             </w:rPr>
           </w:pPr>
-          <w:hyperlink w:anchor="_Toc155130894" w:history="1">
+          <w:hyperlink w:anchor="_Toc155275642" w:history="1">
             <w:r>
               <w:rPr>
                 <w:rStyle w:val="Hyperlink"/>
@@ -1186,7 +1330,7 @@
                 <w:noProof/>
                 <w:webHidden/>
               </w:rPr>
-              <w:instrText xml:space="preserve"> PAGEREF _Toc155130894 \h </w:instrText>
+              <w:instrText xml:space="preserve"> PAGEREF _Toc155275642 \h </w:instrText>
             </w:r>
             <w:r>
               <w:rPr>
@@ -1231,7 +1375,7 @@
               <w:sz w:val="22"/>
             </w:rPr>
           </w:pPr>
-          <w:hyperlink w:anchor="_Toc155130895" w:history="1">
+          <w:hyperlink w:anchor="_Toc155275643" w:history="1">
             <w:r>
               <w:rPr>
                 <w:rStyle w:val="Hyperlink"/>
@@ -1258,7 +1402,7 @@
                 <w:noProof/>
                 <w:webHidden/>
               </w:rPr>
-              <w:instrText xml:space="preserve"> PAGEREF _Toc155130895 \h </w:instrText>
+              <w:instrText xml:space="preserve"> PAGEREF _Toc155275643 \h </w:instrText>
             </w:r>
             <w:r>
               <w:rPr>
@@ -1278,7 +1422,7 @@
                 <w:noProof/>
                 <w:webHidden/>
               </w:rPr>
-              <w:t>7</w:t>
+              <w:t>8</w:t>
             </w:r>
             <w:r>
               <w:rPr>
@@ -1303,7 +1447,7 @@
               <w:sz w:val="22"/>
             </w:rPr>
           </w:pPr>
-          <w:hyperlink w:anchor="_Toc155130896" w:history="1">
+          <w:hyperlink w:anchor="_Toc155275644" w:history="1">
             <w:r>
               <w:rPr>
                 <w:rStyle w:val="Hyperlink"/>
@@ -1330,7 +1474,7 @@
                 <w:noProof/>
                 <w:webHidden/>
               </w:rPr>
-              <w:instrText xml:space="preserve"> PAGEREF _Toc155130896 \h </w:instrText>
+              <w:instrText xml:space="preserve"> PAGEREF _Toc155275644 \h </w:instrText>
             </w:r>
             <w:r>
               <w:rPr>
@@ -1376,7 +1520,7 @@
               <w14:ligatures w14:val="standardContextual"/>
             </w:rPr>
           </w:pPr>
-          <w:hyperlink w:anchor="_Toc155130897" w:history="1">
+          <w:hyperlink w:anchor="_Toc155275645" w:history="1">
             <w:r>
               <w:rPr>
                 <w:rStyle w:val="Hyperlink"/>
@@ -1403,7 +1547,7 @@
                 <w:noProof/>
                 <w:webHidden/>
               </w:rPr>
-              <w:instrText xml:space="preserve"> PAGEREF _Toc155130897 \h </w:instrText>
+              <w:instrText xml:space="preserve"> PAGEREF _Toc155275645 \h </w:instrText>
             </w:r>
             <w:r>
               <w:rPr>
@@ -1448,7 +1592,7 @@
               <w:sz w:val="22"/>
             </w:rPr>
           </w:pPr>
-          <w:hyperlink w:anchor="_Toc155130898" w:history="1">
+          <w:hyperlink w:anchor="_Toc155275646" w:history="1">
             <w:r>
               <w:rPr>
                 <w:rStyle w:val="Hyperlink"/>
@@ -1475,7 +1619,7 @@
                 <w:noProof/>
                 <w:webHidden/>
               </w:rPr>
-              <w:instrText xml:space="preserve"> PAGEREF _Toc155130898 \h </w:instrText>
+              <w:instrText xml:space="preserve"> PAGEREF _Toc155275646 \h </w:instrText>
             </w:r>
             <w:r>
               <w:rPr>
@@ -1527,7 +1671,7 @@
       <w:pPr>
         <w:pStyle w:val="Heading1"/>
       </w:pPr>
-      <w:bookmarkStart w:id="0" w:name="_Toc155130879"/>
+      <w:bookmarkStart w:id="0" w:name="_Toc155275625"/>
       <w:r>
         <w:lastRenderedPageBreak/>
         <w:t>Components</w:t>
@@ -1584,7 +1728,7 @@
       <w:pPr>
         <w:pStyle w:val="Heading1"/>
       </w:pPr>
-      <w:bookmarkStart w:id="1" w:name="_Toc155130880"/>
+      <w:bookmarkStart w:id="1" w:name="_Toc155275626"/>
       <w:r>
         <w:t>Funciton</w:t>
       </w:r>
@@ -1621,7 +1765,7 @@
       <w:pPr>
         <w:pStyle w:val="Heading2"/>
       </w:pPr>
-      <w:bookmarkStart w:id="2" w:name="_Toc155130881"/>
+      <w:bookmarkStart w:id="2" w:name="_Toc155275627"/>
       <w:r>
         <w:t>render()</w:t>
       </w:r>
@@ -1648,7 +1792,7 @@
       <w:pPr>
         <w:pStyle w:val="Heading2"/>
       </w:pPr>
-      <w:bookmarkStart w:id="3" w:name="_Toc155130882"/>
+      <w:bookmarkStart w:id="3" w:name="_Toc155275628"/>
       <w:r>
         <w:t>console.log(a,b)</w:t>
       </w:r>
@@ -1672,7 +1816,7 @@
       <w:pPr>
         <w:pStyle w:val="Heading2"/>
       </w:pPr>
-      <w:bookmarkStart w:id="4" w:name="_Toc155130883"/>
+      <w:bookmarkStart w:id="4" w:name="_Toc155275629"/>
       <w:r>
         <w:t>filter()</w:t>
       </w:r>
@@ -1939,9 +2083,11 @@
       <w:pPr>
         <w:pStyle w:val="Heading2"/>
       </w:pPr>
+      <w:bookmarkStart w:id="5" w:name="_Toc155275630"/>
       <w:r>
         <w:t>setTimeout :</w:t>
       </w:r>
+      <w:bookmarkEnd w:id="5"/>
     </w:p>
     <w:p>
       <w:r>
@@ -2163,13 +2309,43 @@
     <w:p/>
     <w:p>
       <w:pPr>
+        <w:pStyle w:val="Heading2"/>
+      </w:pPr>
+      <w:bookmarkStart w:id="6" w:name="_Toc155275631"/>
+      <w:r>
+        <w:t>ComponentDidMount(){}</w:t>
+      </w:r>
+      <w:bookmarkEnd w:id="6"/>
+    </w:p>
+    <w:p>
+      <w:r>
+        <w:t xml:space="preserve">Trong quá trình lifecycle , khi một file .js được gọi , nó sẽ chạy hàm render(){} trước sau đó mới tới </w:t>
+      </w:r>
+      <w:r>
+        <w:t>ComponentDidMount(){</w:t>
+      </w:r>
+      <w:r>
+        <w:t xml:space="preserve">} , sau đó nó sẽ chạy luôn phiên </w:t>
+      </w:r>
+      <w:r>
+        <w:t>render(){}</w:t>
+      </w:r>
+      <w:r>
+        <w:t xml:space="preserve"> =&gt; </w:t>
+      </w:r>
+      <w:r>
+        <w:t>ComponentDidMount(){}</w:t>
+      </w:r>
+    </w:p>
+    <w:p>
+      <w:pPr>
         <w:pStyle w:val="Heading1"/>
       </w:pPr>
-      <w:bookmarkStart w:id="5" w:name="_Toc155130884"/>
+      <w:bookmarkStart w:id="7" w:name="_Toc155275632"/>
       <w:r>
         <w:t>Các định nghĩa</w:t>
       </w:r>
-      <w:bookmarkEnd w:id="5"/>
+      <w:bookmarkEnd w:id="7"/>
       <w:r>
         <w:t xml:space="preserve"> </w:t>
       </w:r>
@@ -2178,11 +2354,11 @@
       <w:pPr>
         <w:pStyle w:val="Heading2"/>
       </w:pPr>
-      <w:bookmarkStart w:id="6" w:name="_Toc155130885"/>
+      <w:bookmarkStart w:id="8" w:name="_Toc155275633"/>
       <w:r>
         <w:t>export</w:t>
       </w:r>
-      <w:bookmarkEnd w:id="6"/>
+      <w:bookmarkEnd w:id="8"/>
       <w:r>
         <w:t xml:space="preserve"> </w:t>
       </w:r>
@@ -2223,6 +2399,7 @@
         </w:numPr>
       </w:pPr>
       <w:r>
+        <w:lastRenderedPageBreak/>
         <w:t xml:space="preserve">export {} : trả về nhiều class/ component </w:t>
       </w:r>
       <w:r>
@@ -2236,11 +2413,11 @@
       <w:pPr>
         <w:pStyle w:val="Heading2"/>
       </w:pPr>
-      <w:bookmarkStart w:id="7" w:name="_Toc155130886"/>
+      <w:bookmarkStart w:id="9" w:name="_Toc155275634"/>
       <w:r>
         <w:t>return</w:t>
       </w:r>
-      <w:bookmarkEnd w:id="7"/>
+      <w:bookmarkEnd w:id="9"/>
       <w:r>
         <w:t xml:space="preserve">  </w:t>
       </w:r>
@@ -2272,7 +2449,6 @@
           <w:szCs w:val="21"/>
           <w14:ligatures w14:val="none"/>
         </w:rPr>
-        <w:lastRenderedPageBreak/>
         <w:t xml:space="preserve">    </w:t>
       </w:r>
       <w:r>
@@ -2974,11 +3150,11 @@
       <w:pPr>
         <w:pStyle w:val="Heading2"/>
       </w:pPr>
-      <w:bookmarkStart w:id="8" w:name="_Toc155130887"/>
+      <w:bookmarkStart w:id="10" w:name="_Toc155275635"/>
       <w:r>
         <w:t>State</w:t>
       </w:r>
-      <w:bookmarkEnd w:id="8"/>
+      <w:bookmarkEnd w:id="10"/>
       <w:r>
         <w:t xml:space="preserve"> </w:t>
       </w:r>
@@ -3261,11 +3437,11 @@
       <w:pPr>
         <w:pStyle w:val="Heading2"/>
       </w:pPr>
-      <w:bookmarkStart w:id="9" w:name="_Toc155130888"/>
+      <w:bookmarkStart w:id="11" w:name="_Toc155275636"/>
       <w:r>
         <w:t>button</w:t>
       </w:r>
-      <w:bookmarkEnd w:id="9"/>
+      <w:bookmarkEnd w:id="11"/>
     </w:p>
     <w:p>
       <w:r>
@@ -3462,6 +3638,7 @@
           <w:szCs w:val="21"/>
           <w14:ligatures w14:val="none"/>
         </w:rPr>
+        <w:lastRenderedPageBreak/>
         <w:t>    }</w:t>
       </w:r>
     </w:p>
@@ -3733,7 +3910,6 @@
           <w:szCs w:val="21"/>
           <w14:ligatures w14:val="none"/>
         </w:rPr>
-        <w:lastRenderedPageBreak/>
         <w:t xml:space="preserve">                    </w:t>
       </w:r>
       <w:r>
@@ -4095,11 +4271,11 @@
       <w:pPr>
         <w:pStyle w:val="Heading2"/>
       </w:pPr>
-      <w:bookmarkStart w:id="10" w:name="_Toc155130889"/>
+      <w:bookmarkStart w:id="12" w:name="_Toc155275637"/>
       <w:r>
         <w:t>input</w:t>
       </w:r>
-      <w:bookmarkEnd w:id="10"/>
+      <w:bookmarkEnd w:id="12"/>
     </w:p>
     <w:p>
       <w:r>
@@ -5175,6 +5351,7 @@
           <w:szCs w:val="21"/>
           <w14:ligatures w14:val="none"/>
         </w:rPr>
+        <w:lastRenderedPageBreak/>
         <w:t xml:space="preserve">                </w:t>
       </w:r>
       <w:r>
@@ -5464,11 +5641,11 @@
       <w:pPr>
         <w:pStyle w:val="Heading2"/>
       </w:pPr>
-      <w:bookmarkStart w:id="11" w:name="_Toc155130890"/>
+      <w:bookmarkStart w:id="13" w:name="_Toc155275638"/>
       <w:r>
         <w:t>Form</w:t>
       </w:r>
-      <w:bookmarkEnd w:id="11"/>
+      <w:bookmarkEnd w:id="13"/>
       <w:r>
         <w:t xml:space="preserve"> </w:t>
       </w:r>
@@ -7347,11 +7524,11 @@
       <w:pPr>
         <w:pStyle w:val="Heading2"/>
       </w:pPr>
-      <w:bookmarkStart w:id="12" w:name="_Toc155130891"/>
+      <w:bookmarkStart w:id="14" w:name="_Toc155275639"/>
       <w:r>
         <w:t>Prop</w:t>
       </w:r>
-      <w:bookmarkEnd w:id="12"/>
+      <w:bookmarkEnd w:id="14"/>
       <w:r>
         <w:t xml:space="preserve"> </w:t>
       </w:r>
@@ -7616,6 +7793,7 @@
           <w:szCs w:val="21"/>
           <w14:ligatures w14:val="none"/>
         </w:rPr>
+        <w:lastRenderedPageBreak/>
         <w:t xml:space="preserve">            </w:t>
       </w:r>
       <w:r>
@@ -7931,7 +8109,6 @@
           <w:szCs w:val="21"/>
           <w14:ligatures w14:val="none"/>
         </w:rPr>
-        <w:lastRenderedPageBreak/>
         <w:t>        );</w:t>
       </w:r>
     </w:p>
@@ -9205,11 +9382,11 @@
       <w:pPr>
         <w:pStyle w:val="Heading2"/>
       </w:pPr>
-      <w:bookmarkStart w:id="13" w:name="_Toc155130892"/>
+      <w:bookmarkStart w:id="15" w:name="_Toc155275640"/>
       <w:r>
         <w:t>Biến</w:t>
       </w:r>
-      <w:bookmarkEnd w:id="13"/>
+      <w:bookmarkEnd w:id="15"/>
       <w:r>
         <w:t xml:space="preserve"> </w:t>
       </w:r>
@@ -9229,11 +9406,11 @@
       <w:pPr>
         <w:pStyle w:val="Heading2"/>
       </w:pPr>
-      <w:bookmarkStart w:id="14" w:name="_Toc155130893"/>
+      <w:bookmarkStart w:id="16" w:name="_Toc155275641"/>
       <w:r>
         <w:t>Mảng :</w:t>
       </w:r>
-      <w:bookmarkEnd w:id="14"/>
+      <w:bookmarkEnd w:id="16"/>
     </w:p>
     <w:p>
       <w:r>
@@ -9943,6 +10120,7 @@
           <w:szCs w:val="21"/>
           <w14:ligatures w14:val="none"/>
         </w:rPr>
+        <w:lastRenderedPageBreak/>
         <w:t xml:space="preserve">                            </w:t>
       </w:r>
       <w:r>
@@ -10390,7 +10568,6 @@
           <w:szCs w:val="21"/>
           <w14:ligatures w14:val="none"/>
         </w:rPr>
-        <w:lastRenderedPageBreak/>
         <w:t xml:space="preserve">                    </w:t>
       </w:r>
       <w:r>
@@ -10460,11 +10637,11 @@
       <w:pPr>
         <w:pStyle w:val="Heading2"/>
       </w:pPr>
-      <w:bookmarkStart w:id="15" w:name="_Toc155130894"/>
+      <w:bookmarkStart w:id="17" w:name="_Toc155275642"/>
       <w:r>
         <w:t>Truyền function từ hàm cha sang hàm con</w:t>
       </w:r>
-      <w:bookmarkEnd w:id="15"/>
+      <w:bookmarkEnd w:id="17"/>
     </w:p>
     <w:p>
       <w:r>
@@ -12457,6 +12634,7 @@
           <w:szCs w:val="21"/>
           <w14:ligatures w14:val="none"/>
         </w:rPr>
+        <w:lastRenderedPageBreak/>
         <w:t xml:space="preserve">            </w:t>
       </w:r>
       <w:r>
@@ -12617,12 +12795,11 @@
       <w:pPr>
         <w:pStyle w:val="Heading2"/>
       </w:pPr>
-      <w:bookmarkStart w:id="16" w:name="_Toc155130895"/>
-      <w:r>
-        <w:lastRenderedPageBreak/>
+      <w:bookmarkStart w:id="18" w:name="_Toc155275643"/>
+      <w:r>
         <w:t>Khoảng trắng :</w:t>
       </w:r>
-      <w:bookmarkEnd w:id="16"/>
+      <w:bookmarkEnd w:id="18"/>
     </w:p>
     <w:p>
       <w:pPr>
@@ -12639,11 +12816,11 @@
       <w:pPr>
         <w:pStyle w:val="Heading2"/>
       </w:pPr>
-      <w:bookmarkStart w:id="17" w:name="_Toc155130896"/>
+      <w:bookmarkStart w:id="19" w:name="_Toc155275644"/>
       <w:r>
         <w:t>npm toastify</w:t>
       </w:r>
-      <w:bookmarkEnd w:id="17"/>
+      <w:bookmarkEnd w:id="19"/>
     </w:p>
     <w:p>
       <w:r>
@@ -12654,21 +12831,21 @@
       <w:pPr>
         <w:pStyle w:val="Heading1"/>
       </w:pPr>
-      <w:bookmarkStart w:id="18" w:name="_Toc155130897"/>
+      <w:bookmarkStart w:id="20" w:name="_Toc155275645"/>
       <w:r>
         <w:t>Cú pháp :</w:t>
       </w:r>
-      <w:bookmarkEnd w:id="18"/>
+      <w:bookmarkEnd w:id="20"/>
     </w:p>
     <w:p>
       <w:pPr>
         <w:pStyle w:val="Heading2"/>
       </w:pPr>
-      <w:bookmarkStart w:id="19" w:name="_Toc155130898"/>
+      <w:bookmarkStart w:id="21" w:name="_Toc155275646"/>
       <w:r>
         <w:t>&lt;br/&gt;</w:t>
       </w:r>
-      <w:bookmarkEnd w:id="19"/>
+      <w:bookmarkEnd w:id="21"/>
       <w:r>
         <w:t xml:space="preserve"> </w:t>
       </w:r>

</xml_diff>

<commit_message>
add and delete user Redux
</commit_message>
<xml_diff>
--- a/Learn_React_JS.docx
+++ b/Learn_React_JS.docx
@@ -2319,22 +2319,7 @@
     </w:p>
     <w:p>
       <w:r>
-        <w:t xml:space="preserve">Trong quá trình lifecycle , khi một file .js được gọi , nó sẽ chạy hàm render(){} trước sau đó mới tới </w:t>
-      </w:r>
-      <w:r>
-        <w:t>ComponentDidMount(){</w:t>
-      </w:r>
-      <w:r>
-        <w:t xml:space="preserve">} , sau đó nó sẽ chạy luôn phiên </w:t>
-      </w:r>
-      <w:r>
-        <w:t>render(){}</w:t>
-      </w:r>
-      <w:r>
-        <w:t xml:space="preserve"> =&gt; </w:t>
-      </w:r>
-      <w:r>
-        <w:t>ComponentDidMount(){}</w:t>
+        <w:t>Trong quá trình lifecycle , khi một file .js được gọi , nó sẽ chạy hàm render(){} trước sau đó mới tới ComponentDidMount(){} , sau đó nó sẽ chạy luôn phiên render(){} =&gt; ComponentDidMount(){}</w:t>
       </w:r>
     </w:p>
     <w:p>
@@ -12809,9 +12794,6 @@
         <w:t>&amp;nbsp hoặc &lt;&gt;&lt;/&gt;</w:t>
       </w:r>
     </w:p>
-    <w:p/>
-    <w:p/>
-    <w:p/>
     <w:p>
       <w:pPr>
         <w:pStyle w:val="Heading2"/>

</xml_diff>